<commit_message>
completed project for Master Degree at CCT
</commit_message>
<xml_diff>
--- a/report_temuulen.docx
+++ b/report_temuulen.docx
@@ -610,6 +610,7 @@
         </w:rPr>
         <w:tab/>
       </w:r>
+      <w:proofErr w:type="spellStart"/>
       <w:r>
         <w:rPr>
           <w:rFonts w:ascii="Times New Roman" w:hAnsi="Times New Roman" w:cs="Times New Roman"/>
@@ -621,6 +622,7 @@
         </w:rPr>
         <w:t>i</w:t>
       </w:r>
+      <w:proofErr w:type="spellEnd"/>
     </w:p>
     <w:p>
       <w:pPr>
@@ -5889,7 +5891,27 @@
           <w:szCs w:val="24"/>
           <w:lang w:val="en-US"/>
         </w:rPr>
-        <w:t>Selection of random rows from the final DataFrame containing the extracted job ads</w:t>
+        <w:t xml:space="preserve">Selection of random rows from the final </w:t>
+      </w:r>
+      <w:proofErr w:type="spellStart"/>
+      <w:r>
+        <w:rPr>
+          <w:rFonts w:ascii="Times New Roman" w:hAnsi="Times New Roman" w:cs="Times New Roman"/>
+          <w:sz w:val="24"/>
+          <w:szCs w:val="24"/>
+          <w:lang w:val="en-US"/>
+        </w:rPr>
+        <w:t>DataFrame</w:t>
+      </w:r>
+      <w:proofErr w:type="spellEnd"/>
+      <w:r>
+        <w:rPr>
+          <w:rFonts w:ascii="Times New Roman" w:hAnsi="Times New Roman" w:cs="Times New Roman"/>
+          <w:sz w:val="24"/>
+          <w:szCs w:val="24"/>
+          <w:lang w:val="en-US"/>
+        </w:rPr>
+        <w:t xml:space="preserve"> containing the extracted job ads</w:t>
       </w:r>
     </w:p>
     <w:p>
@@ -6237,8 +6259,19 @@
           <w:szCs w:val="24"/>
           <w:lang w:val="en-US"/>
         </w:rPr>
-        <w:t xml:space="preserve"> Word count for information provided by participants</w:t>
-      </w:r>
+        <w:t xml:space="preserve"> Word count for information provided by </w:t>
+      </w:r>
+      <w:proofErr w:type="gramStart"/>
+      <w:r>
+        <w:rPr>
+          <w:rFonts w:ascii="Times New Roman" w:hAnsi="Times New Roman" w:cs="Times New Roman"/>
+          <w:sz w:val="24"/>
+          <w:szCs w:val="24"/>
+          <w:lang w:val="en-US"/>
+        </w:rPr>
+        <w:t>participants</w:t>
+      </w:r>
+      <w:proofErr w:type="gramEnd"/>
     </w:p>
     <w:p>
       <w:pPr>
@@ -7868,7 +7901,87 @@
           <w:szCs w:val="24"/>
           <w:lang w:val="en-US"/>
         </w:rPr>
-        <w:t xml:space="preserve">Over the last decade, JRS has been studied from various perspectives, and it continues to be one of the hot topics in RS that requires specific attention (Mashayekhi et al., 2022). A large number of research publications have delved into a wide spectrum of algorithms, all with the ultimate goal of developing the most effective structure in the JRS domain. This endeavour has resulted in the development of various technical approaches, each designed to fulfil a diverse need across a range of scenarios and continuously adapting to technological advancements. Even though the classification and ideas are changing swiftly, the foundational principles of most JRS, including the entire RS, have remained relatively consistent, predominantly centred around Collaborative Filtering (CF) and Content-Based Filtering (CBF) recommendations (Guo et al., 2017). CF, in particular, has achieved notable success in various domains of traditional </w:t>
+        <w:t xml:space="preserve">Over the last decade, JRS has been studied from various perspectives, and it continues to be one of the hot topics in RS that requires specific attention (Mashayekhi et al., 2022). </w:t>
+      </w:r>
+      <w:proofErr w:type="gramStart"/>
+      <w:r>
+        <w:rPr>
+          <w:rFonts w:ascii="Times New Roman" w:hAnsi="Times New Roman" w:cs="Times New Roman"/>
+          <w:sz w:val="24"/>
+          <w:szCs w:val="24"/>
+          <w:lang w:val="en-US"/>
+        </w:rPr>
+        <w:t>A large number of</w:t>
+      </w:r>
+      <w:proofErr w:type="gramEnd"/>
+      <w:r>
+        <w:rPr>
+          <w:rFonts w:ascii="Times New Roman" w:hAnsi="Times New Roman" w:cs="Times New Roman"/>
+          <w:sz w:val="24"/>
+          <w:szCs w:val="24"/>
+          <w:lang w:val="en-US"/>
+        </w:rPr>
+        <w:t xml:space="preserve"> research publications have delved into a wide spectrum of algorithms, all with the ultimate goal of developing the most effective structure in the JRS domain. This </w:t>
+      </w:r>
+      <w:proofErr w:type="spellStart"/>
+      <w:r>
+        <w:rPr>
+          <w:rFonts w:ascii="Times New Roman" w:hAnsi="Times New Roman" w:cs="Times New Roman"/>
+          <w:sz w:val="24"/>
+          <w:szCs w:val="24"/>
+          <w:lang w:val="en-US"/>
+        </w:rPr>
+        <w:t>endeavour</w:t>
+      </w:r>
+      <w:proofErr w:type="spellEnd"/>
+      <w:r>
+        <w:rPr>
+          <w:rFonts w:ascii="Times New Roman" w:hAnsi="Times New Roman" w:cs="Times New Roman"/>
+          <w:sz w:val="24"/>
+          <w:szCs w:val="24"/>
+          <w:lang w:val="en-US"/>
+        </w:rPr>
+        <w:t xml:space="preserve"> has resulted in the development of various technical approaches, each designed to fulfil a diverse need across a range of scenarios and continuously adapting to technological advancements. Even though the classification and ideas are changing swiftly, the foundational principles of most JRS, including the entire RS, have remained relatively consistent, predominantly </w:t>
+      </w:r>
+      <w:proofErr w:type="spellStart"/>
+      <w:r>
+        <w:rPr>
+          <w:rFonts w:ascii="Times New Roman" w:hAnsi="Times New Roman" w:cs="Times New Roman"/>
+          <w:sz w:val="24"/>
+          <w:szCs w:val="24"/>
+          <w:lang w:val="en-US"/>
+        </w:rPr>
+        <w:t>centred</w:t>
+      </w:r>
+      <w:proofErr w:type="spellEnd"/>
+      <w:r>
+        <w:rPr>
+          <w:rFonts w:ascii="Times New Roman" w:hAnsi="Times New Roman" w:cs="Times New Roman"/>
+          <w:sz w:val="24"/>
+          <w:szCs w:val="24"/>
+          <w:lang w:val="en-US"/>
+        </w:rPr>
+        <w:t xml:space="preserve"> around Collaborative Filtering (CF) and Content-Based Filtering (CBF) recommendations (Guo et al., 2017). CF</w:t>
+      </w:r>
+      <w:proofErr w:type="gramStart"/>
+      <w:r>
+        <w:rPr>
+          <w:rFonts w:ascii="Times New Roman" w:hAnsi="Times New Roman" w:cs="Times New Roman"/>
+          <w:sz w:val="24"/>
+          <w:szCs w:val="24"/>
+          <w:lang w:val="en-US"/>
+        </w:rPr>
+        <w:t>, in particular, has</w:t>
+      </w:r>
+      <w:proofErr w:type="gramEnd"/>
+      <w:r>
+        <w:rPr>
+          <w:rFonts w:ascii="Times New Roman" w:hAnsi="Times New Roman" w:cs="Times New Roman"/>
+          <w:sz w:val="24"/>
+          <w:szCs w:val="24"/>
+          <w:lang w:val="en-US"/>
+        </w:rPr>
+        <w:t xml:space="preserve"> achieved notable success in various domains of traditional </w:t>
       </w:r>
       <w:r>
         <w:rPr>
@@ -7899,7 +8012,27 @@
           <w:szCs w:val="24"/>
           <w:lang w:val="en-US"/>
         </w:rPr>
-        <w:t xml:space="preserve">On the other hand, CBF has proven to be a valuable solution for addressing this challenge, mainly when user and item features and profiles are known and its fundamental concept centres on recommending items with shared contextual similarities (Tran et al., 2017). A noteworthy real-world application of these techniques in JRS can be observed from the 2017 ACM RecSys Conference Recommender Systems Challenge (Abel et al., 2016). This challenge was specifically focused on the task of the job recommendations, with the goal of identifying users interested in job advertisements and matching them with suitable job openings. The challenge attracted a total of 262 participating teams from all over the world, who collectively submitted over 6,100 solutions. The winning system for this challenge was proposed by a team of researchers who advocated for the Content-Based Neighbor Model (Volkovs et al., 2017) as the most effective approach for addressing the challenge in JRS. </w:t>
+        <w:t xml:space="preserve">On the other hand, CBF has proven to be a valuable solution for addressing this challenge, mainly when user and item features and profiles are known and its fundamental concept </w:t>
+      </w:r>
+      <w:proofErr w:type="spellStart"/>
+      <w:r>
+        <w:rPr>
+          <w:rFonts w:ascii="Times New Roman" w:hAnsi="Times New Roman" w:cs="Times New Roman"/>
+          <w:sz w:val="24"/>
+          <w:szCs w:val="24"/>
+          <w:lang w:val="en-US"/>
+        </w:rPr>
+        <w:t>centres</w:t>
+      </w:r>
+      <w:proofErr w:type="spellEnd"/>
+      <w:r>
+        <w:rPr>
+          <w:rFonts w:ascii="Times New Roman" w:hAnsi="Times New Roman" w:cs="Times New Roman"/>
+          <w:sz w:val="24"/>
+          <w:szCs w:val="24"/>
+          <w:lang w:val="en-US"/>
+        </w:rPr>
+        <w:t xml:space="preserve"> on recommending items with shared contextual similarities (Tran et al., 2017). A noteworthy real-world application of these techniques in JRS can be observed from the 2017 ACM RecSys Conference Recommender Systems Challenge (Abel et al., 2016). This challenge was specifically focused on the task of the job recommendations, with the goal of identifying users interested in job advertisements and matching them with suitable job openings. The challenge attracted a total of 262 participating teams from all over the world, who collectively submitted over 6,100 solutions. The winning system for this challenge was proposed by a team of researchers who advocated for the Content-Based Neighbor Model (Volkovs et al., 2017) as the most effective approach for addressing the challenge in JRS. </w:t>
       </w:r>
     </w:p>
     <w:p>
@@ -8041,7 +8174,27 @@
           <w:szCs w:val="24"/>
           <w:lang w:val="en-US"/>
         </w:rPr>
-        <w:t>. To answer these questions and bridge this research gap, my study aims to pursue a review of academic papers and conduct a comprehensive comparative evaluation experiment, with a particular focus on assessing the performance of the most commonly used NLP techniques for person-job matching or ranking based systems. Through this research undertaking, I aim to make a minor contribution to the realm of JRS by enhancing the current state of research concerning automating job markets and career opportunities in the digital era.</w:t>
+        <w:t xml:space="preserve">. To answer these questions and bridge this research gap, my study aims to pursue a review of academic papers and conduct a comprehensive comparative evaluation experiment, with a particular focus on assessing the performance of the </w:t>
+      </w:r>
+      <w:proofErr w:type="gramStart"/>
+      <w:r>
+        <w:rPr>
+          <w:rFonts w:ascii="Times New Roman" w:hAnsi="Times New Roman" w:cs="Times New Roman"/>
+          <w:sz w:val="24"/>
+          <w:szCs w:val="24"/>
+          <w:lang w:val="en-US"/>
+        </w:rPr>
+        <w:t>most commonly used</w:t>
+      </w:r>
+      <w:proofErr w:type="gramEnd"/>
+      <w:r>
+        <w:rPr>
+          <w:rFonts w:ascii="Times New Roman" w:hAnsi="Times New Roman" w:cs="Times New Roman"/>
+          <w:sz w:val="24"/>
+          <w:szCs w:val="24"/>
+          <w:lang w:val="en-US"/>
+        </w:rPr>
+        <w:t xml:space="preserve"> NLP techniques for person-job matching or ranking based systems. Through this research undertaking, I aim to make a minor contribution to the realm of JRS by enhancing the current state of research concerning automating job markets and career opportunities in the digital era.</w:t>
       </w:r>
     </w:p>
     <w:p>
@@ -9169,7 +9322,27 @@
           <w:szCs w:val="24"/>
           <w:lang w:val="en-US"/>
         </w:rPr>
-        <w:t xml:space="preserve">based on the user's preferences, interests, or observed behaviour regarding the product </w:t>
+        <w:t xml:space="preserve">based on the user's preferences, interests, or observed </w:t>
+      </w:r>
+      <w:proofErr w:type="spellStart"/>
+      <w:r>
+        <w:rPr>
+          <w:rFonts w:ascii="Times New Roman" w:hAnsi="Times New Roman" w:cs="Times New Roman"/>
+          <w:sz w:val="24"/>
+          <w:szCs w:val="24"/>
+          <w:lang w:val="en-US"/>
+        </w:rPr>
+        <w:t>behaviour</w:t>
+      </w:r>
+      <w:proofErr w:type="spellEnd"/>
+      <w:r>
+        <w:rPr>
+          <w:rFonts w:ascii="Times New Roman" w:hAnsi="Times New Roman" w:cs="Times New Roman"/>
+          <w:sz w:val="24"/>
+          <w:szCs w:val="24"/>
+          <w:lang w:val="en-US"/>
+        </w:rPr>
+        <w:t xml:space="preserve"> regarding the product </w:t>
       </w:r>
       <w:bookmarkStart w:id="10" w:name="_Hlk159330314"/>
       <w:r>
@@ -9388,7 +9561,25 @@
           <w:sz w:val="24"/>
           <w:szCs w:val="24"/>
         </w:rPr>
-        <w:t xml:space="preserve"> In recent years, there has been an upsurge of different methodologies and approaches for building RS, each varying in the problem domain, the type of information used, and the recommendation algorithm employed for making predictions with the most commonly used methods, such as CF, CBF, and Hybrid Filtering (HF)</w:t>
+        <w:t xml:space="preserve"> In recent years, there has been an upsurge of different methodologies and approaches for building RS, each varying in the problem domain, the type of information used, and the recommendation algorithm employed for making predictions with the </w:t>
+      </w:r>
+      <w:proofErr w:type="gramStart"/>
+      <w:r>
+        <w:rPr>
+          <w:rFonts w:ascii="Times New Roman" w:hAnsi="Times New Roman" w:cs="Times New Roman"/>
+          <w:sz w:val="24"/>
+          <w:szCs w:val="24"/>
+        </w:rPr>
+        <w:t>most commonly used</w:t>
+      </w:r>
+      <w:proofErr w:type="gramEnd"/>
+      <w:r>
+        <w:rPr>
+          <w:rFonts w:ascii="Times New Roman" w:hAnsi="Times New Roman" w:cs="Times New Roman"/>
+          <w:sz w:val="24"/>
+          <w:szCs w:val="24"/>
+        </w:rPr>
+        <w:t xml:space="preserve"> methods, such as CF, CBF, and Hybrid Filtering (HF)</w:t>
       </w:r>
     </w:p>
     <w:p>
@@ -9567,15 +9758,52 @@
           <w:szCs w:val="24"/>
           <w:lang w:val="en-US"/>
         </w:rPr>
-        <w:t>was urging for innovation. Then i</w:t>
-      </w:r>
-      <w:r>
-        <w:rPr>
-          <w:rFonts w:ascii="Times New Roman" w:hAnsi="Times New Roman" w:cs="Times New Roman"/>
-          <w:sz w:val="24"/>
-          <w:szCs w:val="24"/>
-        </w:rPr>
-        <w:t>n the early stages of information systems, the focus of human resource management was largely on the storage and tracking of applicant data through applicant management systems. These systems facilitated internal workflows and communications between the HR department and other departments, as noted by Al-Otaibi and Ykhlef (2012). Initially, elementary methods such as posting job advertisements on the career pages of corporate websites were employed. However, as experience with these initial systems grew, the realization of their potential led to the development of more sophisticated e-recruitment platforms, marking an evolution from simple job posting to more complex job matching solutions. In recent times, job recommendation has gained significant attention and importance on online recruiting platforms (</w:t>
+        <w:t xml:space="preserve">was urging for innovation. Then </w:t>
+      </w:r>
+      <w:proofErr w:type="spellStart"/>
+      <w:r>
+        <w:rPr>
+          <w:rFonts w:ascii="Times New Roman" w:hAnsi="Times New Roman" w:cs="Times New Roman"/>
+          <w:sz w:val="24"/>
+          <w:szCs w:val="24"/>
+          <w:lang w:val="en-US"/>
+        </w:rPr>
+        <w:t>i</w:t>
+      </w:r>
+      <w:r>
+        <w:rPr>
+          <w:rFonts w:ascii="Times New Roman" w:hAnsi="Times New Roman" w:cs="Times New Roman"/>
+          <w:sz w:val="24"/>
+          <w:szCs w:val="24"/>
+        </w:rPr>
+        <w:t>n</w:t>
+      </w:r>
+      <w:proofErr w:type="spellEnd"/>
+      <w:r>
+        <w:rPr>
+          <w:rFonts w:ascii="Times New Roman" w:hAnsi="Times New Roman" w:cs="Times New Roman"/>
+          <w:sz w:val="24"/>
+          <w:szCs w:val="24"/>
+        </w:rPr>
+        <w:t xml:space="preserve"> the early stages of information systems, the focus of human resource management was largely on the storage and tracking of applicant data through applicant management systems. These systems facilitated internal workflows and communications between the HR department and other departments, as noted by Al-Otaibi and </w:t>
+      </w:r>
+      <w:proofErr w:type="spellStart"/>
+      <w:r>
+        <w:rPr>
+          <w:rFonts w:ascii="Times New Roman" w:hAnsi="Times New Roman" w:cs="Times New Roman"/>
+          <w:sz w:val="24"/>
+          <w:szCs w:val="24"/>
+        </w:rPr>
+        <w:t>Ykhlef</w:t>
+      </w:r>
+      <w:proofErr w:type="spellEnd"/>
+      <w:r>
+        <w:rPr>
+          <w:rFonts w:ascii="Times New Roman" w:hAnsi="Times New Roman" w:cs="Times New Roman"/>
+          <w:sz w:val="24"/>
+          <w:szCs w:val="24"/>
+        </w:rPr>
+        <w:t xml:space="preserve"> (2012). Initially, elementary methods such as posting job advertisements on the career pages of corporate websites were employed. However, as experience with these initial systems grew, the realization of their potential led to the development of more sophisticated e-recruitment platforms, marking an evolution from simple job posting to more complex job matching solutions. In recent times, job recommendation has gained significant attention and importance on online recruiting platforms (</w:t>
       </w:r>
       <w:r>
         <w:rPr>
@@ -9601,7 +9829,25 @@
           <w:szCs w:val="24"/>
         </w:rPr>
         <w:lastRenderedPageBreak/>
-        <w:t>contexts of user and item are likely to be symmetrical. These systems aim to deliver personalized lists of job descriptions to applicants based on their preferences or present recruiters with a curated list of potential candidates who match the job requirements. In order to enhance the quality of recommendations, various recommendation approaches have been devised and incorporated into JRSs.</w:t>
+        <w:t xml:space="preserve">contexts of user and item are likely to be symmetrical. These systems aim to deliver personalized lists of job descriptions to applicants based on their preferences or present recruiters with a curated list of potential candidates who match the job requirements. </w:t>
+      </w:r>
+      <w:proofErr w:type="gramStart"/>
+      <w:r>
+        <w:rPr>
+          <w:rFonts w:ascii="Times New Roman" w:hAnsi="Times New Roman" w:cs="Times New Roman"/>
+          <w:sz w:val="24"/>
+          <w:szCs w:val="24"/>
+        </w:rPr>
+        <w:t>In order to</w:t>
+      </w:r>
+      <w:proofErr w:type="gramEnd"/>
+      <w:r>
+        <w:rPr>
+          <w:rFonts w:ascii="Times New Roman" w:hAnsi="Times New Roman" w:cs="Times New Roman"/>
+          <w:sz w:val="24"/>
+          <w:szCs w:val="24"/>
+        </w:rPr>
+        <w:t xml:space="preserve"> enhance the quality of recommendations, various recommendation approaches have been devised and incorporated into JRSs.</w:t>
       </w:r>
     </w:p>
     <w:p>
@@ -9701,7 +9947,29 @@
           <w:szCs w:val="24"/>
           <w:lang w:val="en-US"/>
         </w:rPr>
-        <w:t xml:space="preserve"> is to suggest jobs or positions to users by comparing the content of job listings to the user's profile, focusing on how similar they are. The definition of ‘content’ varies widely, depending on the specific field the system is applied to, resulting in a variety of variables that can be utilized for this purpose (Gao et al., 2012). Within JRSs, the content-based approach mainly depends on measuring the semantic similarity between the user's profile and job descriptions to generate recommendations. This similarity estimation helps in determining the relevance of each job opening to the job seeker. The fundamental process involves gathering content details from both job seekers and job descriptions, followed by evaluating their similarities. This typically involves selecting relevant features to use and converting this information into formats understandable by computational devices for subsequent analysis. Various methods have been employed for this conversion, including the Bag-of-Words (BoW) model with TF-IDF weighting (Mpela and Zuva, 2020), Latent Dirichlet Allocation (Bansal, Srivastava &amp; Arora, 2017), along with more modern approaches like Word2vec (Gugnani and Misra, 2020; Vaverde-Rebaza et al., 2018; Janusz et al., 2018) and BERT (Vanetik, 2023). Despite the emergence of new techniques, content-based recommendation's contributions have remained notably consistent over the past decade, with ongoing recommendations from researchers for its use in JRSs. The key steps in CB methods typically involve:</w:t>
+        <w:t xml:space="preserve"> is to suggest jobs or positions to users by comparing the content of job listings to the user's profile, focusing on how similar they are. The definition of ‘content’ varies widely, depending on the specific field the system is applied to, resulting in a variety of variables that can be utilized for this purpose (Gao et al., 2012). Within JRSs, the content-based approach mainly depends on measuring the semantic similarity between the user's profile and job descriptions to generate recommendations. This similarity estimation helps in determining the relevance of each job opening to the job seeker. The fundamental process involves gathering content details from both job seekers and job descriptions, followed by evaluating their similarities. This typically involves selecting relevant features to use and converting this information into formats understandable by computational devices for subsequent analysis. Various methods have been employed for this conversion, including the Bag-of-Words (BoW) model with TF-IDF weighting (Mpela and Zuva, 2020), Latent Dirichlet Allocation (Bansal, Srivastava &amp; Arora, 2017), along with more modern approaches like Word2vec (Gugnani and Misra, 2020; </w:t>
+      </w:r>
+      <w:proofErr w:type="spellStart"/>
+      <w:r>
+        <w:rPr>
+          <w:rFonts w:ascii="Times New Roman" w:hAnsi="Times New Roman" w:cs="Times New Roman"/>
+          <w:color w:val="000000"/>
+          <w:sz w:val="24"/>
+          <w:szCs w:val="24"/>
+          <w:lang w:val="en-US"/>
+        </w:rPr>
+        <w:t>Vaverde</w:t>
+      </w:r>
+      <w:proofErr w:type="spellEnd"/>
+      <w:r>
+        <w:rPr>
+          <w:rFonts w:ascii="Times New Roman" w:hAnsi="Times New Roman" w:cs="Times New Roman"/>
+          <w:color w:val="000000"/>
+          <w:sz w:val="24"/>
+          <w:szCs w:val="24"/>
+          <w:lang w:val="en-US"/>
+        </w:rPr>
+        <w:t>-Rebaza et al., 2018; Janusz et al., 2018) and BERT (Vanetik, 2023). Despite the emergence of new techniques, content-based recommendation's contributions have remained notably consistent over the past decade, with ongoing recommendations from researchers for its use in JRSs. The key steps in CB methods typically involve:</w:t>
       </w:r>
       <w:r>
         <w:rPr>
@@ -9849,18 +10117,29 @@
           <w:iCs/>
           <w:szCs w:val="24"/>
         </w:rPr>
-        <w:t>… j</w:t>
-      </w:r>
+        <w:t xml:space="preserve">… </w:t>
+      </w:r>
+      <w:proofErr w:type="spellStart"/>
       <w:r>
         <w:rPr>
           <w:rFonts w:cs="Times New Roman"/>
           <w:i/>
           <w:iCs/>
           <w:szCs w:val="24"/>
+        </w:rPr>
+        <w:t>j</w:t>
+      </w:r>
+      <w:r>
+        <w:rPr>
+          <w:rFonts w:cs="Times New Roman"/>
+          <w:i/>
+          <w:iCs/>
+          <w:szCs w:val="24"/>
           <w:vertAlign w:val="subscript"/>
         </w:rPr>
         <w:t>m</w:t>
       </w:r>
+      <w:proofErr w:type="spellEnd"/>
       <w:r>
         <w:rPr>
           <w:rFonts w:cs="Times New Roman"/>
@@ -10009,7 +10288,27 @@
           <w:iCs/>
           <w:szCs w:val="24"/>
         </w:rPr>
-        <w:t xml:space="preserve"> U, UserProfile(u)</w:t>
+        <w:t xml:space="preserve"> U, </w:t>
+      </w:r>
+      <w:proofErr w:type="spellStart"/>
+      <w:r>
+        <w:rPr>
+          <w:rFonts w:cs="Times New Roman"/>
+          <w:i/>
+          <w:iCs/>
+          <w:szCs w:val="24"/>
+        </w:rPr>
+        <w:t>UserProfile</w:t>
+      </w:r>
+      <w:proofErr w:type="spellEnd"/>
+      <w:r>
+        <w:rPr>
+          <w:rFonts w:cs="Times New Roman"/>
+          <w:i/>
+          <w:iCs/>
+          <w:szCs w:val="24"/>
+        </w:rPr>
+        <w:t>(u)</w:t>
       </w:r>
     </w:p>
     <w:p>
@@ -10079,6 +10378,8 @@
           <w:szCs w:val="24"/>
         </w:rPr>
       </w:pPr>
+      <w:proofErr w:type="spellStart"/>
+      <w:proofErr w:type="gramStart"/>
       <w:r>
         <w:rPr>
           <w:rFonts w:cs="Times New Roman"/>
@@ -10098,6 +10399,7 @@
         </w:rPr>
         <w:t>cb</w:t>
       </w:r>
+      <w:proofErr w:type="spellEnd"/>
       <w:r>
         <w:rPr>
           <w:rFonts w:cs="Times New Roman"/>
@@ -10105,7 +10407,17 @@
           <w:iCs/>
           <w:szCs w:val="24"/>
         </w:rPr>
-        <w:t>(u, j) = Sim(user profile(u), content(j))</w:t>
+        <w:t>(</w:t>
+      </w:r>
+      <w:proofErr w:type="gramEnd"/>
+      <w:r>
+        <w:rPr>
+          <w:rFonts w:cs="Times New Roman"/>
+          <w:i/>
+          <w:iCs/>
+          <w:szCs w:val="24"/>
+        </w:rPr>
+        <w:t>u, j) = Sim(user profile(u), content(j))</w:t>
       </w:r>
     </w:p>
     <w:p>
@@ -10172,7 +10484,29 @@
           <w:iCs/>
           <w:szCs w:val="24"/>
         </w:rPr>
-        <w:t>f(u,j)</w:t>
+        <w:t>f(</w:t>
+      </w:r>
+      <w:proofErr w:type="spellStart"/>
+      <w:proofErr w:type="gramStart"/>
+      <w:r>
+        <w:rPr>
+          <w:rFonts w:cs="Times New Roman"/>
+          <w:i/>
+          <w:iCs/>
+          <w:szCs w:val="24"/>
+        </w:rPr>
+        <w:t>u,j</w:t>
+      </w:r>
+      <w:proofErr w:type="spellEnd"/>
+      <w:proofErr w:type="gramEnd"/>
+      <w:r>
+        <w:rPr>
+          <w:rFonts w:cs="Times New Roman"/>
+          <w:i/>
+          <w:iCs/>
+          <w:szCs w:val="24"/>
+        </w:rPr>
+        <w:t>)</w:t>
       </w:r>
     </w:p>
     <w:p>
@@ -10464,6 +10798,7 @@
         </w:rPr>
         <w:t>return a ranked list (</w:t>
       </w:r>
+      <w:proofErr w:type="spellStart"/>
       <w:r>
         <w:rPr>
           <w:rFonts w:cs="Times New Roman"/>
@@ -10485,6 +10820,7 @@
         </w:rPr>
         <w:t>to</w:t>
       </w:r>
+      <w:proofErr w:type="spellEnd"/>
       <w:r>
         <w:rPr>
           <w:rFonts w:cs="Times New Roman"/>
@@ -10496,6 +10832,7 @@
         </w:rPr>
         <w:t xml:space="preserve"> </w:t>
       </w:r>
+      <w:proofErr w:type="spellStart"/>
       <w:r>
         <w:rPr>
           <w:rFonts w:cs="Times New Roman"/>
@@ -10507,6 +10844,7 @@
         </w:rPr>
         <w:t>pn</w:t>
       </w:r>
+      <w:proofErr w:type="spellEnd"/>
       <w:r>
         <w:rPr>
           <w:rFonts w:cs="Times New Roman"/>
@@ -10619,8 +10957,9 @@
           <w:sz w:val="24"/>
           <w:szCs w:val="24"/>
         </w:rPr>
-        <w:t xml:space="preserve">, i=1, </w:t>
-      </w:r>
+        <w:t xml:space="preserve">, </w:t>
+      </w:r>
+      <w:proofErr w:type="spellStart"/>
       <w:r>
         <w:rPr>
           <w:rFonts w:ascii="Times New Roman" w:hAnsi="Times New Roman" w:cs="Times New Roman"/>
@@ -10629,8 +10968,9 @@
           <w:sz w:val="24"/>
           <w:szCs w:val="24"/>
         </w:rPr>
-        <w:t>2..., n</w:t>
-      </w:r>
+        <w:t>i</w:t>
+      </w:r>
+      <w:proofErr w:type="spellEnd"/>
       <w:r>
         <w:rPr>
           <w:rFonts w:ascii="Times New Roman" w:hAnsi="Times New Roman" w:cs="Times New Roman"/>
@@ -10639,55 +10979,7 @@
           <w:sz w:val="24"/>
           <w:szCs w:val="24"/>
         </w:rPr>
-        <w:t>},</w:t>
-      </w:r>
-      <w:r>
-        <w:rPr>
-          <w:rFonts w:ascii="Times New Roman" w:hAnsi="Times New Roman" w:cs="Times New Roman"/>
-          <w:sz w:val="24"/>
-          <w:szCs w:val="24"/>
-        </w:rPr>
-        <w:t xml:space="preserve"> </w:t>
-      </w:r>
-      <w:r>
-        <w:rPr>
-          <w:rFonts w:ascii="Times New Roman" w:hAnsi="Times New Roman" w:cs="Times New Roman"/>
-          <w:sz w:val="24"/>
-          <w:szCs w:val="24"/>
-        </w:rPr>
-        <w:t>where each di stands for a document, the problem of</w:t>
-      </w:r>
-      <w:r>
-        <w:rPr>
-          <w:rFonts w:ascii="Times New Roman" w:hAnsi="Times New Roman" w:cs="Times New Roman"/>
-          <w:sz w:val="24"/>
-          <w:szCs w:val="24"/>
-        </w:rPr>
-        <w:t xml:space="preserve"> </w:t>
-      </w:r>
-      <w:r>
-        <w:rPr>
-          <w:rFonts w:ascii="Times New Roman" w:hAnsi="Times New Roman" w:cs="Times New Roman"/>
-          <w:sz w:val="24"/>
-          <w:szCs w:val="24"/>
-        </w:rPr>
-        <w:t xml:space="preserve">text representation is to </w:t>
-      </w:r>
-      <w:r>
-        <w:rPr>
-          <w:rFonts w:ascii="Times New Roman" w:hAnsi="Times New Roman" w:cs="Times New Roman"/>
-          <w:sz w:val="24"/>
-          <w:szCs w:val="24"/>
-        </w:rPr>
-        <w:t>transform</w:t>
-      </w:r>
-      <w:r>
-        <w:rPr>
-          <w:rFonts w:ascii="Times New Roman" w:hAnsi="Times New Roman" w:cs="Times New Roman"/>
-          <w:sz w:val="24"/>
-          <w:szCs w:val="24"/>
-        </w:rPr>
-        <w:t xml:space="preserve"> each </w:t>
+        <w:t xml:space="preserve">=1, </w:t>
       </w:r>
       <w:r>
         <w:rPr>
@@ -10697,7 +10989,7 @@
           <w:sz w:val="24"/>
           <w:szCs w:val="24"/>
         </w:rPr>
-        <w:t>d</w:t>
+        <w:t>2..., n</w:t>
       </w:r>
       <w:r>
         <w:rPr>
@@ -10706,17 +10998,56 @@
           <w:iCs/>
           <w:sz w:val="24"/>
           <w:szCs w:val="24"/>
-          <w:vertAlign w:val="subscript"/>
-        </w:rPr>
-        <w:t>i</w:t>
-      </w:r>
-      <w:r>
-        <w:rPr>
-          <w:rFonts w:ascii="Times New Roman" w:hAnsi="Times New Roman" w:cs="Times New Roman"/>
-          <w:sz w:val="24"/>
-          <w:szCs w:val="24"/>
-        </w:rPr>
-        <w:t xml:space="preserve"> of </w:t>
+        </w:rPr>
+        <w:t>},</w:t>
+      </w:r>
+      <w:r>
+        <w:rPr>
+          <w:rFonts w:ascii="Times New Roman" w:hAnsi="Times New Roman" w:cs="Times New Roman"/>
+          <w:sz w:val="24"/>
+          <w:szCs w:val="24"/>
+        </w:rPr>
+        <w:t xml:space="preserve"> </w:t>
+      </w:r>
+      <w:r>
+        <w:rPr>
+          <w:rFonts w:ascii="Times New Roman" w:hAnsi="Times New Roman" w:cs="Times New Roman"/>
+          <w:sz w:val="24"/>
+          <w:szCs w:val="24"/>
+        </w:rPr>
+        <w:t>where each di stands for a document, the problem of</w:t>
+      </w:r>
+      <w:r>
+        <w:rPr>
+          <w:rFonts w:ascii="Times New Roman" w:hAnsi="Times New Roman" w:cs="Times New Roman"/>
+          <w:sz w:val="24"/>
+          <w:szCs w:val="24"/>
+        </w:rPr>
+        <w:t xml:space="preserve"> </w:t>
+      </w:r>
+      <w:r>
+        <w:rPr>
+          <w:rFonts w:ascii="Times New Roman" w:hAnsi="Times New Roman" w:cs="Times New Roman"/>
+          <w:sz w:val="24"/>
+          <w:szCs w:val="24"/>
+        </w:rPr>
+        <w:t xml:space="preserve">text representation is to </w:t>
+      </w:r>
+      <w:r>
+        <w:rPr>
+          <w:rFonts w:ascii="Times New Roman" w:hAnsi="Times New Roman" w:cs="Times New Roman"/>
+          <w:sz w:val="24"/>
+          <w:szCs w:val="24"/>
+        </w:rPr>
+        <w:t>transform</w:t>
+      </w:r>
+      <w:r>
+        <w:rPr>
+          <w:rFonts w:ascii="Times New Roman" w:hAnsi="Times New Roman" w:cs="Times New Roman"/>
+          <w:sz w:val="24"/>
+          <w:szCs w:val="24"/>
+        </w:rPr>
+        <w:t xml:space="preserve"> each </w:t>
       </w:r>
       <w:r>
         <w:rPr>
@@ -10726,31 +11057,7 @@
           <w:sz w:val="24"/>
           <w:szCs w:val="24"/>
         </w:rPr>
-        <w:t>D</w:t>
-      </w:r>
-      <w:r>
-        <w:rPr>
-          <w:rFonts w:ascii="Times New Roman" w:hAnsi="Times New Roman" w:cs="Times New Roman"/>
-          <w:sz w:val="24"/>
-          <w:szCs w:val="24"/>
-        </w:rPr>
-        <w:t xml:space="preserve"> as a</w:t>
-      </w:r>
-      <w:r>
-        <w:rPr>
-          <w:rFonts w:ascii="Times New Roman" w:hAnsi="Times New Roman" w:cs="Times New Roman"/>
-          <w:sz w:val="24"/>
-          <w:szCs w:val="24"/>
-        </w:rPr>
-        <w:t xml:space="preserve"> </w:t>
-      </w:r>
-      <w:r>
-        <w:rPr>
-          <w:rFonts w:ascii="Times New Roman" w:hAnsi="Times New Roman" w:cs="Times New Roman"/>
-          <w:sz w:val="24"/>
-          <w:szCs w:val="24"/>
-        </w:rPr>
-        <w:t xml:space="preserve">point </w:t>
+        <w:t>d</w:t>
       </w:r>
       <w:r>
         <w:rPr>
@@ -10759,8 +11066,17 @@
           <w:iCs/>
           <w:sz w:val="24"/>
           <w:szCs w:val="24"/>
-        </w:rPr>
-        <w:t>s</w:t>
+          <w:vertAlign w:val="subscript"/>
+        </w:rPr>
+        <w:t>i</w:t>
+      </w:r>
+      <w:r>
+        <w:rPr>
+          <w:rFonts w:ascii="Times New Roman" w:hAnsi="Times New Roman" w:cs="Times New Roman"/>
+          <w:sz w:val="24"/>
+          <w:szCs w:val="24"/>
+        </w:rPr>
+        <w:t xml:space="preserve"> of </w:t>
       </w:r>
       <w:r>
         <w:rPr>
@@ -10769,10 +11085,56 @@
           <w:iCs/>
           <w:sz w:val="24"/>
           <w:szCs w:val="24"/>
+        </w:rPr>
+        <w:t>D</w:t>
+      </w:r>
+      <w:r>
+        <w:rPr>
+          <w:rFonts w:ascii="Times New Roman" w:hAnsi="Times New Roman" w:cs="Times New Roman"/>
+          <w:sz w:val="24"/>
+          <w:szCs w:val="24"/>
+        </w:rPr>
+        <w:t xml:space="preserve"> as a</w:t>
+      </w:r>
+      <w:r>
+        <w:rPr>
+          <w:rFonts w:ascii="Times New Roman" w:hAnsi="Times New Roman" w:cs="Times New Roman"/>
+          <w:sz w:val="24"/>
+          <w:szCs w:val="24"/>
+        </w:rPr>
+        <w:t xml:space="preserve"> </w:t>
+      </w:r>
+      <w:r>
+        <w:rPr>
+          <w:rFonts w:ascii="Times New Roman" w:hAnsi="Times New Roman" w:cs="Times New Roman"/>
+          <w:sz w:val="24"/>
+          <w:szCs w:val="24"/>
+        </w:rPr>
+        <w:t xml:space="preserve">point </w:t>
+      </w:r>
+      <w:proofErr w:type="spellStart"/>
+      <w:r>
+        <w:rPr>
+          <w:rFonts w:ascii="Times New Roman" w:hAnsi="Times New Roman" w:cs="Times New Roman"/>
+          <w:i/>
+          <w:iCs/>
+          <w:sz w:val="24"/>
+          <w:szCs w:val="24"/>
+        </w:rPr>
+        <w:t>s</w:t>
+      </w:r>
+      <w:r>
+        <w:rPr>
+          <w:rFonts w:ascii="Times New Roman" w:hAnsi="Times New Roman" w:cs="Times New Roman"/>
+          <w:i/>
+          <w:iCs/>
+          <w:sz w:val="24"/>
+          <w:szCs w:val="24"/>
           <w:vertAlign w:val="subscript"/>
         </w:rPr>
         <w:t>i</w:t>
       </w:r>
+      <w:proofErr w:type="spellEnd"/>
       <w:r>
         <w:rPr>
           <w:rFonts w:ascii="Times New Roman" w:hAnsi="Times New Roman" w:cs="Times New Roman"/>
@@ -11089,7 +11451,29 @@
           <w:sz w:val="24"/>
           <w:szCs w:val="24"/>
         </w:rPr>
-        <w:t>{di, i=1, 2..., n}</w:t>
+        <w:t xml:space="preserve">{di, </w:t>
+      </w:r>
+      <w:proofErr w:type="spellStart"/>
+      <w:r>
+        <w:rPr>
+          <w:rFonts w:ascii="Times New Roman" w:hAnsi="Times New Roman" w:cs="Times New Roman"/>
+          <w:i/>
+          <w:iCs/>
+          <w:sz w:val="24"/>
+          <w:szCs w:val="24"/>
+        </w:rPr>
+        <w:t>i</w:t>
+      </w:r>
+      <w:proofErr w:type="spellEnd"/>
+      <w:r>
+        <w:rPr>
+          <w:rFonts w:ascii="Times New Roman" w:hAnsi="Times New Roman" w:cs="Times New Roman"/>
+          <w:i/>
+          <w:iCs/>
+          <w:sz w:val="24"/>
+          <w:szCs w:val="24"/>
+        </w:rPr>
+        <w:t>=1, 2..., n}</w:t>
       </w:r>
       <w:r>
         <w:rPr>
@@ -11346,6 +11730,7 @@
         </w:rPr>
         <w:t>&lt;</w:t>
       </w:r>
+      <w:proofErr w:type="spellStart"/>
       <w:r>
         <w:rPr>
           <w:rFonts w:ascii="Times New Roman" w:hAnsi="Times New Roman" w:cs="Times New Roman"/>
@@ -11367,6 +11752,7 @@
         </w:rPr>
         <w:t>i</w:t>
       </w:r>
+      <w:proofErr w:type="spellEnd"/>
       <w:r>
         <w:rPr>
           <w:rFonts w:ascii="Times New Roman" w:hAnsi="Times New Roman" w:cs="Times New Roman"/>
@@ -11451,6 +11837,7 @@
         </w:rPr>
         <w:t xml:space="preserve">by a row vector. The </w:t>
       </w:r>
+      <w:proofErr w:type="spellStart"/>
       <w:r>
         <w:rPr>
           <w:rFonts w:ascii="Times New Roman" w:hAnsi="Times New Roman" w:cs="Times New Roman"/>
@@ -11472,6 +11859,7 @@
         </w:rPr>
         <w:t>th</w:t>
       </w:r>
+      <w:proofErr w:type="spellEnd"/>
       <w:r>
         <w:rPr>
           <w:rFonts w:ascii="Times New Roman" w:hAnsi="Times New Roman" w:cs="Times New Roman"/>
@@ -11480,6 +11868,7 @@
         </w:rPr>
         <w:t xml:space="preserve"> entry of </w:t>
       </w:r>
+      <w:proofErr w:type="spellStart"/>
       <w:r>
         <w:rPr>
           <w:rFonts w:ascii="Times New Roman" w:hAnsi="Times New Roman" w:cs="Times New Roman"/>
@@ -11501,6 +11890,7 @@
         </w:rPr>
         <w:t>i</w:t>
       </w:r>
+      <w:proofErr w:type="spellEnd"/>
       <w:r>
         <w:rPr>
           <w:rFonts w:ascii="Times New Roman" w:hAnsi="Times New Roman" w:cs="Times New Roman"/>
@@ -11534,6 +11924,8 @@
         </w:rPr>
         <w:t>&lt;</w:t>
       </w:r>
+      <w:proofErr w:type="spellStart"/>
+      <w:proofErr w:type="gramStart"/>
       <w:r>
         <w:rPr>
           <w:rFonts w:ascii="Times New Roman" w:hAnsi="Times New Roman" w:cs="Times New Roman"/>
@@ -11555,6 +11947,7 @@
         </w:rPr>
         <w:t>ji</w:t>
       </w:r>
+      <w:proofErr w:type="spellEnd"/>
       <w:r>
         <w:rPr>
           <w:rFonts w:ascii="Times New Roman" w:hAnsi="Times New Roman" w:cs="Times New Roman"/>
@@ -11575,6 +11968,7 @@
         </w:rPr>
         <w:t>,</w:t>
       </w:r>
+      <w:proofErr w:type="gramEnd"/>
       <w:r>
         <w:rPr>
           <w:rFonts w:ascii="Times New Roman" w:hAnsi="Times New Roman" w:cs="Times New Roman"/>
@@ -11635,6 +12029,7 @@
         </w:rPr>
         <w:t xml:space="preserve"> and </w:t>
       </w:r>
+      <w:proofErr w:type="spellStart"/>
       <w:r>
         <w:rPr>
           <w:rFonts w:ascii="Times New Roman" w:hAnsi="Times New Roman" w:cs="Times New Roman"/>
@@ -11645,6 +12040,7 @@
         </w:rPr>
         <w:t>Özsu</w:t>
       </w:r>
+      <w:proofErr w:type="spellEnd"/>
       <w:r>
         <w:rPr>
           <w:rFonts w:ascii="Times New Roman" w:hAnsi="Times New Roman" w:cs="Times New Roman"/>
@@ -12209,7 +12605,31 @@
           <w:szCs w:val="24"/>
           <w:lang w:val="en-US"/>
         </w:rPr>
-        <w:t>t, d)*IDF</w:t>
+        <w:t xml:space="preserve">t, </w:t>
+      </w:r>
+      <w:proofErr w:type="gramStart"/>
+      <w:r>
+        <w:rPr>
+          <w:rFonts w:ascii="Times New Roman" w:eastAsiaTheme="minorEastAsia" w:hAnsi="Times New Roman" w:cs="Times New Roman"/>
+          <w:i/>
+          <w:iCs/>
+          <w:sz w:val="24"/>
+          <w:szCs w:val="24"/>
+          <w:lang w:val="en-US"/>
+        </w:rPr>
+        <w:t>d)*</w:t>
+      </w:r>
+      <w:proofErr w:type="gramEnd"/>
+      <w:r>
+        <w:rPr>
+          <w:rFonts w:ascii="Times New Roman" w:eastAsiaTheme="minorEastAsia" w:hAnsi="Times New Roman" w:cs="Times New Roman"/>
+          <w:i/>
+          <w:iCs/>
+          <w:sz w:val="24"/>
+          <w:szCs w:val="24"/>
+          <w:lang w:val="en-US"/>
+        </w:rPr>
+        <w:t>IDF</w:t>
       </w:r>
       <w:r>
         <w:rPr>
@@ -12493,7 +12913,61 @@
           <w:sz w:val="24"/>
           <w:szCs w:val="24"/>
         </w:rPr>
-        <w:t>(Rexha, Kröll, Kern, &amp; Dragoni, 2017). Its straightforward design and scalability allow for the production of high-quality embeddings that accurately reflect a broad spectrum of syntactic and semantic relationships, achieved through training on extensive corpora comprising billions of words and millions of entities (Wu et al., 2018).</w:t>
+        <w:t xml:space="preserve">(Rexha, </w:t>
+      </w:r>
+      <w:proofErr w:type="spellStart"/>
+      <w:r>
+        <w:rPr>
+          <w:rFonts w:ascii="Times New Roman" w:hAnsi="Times New Roman" w:cs="Times New Roman"/>
+          <w:sz w:val="24"/>
+          <w:szCs w:val="24"/>
+        </w:rPr>
+        <w:t>Kröll</w:t>
+      </w:r>
+      <w:proofErr w:type="spellEnd"/>
+      <w:r>
+        <w:rPr>
+          <w:rFonts w:ascii="Times New Roman" w:hAnsi="Times New Roman" w:cs="Times New Roman"/>
+          <w:sz w:val="24"/>
+          <w:szCs w:val="24"/>
+        </w:rPr>
+        <w:t xml:space="preserve">, Kern, &amp; </w:t>
+      </w:r>
+      <w:proofErr w:type="spellStart"/>
+      <w:r>
+        <w:rPr>
+          <w:rFonts w:ascii="Times New Roman" w:hAnsi="Times New Roman" w:cs="Times New Roman"/>
+          <w:sz w:val="24"/>
+          <w:szCs w:val="24"/>
+        </w:rPr>
+        <w:t>Dragoni</w:t>
+      </w:r>
+      <w:proofErr w:type="spellEnd"/>
+      <w:r>
+        <w:rPr>
+          <w:rFonts w:ascii="Times New Roman" w:hAnsi="Times New Roman" w:cs="Times New Roman"/>
+          <w:sz w:val="24"/>
+          <w:szCs w:val="24"/>
+        </w:rPr>
+        <w:t xml:space="preserve">, 2017). Its straightforward design and scalability allow </w:t>
+      </w:r>
+      <w:proofErr w:type="gramStart"/>
+      <w:r>
+        <w:rPr>
+          <w:rFonts w:ascii="Times New Roman" w:hAnsi="Times New Roman" w:cs="Times New Roman"/>
+          <w:sz w:val="24"/>
+          <w:szCs w:val="24"/>
+        </w:rPr>
+        <w:t>for the production of</w:t>
+      </w:r>
+      <w:proofErr w:type="gramEnd"/>
+      <w:r>
+        <w:rPr>
+          <w:rFonts w:ascii="Times New Roman" w:hAnsi="Times New Roman" w:cs="Times New Roman"/>
+          <w:sz w:val="24"/>
+          <w:szCs w:val="24"/>
+        </w:rPr>
+        <w:t xml:space="preserve"> high-quality embeddings that accurately reflect a broad spectrum of syntactic and semantic relationships, achieved through training on extensive corpora comprising billions of words and millions of entities (Wu et al., 2018).</w:t>
       </w:r>
       <w:r>
         <w:rPr>
@@ -12628,7 +13102,61 @@
           <w:sz w:val="24"/>
           <w:szCs w:val="24"/>
         </w:rPr>
-        <w:t xml:space="preserve">Introduced by Devlin et al. (2017), the Bidirectional Encoder Representation from Transformers (BERT) represents a groundbreaking approach in language representation modeling. Unlike traditional language models that only consider unidirectional context, BERT leverages a Transformer encoder architecture, consisting of multiple layers equipped with multihead attention blocks, to condition on both left and right contexts simultaneously during the pretraining of bidirectional representations from unlabeled text. This bidirectional self-attention mechanism enables BERT to achieve a more comprehensive understanding of language context and sequence flow, outperforming unidirectional models in understanding textual nuances. </w:t>
+        <w:t xml:space="preserve">Introduced by Devlin et al. (2017), the Bidirectional Encoder Representation from Transformers (BERT) represents a groundbreaking approach in language representation </w:t>
+      </w:r>
+      <w:proofErr w:type="spellStart"/>
+      <w:r>
+        <w:rPr>
+          <w:rFonts w:ascii="Times New Roman" w:hAnsi="Times New Roman" w:cs="Times New Roman"/>
+          <w:sz w:val="24"/>
+          <w:szCs w:val="24"/>
+        </w:rPr>
+        <w:t>modeling</w:t>
+      </w:r>
+      <w:proofErr w:type="spellEnd"/>
+      <w:r>
+        <w:rPr>
+          <w:rFonts w:ascii="Times New Roman" w:hAnsi="Times New Roman" w:cs="Times New Roman"/>
+          <w:sz w:val="24"/>
+          <w:szCs w:val="24"/>
+        </w:rPr>
+        <w:t xml:space="preserve">. Unlike traditional language models that only consider unidirectional context, BERT leverages a Transformer encoder architecture, consisting of multiple layers equipped with </w:t>
+      </w:r>
+      <w:proofErr w:type="spellStart"/>
+      <w:r>
+        <w:rPr>
+          <w:rFonts w:ascii="Times New Roman" w:hAnsi="Times New Roman" w:cs="Times New Roman"/>
+          <w:sz w:val="24"/>
+          <w:szCs w:val="24"/>
+        </w:rPr>
+        <w:t>multihead</w:t>
+      </w:r>
+      <w:proofErr w:type="spellEnd"/>
+      <w:r>
+        <w:rPr>
+          <w:rFonts w:ascii="Times New Roman" w:hAnsi="Times New Roman" w:cs="Times New Roman"/>
+          <w:sz w:val="24"/>
+          <w:szCs w:val="24"/>
+        </w:rPr>
+        <w:t xml:space="preserve"> attention blocks, to condition on both left and right contexts simultaneously during the pretraining of bidirectional representations from </w:t>
+      </w:r>
+      <w:proofErr w:type="spellStart"/>
+      <w:r>
+        <w:rPr>
+          <w:rFonts w:ascii="Times New Roman" w:hAnsi="Times New Roman" w:cs="Times New Roman"/>
+          <w:sz w:val="24"/>
+          <w:szCs w:val="24"/>
+        </w:rPr>
+        <w:t>unlabeled</w:t>
+      </w:r>
+      <w:proofErr w:type="spellEnd"/>
+      <w:r>
+        <w:rPr>
+          <w:rFonts w:ascii="Times New Roman" w:hAnsi="Times New Roman" w:cs="Times New Roman"/>
+          <w:sz w:val="24"/>
+          <w:szCs w:val="24"/>
+        </w:rPr>
+        <w:t xml:space="preserve"> text. This bidirectional self-attention mechanism enables BERT to achieve a more comprehensive understanding of language context and sequence flow, outperforming unidirectional models in understanding textual nuances. </w:t>
       </w:r>
     </w:p>
     <w:p>
@@ -12672,7 +13200,25 @@
           <w:szCs w:val="24"/>
         </w:rPr>
         <w:lastRenderedPageBreak/>
-        <w:t xml:space="preserve">NLP tasks, such as sentiment analysis. This capability stems from its innovative pretraining on unlabeled data using two strategies: masked language modelling (MLM) and next sentence prediction. The MLM task involves randomly masking tokens in the input sentences and predicting their original vocabulary, enhancing the model's contextual learning. Concurrently, </w:t>
+        <w:t xml:space="preserve">NLP tasks, such as sentiment analysis. This capability stems from its innovative pretraining on </w:t>
+      </w:r>
+      <w:proofErr w:type="spellStart"/>
+      <w:r>
+        <w:rPr>
+          <w:rFonts w:ascii="Times New Roman" w:hAnsi="Times New Roman" w:cs="Times New Roman"/>
+          <w:sz w:val="24"/>
+          <w:szCs w:val="24"/>
+        </w:rPr>
+        <w:t>unlabeled</w:t>
+      </w:r>
+      <w:proofErr w:type="spellEnd"/>
+      <w:r>
+        <w:rPr>
+          <w:rFonts w:ascii="Times New Roman" w:hAnsi="Times New Roman" w:cs="Times New Roman"/>
+          <w:sz w:val="24"/>
+          <w:szCs w:val="24"/>
+        </w:rPr>
+        <w:t xml:space="preserve"> data using two strategies: masked language modelling (MLM) and next sentence prediction. The MLM task involves randomly masking tokens in the input sentences and predicting their original vocabulary, enhancing the model's contextual learning. Concurrently, </w:t>
       </w:r>
       <w:r>
         <w:rPr>
@@ -12792,8 +13338,20 @@
           <w:sz w:val="24"/>
           <w:szCs w:val="24"/>
         </w:rPr>
-        <w:t>Figure 2: The Transformer - model architecture</w:t>
-      </w:r>
+        <w:t xml:space="preserve">Figure 2: The Transformer - model </w:t>
+      </w:r>
+      <w:proofErr w:type="gramStart"/>
+      <w:r>
+        <w:rPr>
+          <w:rFonts w:ascii="Times New Roman" w:hAnsi="Times New Roman" w:cs="Times New Roman"/>
+          <w:i/>
+          <w:iCs/>
+          <w:sz w:val="24"/>
+          <w:szCs w:val="24"/>
+        </w:rPr>
+        <w:t>architecture</w:t>
+      </w:r>
+      <w:proofErr w:type="gramEnd"/>
     </w:p>
     <w:p>
       <w:pPr>
@@ -12888,7 +13446,25 @@
           <w:sz w:val="24"/>
           <w:szCs w:val="24"/>
         </w:rPr>
-        <w:t>Cosine similarity mathematically defined as the dot product of the vectors divided by their magnitude (Karabiber, 2024). For example, if there are two vectors, A and B, the similarity between them is calculated as:</w:t>
+        <w:t>Cosine similarity mathematically defined as the dot product of the vectors divided by their magnitude (</w:t>
+      </w:r>
+      <w:proofErr w:type="spellStart"/>
+      <w:r>
+        <w:rPr>
+          <w:rFonts w:ascii="Times New Roman" w:hAnsi="Times New Roman" w:cs="Times New Roman"/>
+          <w:sz w:val="24"/>
+          <w:szCs w:val="24"/>
+        </w:rPr>
+        <w:t>Karabiber</w:t>
+      </w:r>
+      <w:proofErr w:type="spellEnd"/>
+      <w:r>
+        <w:rPr>
+          <w:rFonts w:ascii="Times New Roman" w:hAnsi="Times New Roman" w:cs="Times New Roman"/>
+          <w:sz w:val="24"/>
+          <w:szCs w:val="24"/>
+        </w:rPr>
+        <w:t>, 2024). For example, if there are two vectors, A and B, the similarity between them is calculated as:</w:t>
       </w:r>
     </w:p>
     <w:p>
@@ -13905,7 +14481,27 @@
           <w:szCs w:val="24"/>
           <w:lang w:val="en-GB"/>
         </w:rPr>
-        <w:t>Brahushi and Ahmad (2022) conducted a study to evaluate the efficacy of a hybrid two-way RS compared to the rankings of resumes and job descriptions by human experts. The research devised four distinct scenarios—matching resumes to resumes, jobs to jobs, resumes to jobs, and jobs to resumes—using a dataset of 400 documents to create a standard based on human rankings derived from content similarity. GloVe (Global Vectors for Word Embeddings) and TF-IDF methods were used to calculate cosine similarity scores across all scenarios and see how well the system matched these human-generated rankings. The comparison of system-generated rankings to human rankings utilised the Rank Biased Overlap (RBO) similarity score as the evaluation metric. The results showed that both GloVe and TF-IDF had median RBO scores above 0.5, but TF-IDF generally did better than GloVe, especially when comparing resumes to resumes, where the difference was very clear. This indicates that although both embedding approaches are capable of reflecting human judgement in the ranking of resumes and job descriptions, TF-IDF demonstrates a slightly superior congruence with human rankings in the majority of the scenarios.</w:t>
+        <w:t xml:space="preserve">Brahushi and Ahmad (2022) conducted a study to evaluate the efficacy of a hybrid two-way RS compared to the rankings of resumes and job descriptions by human experts. The research devised four distinct scenarios—matching resumes to resumes, jobs to jobs, resumes to jobs, and jobs to resumes—using a dataset of 400 documents to create a standard based on human rankings derived from content similarity. GloVe (Global Vectors for Word Embeddings) and TF-IDF methods were used to calculate cosine similarity scores across all scenarios and see how well the system matched these human-generated rankings. The comparison of system-generated rankings to human rankings utilised the Rank Biased Overlap (RBO) similarity score as the evaluation metric. The results showed that both GloVe and TF-IDF had median RBO scores above 0.5, but TF-IDF generally did better than GloVe, especially when comparing resumes to resumes, where the difference was very clear. This indicates that although both embedding approaches are capable of reflecting human judgement in the ranking of resumes and job descriptions, TF-IDF demonstrates a slightly superior congruence with human rankings in </w:t>
+      </w:r>
+      <w:proofErr w:type="gramStart"/>
+      <w:r>
+        <w:rPr>
+          <w:rFonts w:ascii="Times New Roman" w:hAnsi="Times New Roman" w:cs="Times New Roman"/>
+          <w:sz w:val="24"/>
+          <w:szCs w:val="24"/>
+          <w:lang w:val="en-GB"/>
+        </w:rPr>
+        <w:t>the majority of</w:t>
+      </w:r>
+      <w:proofErr w:type="gramEnd"/>
+      <w:r>
+        <w:rPr>
+          <w:rFonts w:ascii="Times New Roman" w:hAnsi="Times New Roman" w:cs="Times New Roman"/>
+          <w:sz w:val="24"/>
+          <w:szCs w:val="24"/>
+          <w:lang w:val="en-GB"/>
+        </w:rPr>
+        <w:t xml:space="preserve"> the scenarios.</w:t>
       </w:r>
     </w:p>
     <w:p>
@@ -14478,7 +15074,47 @@
           <w:szCs w:val="24"/>
           <w:lang w:val="en-GB"/>
         </w:rPr>
-        <w:t xml:space="preserve"> and testing of the recommendation algorithms and models while they are actively being used by users in a live or production environment. This approach is used to measure the system's performance and efficiency under real-world conditions. While it is deemed effective in measuring experimental outcomes, it is a costly and time-consuming approach, generally favoured by only industry experts (Peska and Vojtas, 2020). On the other hand, offline evaluation and offline metrics are most commonly used in academic settings due to their ease of execution, repeatability, speed, and flexibility in accommodating various recommendation models (Gilotte et al., 2018). An offline experiment is conducted using a pre-existing dataset of users and items. Its objective is to closely replicate the data that the system is anticipated to encounter when it is deployed online (Gunawardana and Shani, 2015). And for this research, the offline evaluation and online evaluation are conducted to access and compare three different text representation models in JRS. In addition, it is important to mention that this study employs a unique methodology similar to online evaluations used by industry but diverges by integrating real, volunteer participants who remotely participate in the experiment. This approach allows to combine the scalability and accessibility of online evaluations with the authenticity and commitment of volunteer participants who have proactively agreed to contribute to our research.</w:t>
+        <w:t xml:space="preserve"> and testing of the recommendation algorithms and models while they are actively being used by users in a live or production environment. This approach is used to measure the system's performance and efficiency under real-world conditions. While it is deemed effective in measuring experimental outcomes, it is a costly and time-consuming approach, generally favoured by only industry experts (Peska and Vojtas, 2020). On the other hand, offline evaluation and offline metrics are </w:t>
+      </w:r>
+      <w:proofErr w:type="gramStart"/>
+      <w:r>
+        <w:rPr>
+          <w:rFonts w:ascii="Times New Roman" w:hAnsi="Times New Roman" w:cs="Times New Roman"/>
+          <w:sz w:val="24"/>
+          <w:szCs w:val="24"/>
+          <w:lang w:val="en-GB"/>
+        </w:rPr>
+        <w:t>most commonly used</w:t>
+      </w:r>
+      <w:proofErr w:type="gramEnd"/>
+      <w:r>
+        <w:rPr>
+          <w:rFonts w:ascii="Times New Roman" w:hAnsi="Times New Roman" w:cs="Times New Roman"/>
+          <w:sz w:val="24"/>
+          <w:szCs w:val="24"/>
+          <w:lang w:val="en-GB"/>
+        </w:rPr>
+        <w:t xml:space="preserve"> in academic settings due to their ease of execution, repeatability, speed, and flexibility in accommodating various recommendation models (Gilotte et al., 2018). An offline experiment is conducted using a pre-existing dataset of users and items. Its objective is to closely replicate the data that the system is anticipated to encounter when it is deployed online (Gunawardana and Shani, 2015). And for this research, the offline evaluation and online evaluation are conducted to access and compare three different text representation models in JRS. In addition, it is important to mention that this study employs a unique methodology </w:t>
+      </w:r>
+      <w:proofErr w:type="gramStart"/>
+      <w:r>
+        <w:rPr>
+          <w:rFonts w:ascii="Times New Roman" w:hAnsi="Times New Roman" w:cs="Times New Roman"/>
+          <w:sz w:val="24"/>
+          <w:szCs w:val="24"/>
+          <w:lang w:val="en-GB"/>
+        </w:rPr>
+        <w:t>similar to</w:t>
+      </w:r>
+      <w:proofErr w:type="gramEnd"/>
+      <w:r>
+        <w:rPr>
+          <w:rFonts w:ascii="Times New Roman" w:hAnsi="Times New Roman" w:cs="Times New Roman"/>
+          <w:sz w:val="24"/>
+          <w:szCs w:val="24"/>
+          <w:lang w:val="en-GB"/>
+        </w:rPr>
+        <w:t xml:space="preserve"> online evaluations used by industry but diverges by integrating real, volunteer participants who remotely participate in the experiment. This approach allows to combine the scalability and accessibility of online evaluations with the authenticity and commitment of volunteer participants who have proactively agreed to contribute to our research.</w:t>
       </w:r>
     </w:p>
     <w:p>
@@ -14499,7 +15135,7 @@
           <w:lang w:val="en-US"/>
         </w:rPr>
         <w:drawing>
-          <wp:anchor distT="0" distB="0" distL="114300" distR="114300" simplePos="0" relativeHeight="251662336" behindDoc="0" locked="0" layoutInCell="1" allowOverlap="1" wp14:anchorId="2C9205BF" wp14:editId="280540AE">
+          <wp:anchor distT="0" distB="0" distL="114300" distR="114300" simplePos="0" relativeHeight="251662336" behindDoc="0" locked="0" layoutInCell="1" allowOverlap="1" wp14:anchorId="2C9205BF" wp14:editId="17D3DB74">
             <wp:simplePos x="0" y="0"/>
             <wp:positionH relativeFrom="margin">
               <wp:posOffset>1741805</wp:posOffset>
@@ -14754,8 +15390,9 @@
           <w:szCs w:val="24"/>
           <w:lang w:val="en-GB"/>
         </w:rPr>
-        <w:t xml:space="preserve"> specifically designed for this particular </w:t>
-      </w:r>
+        <w:t xml:space="preserve"> specifically designed for this </w:t>
+      </w:r>
+      <w:proofErr w:type="gramStart"/>
       <w:r>
         <w:rPr>
           <w:rFonts w:ascii="Times New Roman" w:hAnsi="Times New Roman" w:cs="Times New Roman"/>
@@ -14763,7 +15400,26 @@
           <w:szCs w:val="24"/>
           <w:lang w:val="en-GB"/>
         </w:rPr>
-        <w:t>experimental research</w:t>
+        <w:t xml:space="preserve">particular </w:t>
+      </w:r>
+      <w:r>
+        <w:rPr>
+          <w:rFonts w:ascii="Times New Roman" w:hAnsi="Times New Roman" w:cs="Times New Roman"/>
+          <w:sz w:val="24"/>
+          <w:szCs w:val="24"/>
+          <w:lang w:val="en-GB"/>
+        </w:rPr>
+        <w:t>experimental</w:t>
+      </w:r>
+      <w:proofErr w:type="gramEnd"/>
+      <w:r>
+        <w:rPr>
+          <w:rFonts w:ascii="Times New Roman" w:hAnsi="Times New Roman" w:cs="Times New Roman"/>
+          <w:sz w:val="24"/>
+          <w:szCs w:val="24"/>
+          <w:lang w:val="en-GB"/>
+        </w:rPr>
+        <w:t xml:space="preserve"> research</w:t>
       </w:r>
       <w:r>
         <w:rPr>
@@ -14800,7 +15456,27 @@
           <w:szCs w:val="24"/>
           <w:lang w:val="en-GB"/>
         </w:rPr>
-        <w:t xml:space="preserve"> as the core and central components of the entire system. It’s where the text representation techniques will be applied to and rank the jobs or candidates based on the conditions and details they provided. </w:t>
+        <w:t xml:space="preserve"> as the core and central components of the entire system. It’s where the text representation techniques will be applied to and rank the jobs or candidates based on the conditions and </w:t>
+      </w:r>
+      <w:proofErr w:type="gramStart"/>
+      <w:r>
+        <w:rPr>
+          <w:rFonts w:ascii="Times New Roman" w:hAnsi="Times New Roman" w:cs="Times New Roman"/>
+          <w:sz w:val="24"/>
+          <w:szCs w:val="24"/>
+          <w:lang w:val="en-GB"/>
+        </w:rPr>
+        <w:t>details</w:t>
+      </w:r>
+      <w:proofErr w:type="gramEnd"/>
+      <w:r>
+        <w:rPr>
+          <w:rFonts w:ascii="Times New Roman" w:hAnsi="Times New Roman" w:cs="Times New Roman"/>
+          <w:sz w:val="24"/>
+          <w:szCs w:val="24"/>
+          <w:lang w:val="en-GB"/>
+        </w:rPr>
+        <w:t xml:space="preserve"> they provided. </w:t>
       </w:r>
       <w:bookmarkStart w:id="25" w:name="_Hlk159508719"/>
       <w:r>
@@ -14878,7 +15554,25 @@
           <w:sz w:val="24"/>
           <w:szCs w:val="24"/>
         </w:rPr>
-        <w:t xml:space="preserve">Careful selection of an appropriate sampling approach plays a crucial role in achieving the objectives of the study, as emphasized by Stratton in 2021. For this particular experiment, it is essential to have two distinct, well-structured datasets: one for individuals seeking employment and another for available job listings. As mentioned in previous section, the job seeker dataset acts as a representation of the experiment's participants, mirroring the demographic characteristics from which the subjects are drawn. Conversely, the job listings dataset represents the 'job listing pool.' These datasets provide the context within which participants engage in the matching and ranking process, employing </w:t>
+        <w:t xml:space="preserve">Careful selection of an appropriate sampling approach plays a crucial role in achieving the objectives of the study, as emphasized by Stratton in 2021. For this </w:t>
+      </w:r>
+      <w:proofErr w:type="gramStart"/>
+      <w:r>
+        <w:rPr>
+          <w:rFonts w:ascii="Times New Roman" w:hAnsi="Times New Roman" w:cs="Times New Roman"/>
+          <w:sz w:val="24"/>
+          <w:szCs w:val="24"/>
+        </w:rPr>
+        <w:t>particular experiment</w:t>
+      </w:r>
+      <w:proofErr w:type="gramEnd"/>
+      <w:r>
+        <w:rPr>
+          <w:rFonts w:ascii="Times New Roman" w:hAnsi="Times New Roman" w:cs="Times New Roman"/>
+          <w:sz w:val="24"/>
+          <w:szCs w:val="24"/>
+        </w:rPr>
+        <w:t xml:space="preserve">, it is essential to have two distinct, well-structured datasets: one for individuals seeking employment and another for available job listings. As mentioned in previous section, the job seeker dataset acts as a representation of the experiment's participants, mirroring the demographic characteristics from which the subjects are drawn. Conversely, the job listings dataset represents the 'job listing pool.' These datasets provide the context within which participants engage in the matching and ranking process, employing </w:t>
       </w:r>
       <w:r>
         <w:rPr>
@@ -15555,13 +16249,23 @@
           <w:szCs w:val="24"/>
         </w:rPr>
       </w:pPr>
-      <w:r>
-        <w:rPr>
-          <w:rFonts w:ascii="Times New Roman" w:hAnsi="Times New Roman" w:cs="Times New Roman"/>
-          <w:sz w:val="24"/>
-          <w:szCs w:val="24"/>
-        </w:rPr>
-        <w:t xml:space="preserve">Taking into account both the benefits and drawbacks associated with volunteer recruitment, the online social media platform, particularly Facebook, has been chosen for its cost-efficiency and the </w:t>
+      <w:proofErr w:type="gramStart"/>
+      <w:r>
+        <w:rPr>
+          <w:rFonts w:ascii="Times New Roman" w:hAnsi="Times New Roman" w:cs="Times New Roman"/>
+          <w:sz w:val="24"/>
+          <w:szCs w:val="24"/>
+        </w:rPr>
+        <w:t>Taking into account</w:t>
+      </w:r>
+      <w:proofErr w:type="gramEnd"/>
+      <w:r>
+        <w:rPr>
+          <w:rFonts w:ascii="Times New Roman" w:hAnsi="Times New Roman" w:cs="Times New Roman"/>
+          <w:sz w:val="24"/>
+          <w:szCs w:val="24"/>
+        </w:rPr>
+        <w:t xml:space="preserve"> both the benefits and drawbacks associated with volunteer recruitment, the online social media platform, particularly Facebook, has been chosen for its cost-efficiency and the </w:t>
       </w:r>
       <w:r>
         <w:rPr>
@@ -15874,19 +16578,111 @@
         </w:rPr>
         <w:t>‘</w:t>
       </w:r>
-      <w:hyperlink r:id="rId23" w:history="1">
-        <w:r>
-          <w:rPr>
-            <w:rStyle w:val="Hyperlink"/>
-            <w:rFonts w:ascii="Times New Roman" w:hAnsi="Times New Roman" w:cs="Times New Roman"/>
-            <w:sz w:val="24"/>
-            <w:szCs w:val="24"/>
-            <w:bdr w:val="none" w:sz="0" w:space="0" w:color="auto" w:frame="1"/>
-            <w:shd w:val="clear" w:color="auto" w:fill="FFFFFF"/>
-          </w:rPr>
-          <w:t>Ирланд дахь ажлын зар</w:t>
-        </w:r>
-      </w:hyperlink>
+      <w:proofErr w:type="spellStart"/>
+      <w:r>
+        <w:fldChar w:fldCharType="begin"/>
+      </w:r>
+      <w:r>
+        <w:instrText>HYPERLINK "https://www.facebook.com/groups/2017664791841533/"</w:instrText>
+      </w:r>
+      <w:r>
+        <w:fldChar w:fldCharType="separate"/>
+      </w:r>
+      <w:r>
+        <w:rPr>
+          <w:rStyle w:val="Hyperlink"/>
+          <w:rFonts w:ascii="Times New Roman" w:hAnsi="Times New Roman" w:cs="Times New Roman"/>
+          <w:sz w:val="24"/>
+          <w:szCs w:val="24"/>
+          <w:bdr w:val="none" w:sz="0" w:space="0" w:color="auto" w:frame="1"/>
+          <w:shd w:val="clear" w:color="auto" w:fill="FFFFFF"/>
+        </w:rPr>
+        <w:t>Ирланд</w:t>
+      </w:r>
+      <w:proofErr w:type="spellEnd"/>
+      <w:r>
+        <w:rPr>
+          <w:rStyle w:val="Hyperlink"/>
+          <w:rFonts w:ascii="Times New Roman" w:hAnsi="Times New Roman" w:cs="Times New Roman"/>
+          <w:sz w:val="24"/>
+          <w:szCs w:val="24"/>
+          <w:bdr w:val="none" w:sz="0" w:space="0" w:color="auto" w:frame="1"/>
+          <w:shd w:val="clear" w:color="auto" w:fill="FFFFFF"/>
+        </w:rPr>
+        <w:t xml:space="preserve"> </w:t>
+      </w:r>
+      <w:proofErr w:type="spellStart"/>
+      <w:r>
+        <w:rPr>
+          <w:rStyle w:val="Hyperlink"/>
+          <w:rFonts w:ascii="Times New Roman" w:hAnsi="Times New Roman" w:cs="Times New Roman"/>
+          <w:sz w:val="24"/>
+          <w:szCs w:val="24"/>
+          <w:bdr w:val="none" w:sz="0" w:space="0" w:color="auto" w:frame="1"/>
+          <w:shd w:val="clear" w:color="auto" w:fill="FFFFFF"/>
+        </w:rPr>
+        <w:t>дахь</w:t>
+      </w:r>
+      <w:proofErr w:type="spellEnd"/>
+      <w:r>
+        <w:rPr>
+          <w:rStyle w:val="Hyperlink"/>
+          <w:rFonts w:ascii="Times New Roman" w:hAnsi="Times New Roman" w:cs="Times New Roman"/>
+          <w:sz w:val="24"/>
+          <w:szCs w:val="24"/>
+          <w:bdr w:val="none" w:sz="0" w:space="0" w:color="auto" w:frame="1"/>
+          <w:shd w:val="clear" w:color="auto" w:fill="FFFFFF"/>
+        </w:rPr>
+        <w:t xml:space="preserve"> </w:t>
+      </w:r>
+      <w:proofErr w:type="spellStart"/>
+      <w:r>
+        <w:rPr>
+          <w:rStyle w:val="Hyperlink"/>
+          <w:rFonts w:ascii="Times New Roman" w:hAnsi="Times New Roman" w:cs="Times New Roman"/>
+          <w:sz w:val="24"/>
+          <w:szCs w:val="24"/>
+          <w:bdr w:val="none" w:sz="0" w:space="0" w:color="auto" w:frame="1"/>
+          <w:shd w:val="clear" w:color="auto" w:fill="FFFFFF"/>
+        </w:rPr>
+        <w:t>ажлын</w:t>
+      </w:r>
+      <w:proofErr w:type="spellEnd"/>
+      <w:r>
+        <w:rPr>
+          <w:rStyle w:val="Hyperlink"/>
+          <w:rFonts w:ascii="Times New Roman" w:hAnsi="Times New Roman" w:cs="Times New Roman"/>
+          <w:sz w:val="24"/>
+          <w:szCs w:val="24"/>
+          <w:bdr w:val="none" w:sz="0" w:space="0" w:color="auto" w:frame="1"/>
+          <w:shd w:val="clear" w:color="auto" w:fill="FFFFFF"/>
+        </w:rPr>
+        <w:t xml:space="preserve"> </w:t>
+      </w:r>
+      <w:proofErr w:type="spellStart"/>
+      <w:r>
+        <w:rPr>
+          <w:rStyle w:val="Hyperlink"/>
+          <w:rFonts w:ascii="Times New Roman" w:hAnsi="Times New Roman" w:cs="Times New Roman"/>
+          <w:sz w:val="24"/>
+          <w:szCs w:val="24"/>
+          <w:bdr w:val="none" w:sz="0" w:space="0" w:color="auto" w:frame="1"/>
+          <w:shd w:val="clear" w:color="auto" w:fill="FFFFFF"/>
+        </w:rPr>
+        <w:t>зар</w:t>
+      </w:r>
+      <w:proofErr w:type="spellEnd"/>
+      <w:r>
+        <w:rPr>
+          <w:rStyle w:val="Hyperlink"/>
+          <w:rFonts w:ascii="Times New Roman" w:hAnsi="Times New Roman" w:cs="Times New Roman"/>
+          <w:sz w:val="24"/>
+          <w:szCs w:val="24"/>
+          <w:bdr w:val="none" w:sz="0" w:space="0" w:color="auto" w:frame="1"/>
+          <w:shd w:val="clear" w:color="auto" w:fill="FFFFFF"/>
+        </w:rPr>
+        <w:fldChar w:fldCharType="end"/>
+      </w:r>
       <w:r>
         <w:rPr>
           <w:rFonts w:ascii="Times New Roman" w:hAnsi="Times New Roman" w:cs="Times New Roman"/>
@@ -17150,8 +17946,19 @@
                 <w:szCs w:val="18"/>
                 <w:lang w:val="en-US"/>
               </w:rPr>
-              <w:t>time management</w:t>
+              <w:t xml:space="preserve">time </w:t>
             </w:r>
+            <w:proofErr w:type="gramStart"/>
+            <w:r>
+              <w:rPr>
+                <w:rFonts w:ascii="Open Sans" w:hAnsi="Open Sans" w:cs="Open Sans"/>
+                <w:sz w:val="18"/>
+                <w:szCs w:val="18"/>
+                <w:lang w:val="en-US"/>
+              </w:rPr>
+              <w:t>management</w:t>
+            </w:r>
+            <w:proofErr w:type="gramEnd"/>
           </w:p>
           <w:p>
             <w:pPr>
@@ -17239,8 +18046,19 @@
                 <w:szCs w:val="18"/>
                 <w:lang w:val="en-US"/>
               </w:rPr>
-              <w:t>Blueprint reading</w:t>
+              <w:t xml:space="preserve">Blueprint </w:t>
             </w:r>
+            <w:proofErr w:type="gramStart"/>
+            <w:r>
+              <w:rPr>
+                <w:rFonts w:ascii="Open Sans" w:hAnsi="Open Sans" w:cs="Open Sans"/>
+                <w:sz w:val="18"/>
+                <w:szCs w:val="18"/>
+                <w:lang w:val="en-US"/>
+              </w:rPr>
+              <w:t>reading</w:t>
+            </w:r>
+            <w:proofErr w:type="gramEnd"/>
           </w:p>
           <w:p>
             <w:pPr>
@@ -17899,7 +18717,25 @@
           <w:sz w:val="24"/>
           <w:szCs w:val="24"/>
         </w:rPr>
-        <w:t>For the data collection of the job offers dataset, the web scraping technique has been used to gather publicly available data from Indeed.com. The domain of web scraping offers various techniques in different formats, each offering unique benefits. In this experiment, the Python library Selenium is chosen as the data collection tool for the job listing pool due to its user-friendliness and robust community support (Chapagain, 2019). The primary aim of employing this tool has been to extract publicly accessible information from the Indeed job platform for use in the experiment. It is crucial to acknowledge that collecting random job listings or the entire job database from the platform is not feasible. Instead, collection was done on the outcomes of a keyword search using the job title information that each participant provided in order to create a validation test that replicates real-world scenarios for our system architectures.</w:t>
+        <w:t xml:space="preserve">For the data collection of the job offers dataset, the web scraping technique has been used to gather publicly available data from Indeed.com. The domain of web scraping offers various techniques in different formats, each offering unique benefits. In this experiment, the Python library Selenium is chosen as the data collection tool for the job listing pool due to its user-friendliness and robust community support (Chapagain, 2019). The primary aim of employing this tool has been to extract publicly accessible information from the Indeed job platform for use in the experiment. It is crucial to acknowledge that collecting random job listings or the entire job database from the platform is not feasible. Instead, collection was done on the outcomes of a keyword search using the job title information that each participant provided </w:t>
+      </w:r>
+      <w:proofErr w:type="gramStart"/>
+      <w:r>
+        <w:rPr>
+          <w:rFonts w:ascii="Times New Roman" w:hAnsi="Times New Roman" w:cs="Times New Roman"/>
+          <w:sz w:val="24"/>
+          <w:szCs w:val="24"/>
+        </w:rPr>
+        <w:t>in order to</w:t>
+      </w:r>
+      <w:proofErr w:type="gramEnd"/>
+      <w:r>
+        <w:rPr>
+          <w:rFonts w:ascii="Times New Roman" w:hAnsi="Times New Roman" w:cs="Times New Roman"/>
+          <w:sz w:val="24"/>
+          <w:szCs w:val="24"/>
+        </w:rPr>
+        <w:t xml:space="preserve"> create a validation test that replicates real-world scenarios for our system architectures.</w:t>
       </w:r>
     </w:p>
     <w:p>
@@ -17953,6 +18789,7 @@
         </w:rPr>
         <w:t xml:space="preserve"> a preference for positions in finance during their interview, all job listings from Indeed resulting from the keyword search 'nurse' will be </w:t>
       </w:r>
+      <w:proofErr w:type="spellStart"/>
       <w:r>
         <w:rPr>
           <w:rFonts w:ascii="Times New Roman" w:hAnsi="Times New Roman" w:cs="Times New Roman"/>
@@ -17961,6 +18798,7 @@
         </w:rPr>
         <w:t>scraped</w:t>
       </w:r>
+      <w:proofErr w:type="spellEnd"/>
       <w:r>
         <w:rPr>
           <w:rFonts w:ascii="Times New Roman" w:hAnsi="Times New Roman" w:cs="Times New Roman"/>
@@ -18051,7 +18889,7 @@
                     </pic:cNvPicPr>
                   </pic:nvPicPr>
                   <pic:blipFill>
-                    <a:blip r:embed="rId24">
+                    <a:blip r:embed="rId23">
                       <a:extLst>
                         <a:ext uri="{28A0092B-C50C-407E-A947-70E740481C1C}">
                           <a14:useLocalDpi xmlns:a14="http://schemas.microsoft.com/office/drawing/2010/main" val="0"/>
@@ -18088,7 +18926,25 @@
           <w:sz w:val="24"/>
           <w:szCs w:val="24"/>
         </w:rPr>
-        <w:t xml:space="preserve">Following the final extraction, a dataset consisting of 1166 unique job advertisements, corresponding to the job titles of interest to the participants, was extracted from Indeed.com on two separate occasions, January 10th and 20th. It consists of six columns, each providing details such as the job title, job ID, page URL, posting date, assigned position label, and a detailed job description (refer to </w:t>
+        <w:t xml:space="preserve">Following the final extraction, a dataset consisting of 1166 unique job advertisements, corresponding to the job titles of interest to the participants, was extracted from Indeed.com on two separate occasions, January </w:t>
+      </w:r>
+      <w:proofErr w:type="gramStart"/>
+      <w:r>
+        <w:rPr>
+          <w:rFonts w:ascii="Times New Roman" w:hAnsi="Times New Roman" w:cs="Times New Roman"/>
+          <w:sz w:val="24"/>
+          <w:szCs w:val="24"/>
+        </w:rPr>
+        <w:t>10th</w:t>
+      </w:r>
+      <w:proofErr w:type="gramEnd"/>
+      <w:r>
+        <w:rPr>
+          <w:rFonts w:ascii="Times New Roman" w:hAnsi="Times New Roman" w:cs="Times New Roman"/>
+          <w:sz w:val="24"/>
+          <w:szCs w:val="24"/>
+        </w:rPr>
+        <w:t xml:space="preserve"> and 20th. It consists of six columns, each providing details such as the job title, job ID, page URL, posting date, assigned position label, and a detailed job description (refer to </w:t>
       </w:r>
       <w:r>
         <w:rPr>
@@ -18206,6 +19062,7 @@
         </w:rPr>
         <w:t xml:space="preserve">final </w:t>
       </w:r>
+      <w:proofErr w:type="spellStart"/>
       <w:r>
         <w:rPr>
           <w:rFonts w:ascii="Times New Roman" w:hAnsi="Times New Roman" w:cs="Times New Roman"/>
@@ -18244,7 +19101,18 @@
           <w:sz w:val="24"/>
           <w:szCs w:val="24"/>
         </w:rPr>
-        <w:t xml:space="preserve">rame containing the extracted job </w:t>
+        <w:t>rame</w:t>
+      </w:r>
+      <w:proofErr w:type="spellEnd"/>
+      <w:r>
+        <w:rPr>
+          <w:rFonts w:ascii="Times New Roman" w:hAnsi="Times New Roman" w:cs="Times New Roman"/>
+          <w:i/>
+          <w:iCs/>
+          <w:sz w:val="24"/>
+          <w:szCs w:val="24"/>
+        </w:rPr>
+        <w:t xml:space="preserve"> containing the extracted job </w:t>
       </w:r>
       <w:r>
         <w:rPr>
@@ -18463,7 +19331,7 @@
         <w:lastRenderedPageBreak/>
         <w:t xml:space="preserve">Detailed documentation of the experiment's execution and the chronological coding activities are available on the GitHub repository at the following URL: </w:t>
       </w:r>
-      <w:hyperlink r:id="rId25" w:history="1">
+      <w:hyperlink r:id="rId24" w:history="1">
         <w:r>
           <w:rPr>
             <w:rStyle w:val="Hyperlink"/>
@@ -18591,7 +19459,7 @@
                     </pic:cNvPicPr>
                   </pic:nvPicPr>
                   <pic:blipFill>
-                    <a:blip r:embed="rId26" cstate="print">
+                    <a:blip r:embed="rId25" cstate="print">
                       <a:extLst>
                         <a:ext uri="{28A0092B-C50C-407E-A947-70E740481C1C}">
                           <a14:useLocalDpi xmlns:a14="http://schemas.microsoft.com/office/drawing/2010/main" val="0"/>
@@ -18789,7 +19657,25 @@
           <w:szCs w:val="24"/>
         </w:rPr>
         <w:lastRenderedPageBreak/>
-        <w:t>applied to both datasets shortly after collection, given their raw state, which was directly sourced from websites and derived from interview reports with individuals. Particular focus was given to the &lt;job ads&gt; dataset. To adhere to ethical guidelines, personal and sensitive information such as email addresses, salary figures, phone numbers, contact details, organisational locations, and any links were eliminated from the raw text. Throughout this specific experiment, depending on the chosen text representation algorithm, various tailored preprocessing techniques were implemented.</w:t>
+        <w:t xml:space="preserve">applied to both datasets shortly after collection, given their raw state, which was directly sourced from websites and derived from interview reports with individuals. </w:t>
+      </w:r>
+      <w:proofErr w:type="gramStart"/>
+      <w:r>
+        <w:rPr>
+          <w:rFonts w:ascii="Times New Roman" w:hAnsi="Times New Roman" w:cs="Times New Roman"/>
+          <w:sz w:val="24"/>
+          <w:szCs w:val="24"/>
+        </w:rPr>
+        <w:t>Particular focus</w:t>
+      </w:r>
+      <w:proofErr w:type="gramEnd"/>
+      <w:r>
+        <w:rPr>
+          <w:rFonts w:ascii="Times New Roman" w:hAnsi="Times New Roman" w:cs="Times New Roman"/>
+          <w:sz w:val="24"/>
+          <w:szCs w:val="24"/>
+        </w:rPr>
+        <w:t xml:space="preserve"> was given to the &lt;job ads&gt; dataset. To adhere to ethical guidelines, personal and sensitive information such as email addresses, salary figures, phone numbers, contact details, organisational locations, and any links were eliminated from the raw text. Throughout this specific experiment, depending on the chosen text representation algorithm, various tailored preprocessing techniques were implemented.</w:t>
       </w:r>
     </w:p>
     <w:p>
@@ -18808,7 +19694,79 @@
           <w:sz w:val="24"/>
           <w:szCs w:val="24"/>
         </w:rPr>
-        <w:t xml:space="preserve">For example, in this experiment, the &lt;bert-base-uncased&gt; variant is used, which inherently disregards text case by converting all input text to lowercase during its tokenization phase. And as for the tokenizer, the &lt;AutoTokenizer&gt; is employed to automatically determine and load the suitable tokenizer for the selected pre-trained model. Specifically, the BertTokenizer, which uses the WordPiece tokenization </w:t>
+        <w:t>For example, in this experiment, the &lt;</w:t>
+      </w:r>
+      <w:proofErr w:type="spellStart"/>
+      <w:r>
+        <w:rPr>
+          <w:rFonts w:ascii="Times New Roman" w:hAnsi="Times New Roman" w:cs="Times New Roman"/>
+          <w:sz w:val="24"/>
+          <w:szCs w:val="24"/>
+        </w:rPr>
+        <w:t>bert</w:t>
+      </w:r>
+      <w:proofErr w:type="spellEnd"/>
+      <w:r>
+        <w:rPr>
+          <w:rFonts w:ascii="Times New Roman" w:hAnsi="Times New Roman" w:cs="Times New Roman"/>
+          <w:sz w:val="24"/>
+          <w:szCs w:val="24"/>
+        </w:rPr>
+        <w:t>-base-uncased&gt; variant is used, which inherently disregards text case by converting all input text to lowercase during its tokenization phase. And as for the tokenizer, the &lt;</w:t>
+      </w:r>
+      <w:proofErr w:type="spellStart"/>
+      <w:r>
+        <w:rPr>
+          <w:rFonts w:ascii="Times New Roman" w:hAnsi="Times New Roman" w:cs="Times New Roman"/>
+          <w:sz w:val="24"/>
+          <w:szCs w:val="24"/>
+        </w:rPr>
+        <w:t>AutoTokenizer</w:t>
+      </w:r>
+      <w:proofErr w:type="spellEnd"/>
+      <w:r>
+        <w:rPr>
+          <w:rFonts w:ascii="Times New Roman" w:hAnsi="Times New Roman" w:cs="Times New Roman"/>
+          <w:sz w:val="24"/>
+          <w:szCs w:val="24"/>
+        </w:rPr>
+        <w:t xml:space="preserve">&gt; is employed to automatically determine and load the suitable tokenizer for the selected pre-trained model. Specifically, the </w:t>
+      </w:r>
+      <w:proofErr w:type="spellStart"/>
+      <w:r>
+        <w:rPr>
+          <w:rFonts w:ascii="Times New Roman" w:hAnsi="Times New Roman" w:cs="Times New Roman"/>
+          <w:sz w:val="24"/>
+          <w:szCs w:val="24"/>
+        </w:rPr>
+        <w:t>BertTokenizer</w:t>
+      </w:r>
+      <w:proofErr w:type="spellEnd"/>
+      <w:r>
+        <w:rPr>
+          <w:rFonts w:ascii="Times New Roman" w:hAnsi="Times New Roman" w:cs="Times New Roman"/>
+          <w:sz w:val="24"/>
+          <w:szCs w:val="24"/>
+        </w:rPr>
+        <w:t xml:space="preserve">, which uses the </w:t>
+      </w:r>
+      <w:proofErr w:type="spellStart"/>
+      <w:r>
+        <w:rPr>
+          <w:rFonts w:ascii="Times New Roman" w:hAnsi="Times New Roman" w:cs="Times New Roman"/>
+          <w:sz w:val="24"/>
+          <w:szCs w:val="24"/>
+        </w:rPr>
+        <w:t>WordPiece</w:t>
+      </w:r>
+      <w:proofErr w:type="spellEnd"/>
+      <w:r>
+        <w:rPr>
+          <w:rFonts w:ascii="Times New Roman" w:hAnsi="Times New Roman" w:cs="Times New Roman"/>
+          <w:sz w:val="24"/>
+          <w:szCs w:val="24"/>
+        </w:rPr>
+        <w:t xml:space="preserve"> tokenization </w:t>
       </w:r>
       <w:r>
         <w:rPr>
@@ -18856,7 +19814,25 @@
           <w:sz w:val="24"/>
           <w:szCs w:val="24"/>
         </w:rPr>
-        <w:t xml:space="preserve"> data preparation without necessitating additional preprocessing steps. However, a notable constraint of this model is its limitation to handling only 512 tokens per input. To circumvent this issue, a custom &lt;custom_tokenize&gt; function was developed. This function is designed to selectively use portions from the start and end of longer texts, thereby adhering to the token limitation and ensuring the model accommodates the full breadth of the dataset effectively.</w:t>
+        <w:t xml:space="preserve"> data preparation without necessitating additional preprocessing steps. However, a notable constraint of this model is its limitation to handling only 512 tokens per input. To circumvent this issue, a custom &lt;</w:t>
+      </w:r>
+      <w:proofErr w:type="spellStart"/>
+      <w:r>
+        <w:rPr>
+          <w:rFonts w:ascii="Times New Roman" w:hAnsi="Times New Roman" w:cs="Times New Roman"/>
+          <w:sz w:val="24"/>
+          <w:szCs w:val="24"/>
+        </w:rPr>
+        <w:t>custom_tokenize</w:t>
+      </w:r>
+      <w:proofErr w:type="spellEnd"/>
+      <w:r>
+        <w:rPr>
+          <w:rFonts w:ascii="Times New Roman" w:hAnsi="Times New Roman" w:cs="Times New Roman"/>
+          <w:sz w:val="24"/>
+          <w:szCs w:val="24"/>
+        </w:rPr>
+        <w:t>&gt; function was developed. This function is designed to selectively use portions from the start and end of longer texts, thereby adhering to the token limitation and ensuring the model accommodates the full breadth of the dataset effectively.</w:t>
       </w:r>
     </w:p>
     <w:p>
@@ -18875,7 +19851,25 @@
           <w:sz w:val="24"/>
           <w:szCs w:val="24"/>
         </w:rPr>
-        <w:t xml:space="preserve">The preprocessing approach for data intended for Word2Vec embedding involves a somewhat different methodology. Only basic preprocessing steps such as converting text to lowercase and removing punctuation marks were implemented, bypassing lemmatization and grammar correction. This is because the Word2Vec model in use has been trained on a vast corpus, possessing a comprehensive vocabulary that accommodates various forms of words. An important aspect to highlight is the application of a &lt;custom_function&gt; during the embedding process. This customised function guarantees that a zero vector is returned whenever a </w:t>
+        <w:t>The preprocessing approach for data intended for Word2Vec embedding involves a somewhat different methodology. Only basic preprocessing steps such as converting text to lowercase and removing punctuation marks were implemented, bypassing lemmatization and grammar correction. This is because the Word2Vec model in use has been trained on a vast corpus, possessing a comprehensive vocabulary that accommodates various forms of words. An important aspect to highlight is the application of a &lt;</w:t>
+      </w:r>
+      <w:proofErr w:type="spellStart"/>
+      <w:r>
+        <w:rPr>
+          <w:rFonts w:ascii="Times New Roman" w:hAnsi="Times New Roman" w:cs="Times New Roman"/>
+          <w:sz w:val="24"/>
+          <w:szCs w:val="24"/>
+        </w:rPr>
+        <w:t>custom_function</w:t>
+      </w:r>
+      <w:proofErr w:type="spellEnd"/>
+      <w:r>
+        <w:rPr>
+          <w:rFonts w:ascii="Times New Roman" w:hAnsi="Times New Roman" w:cs="Times New Roman"/>
+          <w:sz w:val="24"/>
+          <w:szCs w:val="24"/>
+        </w:rPr>
+        <w:t xml:space="preserve">&gt; during the embedding process. This customised function guarantees that a zero vector is returned whenever a </w:t>
       </w:r>
       <w:r>
         <w:rPr>
@@ -18891,7 +19885,25 @@
           <w:sz w:val="24"/>
           <w:szCs w:val="24"/>
         </w:rPr>
-        <w:t xml:space="preserve"> cannot be located in the model's vocabulary. It prevents such words from affecting the overall aggregation of the embeddings.</w:t>
+        <w:t xml:space="preserve"> cannot </w:t>
+      </w:r>
+      <w:proofErr w:type="gramStart"/>
+      <w:r>
+        <w:rPr>
+          <w:rFonts w:ascii="Times New Roman" w:hAnsi="Times New Roman" w:cs="Times New Roman"/>
+          <w:sz w:val="24"/>
+          <w:szCs w:val="24"/>
+        </w:rPr>
+        <w:t>be located in</w:t>
+      </w:r>
+      <w:proofErr w:type="gramEnd"/>
+      <w:r>
+        <w:rPr>
+          <w:rFonts w:ascii="Times New Roman" w:hAnsi="Times New Roman" w:cs="Times New Roman"/>
+          <w:sz w:val="24"/>
+          <w:szCs w:val="24"/>
+        </w:rPr>
+        <w:t xml:space="preserve"> the model's vocabulary. It prevents such words from affecting the overall aggregation of the embeddings.</w:t>
       </w:r>
     </w:p>
     <w:p>
@@ -18926,7 +19938,25 @@
           <w:sz w:val="24"/>
           <w:szCs w:val="24"/>
         </w:rPr>
-        <w:t>, performing lemmatization, and tokenization. These steps are facilitated through the use of functions from the NLTK (Natural Language Toolkit) and regular expressions libraries in Python.</w:t>
+        <w:t xml:space="preserve">, performing lemmatization, and tokenization. These steps are facilitated </w:t>
+      </w:r>
+      <w:proofErr w:type="gramStart"/>
+      <w:r>
+        <w:rPr>
+          <w:rFonts w:ascii="Times New Roman" w:hAnsi="Times New Roman" w:cs="Times New Roman"/>
+          <w:sz w:val="24"/>
+          <w:szCs w:val="24"/>
+        </w:rPr>
+        <w:t>through the use of</w:t>
+      </w:r>
+      <w:proofErr w:type="gramEnd"/>
+      <w:r>
+        <w:rPr>
+          <w:rFonts w:ascii="Times New Roman" w:hAnsi="Times New Roman" w:cs="Times New Roman"/>
+          <w:sz w:val="24"/>
+          <w:szCs w:val="24"/>
+        </w:rPr>
+        <w:t xml:space="preserve"> functions from the NLTK (Natural Language Toolkit) and regular expressions libraries in Python.</w:t>
       </w:r>
     </w:p>
     <w:p>
@@ -19005,7 +20035,7 @@
                     </pic:cNvPicPr>
                   </pic:nvPicPr>
                   <pic:blipFill>
-                    <a:blip r:embed="rId27">
+                    <a:blip r:embed="rId26">
                       <a:extLst>
                         <a:ext uri="{28A0092B-C50C-407E-A947-70E740481C1C}">
                           <a14:useLocalDpi xmlns:a14="http://schemas.microsoft.com/office/drawing/2010/main" val="0"/>
@@ -19084,6 +20114,7 @@
         </w:rPr>
         <w:t>&lt;</w:t>
       </w:r>
+      <w:proofErr w:type="spellStart"/>
       <w:r>
         <w:rPr>
           <w:rFonts w:ascii="Times New Roman" w:hAnsi="Times New Roman" w:cs="Times New Roman"/>
@@ -19092,6 +20123,7 @@
         </w:rPr>
         <w:t>train_test_split</w:t>
       </w:r>
+      <w:proofErr w:type="spellEnd"/>
       <w:r>
         <w:rPr>
           <w:rFonts w:ascii="Times New Roman" w:hAnsi="Times New Roman" w:cs="Times New Roman"/>
@@ -19106,15 +20138,33 @@
           <w:sz w:val="24"/>
           <w:szCs w:val="24"/>
         </w:rPr>
-        <w:t xml:space="preserve"> function, the pre-processed data was divided into train, test, and validation sets. The distribution of the data across these sets is as follows: the training set comprises roughly 62.95%,</w:t>
-      </w:r>
-      <w:r>
-        <w:rPr>
-          <w:rFonts w:ascii="Times New Roman" w:hAnsi="Times New Roman" w:cs="Times New Roman"/>
-          <w:sz w:val="24"/>
-          <w:szCs w:val="24"/>
-        </w:rPr>
-        <w:t xml:space="preserve">               </w:t>
+        <w:t xml:space="preserve"> function, the pre-processed data was divided into train, test, and validation sets. The distribution of the data across these sets is as follows: the training set comprises roughly 62.95</w:t>
+      </w:r>
+      <w:proofErr w:type="gramStart"/>
+      <w:r>
+        <w:rPr>
+          <w:rFonts w:ascii="Times New Roman" w:hAnsi="Times New Roman" w:cs="Times New Roman"/>
+          <w:sz w:val="24"/>
+          <w:szCs w:val="24"/>
+        </w:rPr>
+        <w:t>%,</w:t>
+      </w:r>
+      <w:r>
+        <w:rPr>
+          <w:rFonts w:ascii="Times New Roman" w:hAnsi="Times New Roman" w:cs="Times New Roman"/>
+          <w:sz w:val="24"/>
+          <w:szCs w:val="24"/>
+        </w:rPr>
+        <w:t xml:space="preserve">   </w:t>
+      </w:r>
+      <w:proofErr w:type="gramEnd"/>
+      <w:r>
+        <w:rPr>
+          <w:rFonts w:ascii="Times New Roman" w:hAnsi="Times New Roman" w:cs="Times New Roman"/>
+          <w:sz w:val="24"/>
+          <w:szCs w:val="24"/>
+        </w:rPr>
+        <w:t xml:space="preserve">            </w:t>
       </w:r>
       <w:bookmarkStart w:id="34" w:name="_Hlk159640826"/>
       <w:r>
@@ -19331,12 +20381,21 @@
         </w:rPr>
         <w:t>&lt;</w:t>
       </w:r>
-      <w:r>
-        <w:rPr>
-          <w:rFonts w:cs="Times New Roman"/>
-          <w:szCs w:val="24"/>
-        </w:rPr>
-        <w:t>bert-base-uncased</w:t>
+      <w:proofErr w:type="spellStart"/>
+      <w:r>
+        <w:rPr>
+          <w:rFonts w:cs="Times New Roman"/>
+          <w:szCs w:val="24"/>
+        </w:rPr>
+        <w:t>bert</w:t>
+      </w:r>
+      <w:proofErr w:type="spellEnd"/>
+      <w:r>
+        <w:rPr>
+          <w:rFonts w:cs="Times New Roman"/>
+          <w:szCs w:val="24"/>
+        </w:rPr>
+        <w:t>-base-uncased</w:t>
       </w:r>
       <w:r>
         <w:rPr>
@@ -19373,12 +20432,21 @@
         </w:rPr>
         <w:t>&lt;</w:t>
       </w:r>
-      <w:r>
-        <w:rPr>
-          <w:rFonts w:cs="Times New Roman"/>
-          <w:szCs w:val="24"/>
-        </w:rPr>
-        <w:t>train()</w:t>
+      <w:proofErr w:type="gramStart"/>
+      <w:r>
+        <w:rPr>
+          <w:rFonts w:cs="Times New Roman"/>
+          <w:szCs w:val="24"/>
+        </w:rPr>
+        <w:t>train(</w:t>
+      </w:r>
+      <w:proofErr w:type="gramEnd"/>
+      <w:r>
+        <w:rPr>
+          <w:rFonts w:cs="Times New Roman"/>
+          <w:szCs w:val="24"/>
+        </w:rPr>
+        <w:t>)</w:t>
       </w:r>
       <w:r>
         <w:rPr>
@@ -19401,6 +20469,7 @@
         </w:rPr>
         <w:t>&lt;</w:t>
       </w:r>
+      <w:proofErr w:type="spellStart"/>
       <w:r>
         <w:rPr>
           <w:rFonts w:cs="Times New Roman"/>
@@ -19408,6 +20477,7 @@
         </w:rPr>
         <w:t>compute_metrics</w:t>
       </w:r>
+      <w:proofErr w:type="spellEnd"/>
       <w:r>
         <w:rPr>
           <w:rFonts w:cs="Times New Roman"/>
@@ -19501,6 +20571,7 @@
         </w:rPr>
         <w:t>&lt;</w:t>
       </w:r>
+      <w:proofErr w:type="spellStart"/>
       <w:r>
         <w:rPr>
           <w:rFonts w:cs="Times New Roman"/>
@@ -19508,6 +20579,7 @@
         </w:rPr>
         <w:t>CrossEntropyLoss</w:t>
       </w:r>
+      <w:proofErr w:type="spellEnd"/>
       <w:r>
         <w:rPr>
           <w:rFonts w:cs="Times New Roman"/>
@@ -19529,6 +20601,7 @@
         </w:rPr>
         <w:t>&lt;</w:t>
       </w:r>
+      <w:proofErr w:type="spellStart"/>
       <w:r>
         <w:rPr>
           <w:rFonts w:cs="Times New Roman"/>
@@ -19536,6 +20609,7 @@
         </w:rPr>
         <w:t>WeightedLossTrainer</w:t>
       </w:r>
+      <w:proofErr w:type="spellEnd"/>
       <w:r>
         <w:rPr>
           <w:rFonts w:cs="Times New Roman"/>
@@ -19761,7 +20835,7 @@
                     </pic:cNvPicPr>
                   </pic:nvPicPr>
                   <pic:blipFill>
-                    <a:blip r:embed="rId28">
+                    <a:blip r:embed="rId27">
                       <a:extLst>
                         <a:ext uri="{28A0092B-C50C-407E-A947-70E740481C1C}">
                           <a14:useLocalDpi xmlns:a14="http://schemas.microsoft.com/office/drawing/2010/main" val="0"/>
@@ -19810,7 +20884,23 @@
           <w:rFonts w:cs="Times New Roman"/>
           <w:szCs w:val="24"/>
         </w:rPr>
-        <w:t xml:space="preserve">In the experimentation phase, an attempt was made to fine-tune the Word2Vec model by creating a new corpus and copying vectors from a pre-trained </w:t>
+        <w:t>In the experimentation phase, an attempt was made to fine-tune the Word2Vec model by creating a new corpus and copying vectors from a pre-</w:t>
+      </w:r>
+      <w:proofErr w:type="gramStart"/>
+      <w:r>
+        <w:rPr>
+          <w:rFonts w:cs="Times New Roman"/>
+          <w:szCs w:val="24"/>
+        </w:rPr>
+        <w:t>trained</w:t>
+      </w:r>
+      <w:proofErr w:type="gramEnd"/>
+      <w:r>
+        <w:rPr>
+          <w:rFonts w:cs="Times New Roman"/>
+          <w:szCs w:val="24"/>
+        </w:rPr>
+        <w:t xml:space="preserve"> </w:t>
       </w:r>
     </w:p>
     <w:p>
@@ -19980,6 +21070,7 @@
         </w:rPr>
         <w:t>&lt;</w:t>
       </w:r>
+      <w:proofErr w:type="spellStart"/>
       <w:r>
         <w:rPr>
           <w:rFonts w:cs="Times New Roman"/>
@@ -19987,6 +21078,7 @@
         </w:rPr>
         <w:t>TfidfVectorizer</w:t>
       </w:r>
+      <w:proofErr w:type="spellEnd"/>
       <w:r>
         <w:rPr>
           <w:rFonts w:cs="Times New Roman"/>
@@ -20041,7 +21133,23 @@
           <w:rFonts w:cs="Times New Roman"/>
           <w:szCs w:val="24"/>
         </w:rPr>
-        <w:t xml:space="preserve"> dataset of job advertisements underwent both transformations separately, after which the &lt;hstack&gt; function from SciPy's library was employed to concatenate them into a single dense vector representation.</w:t>
+        <w:t xml:space="preserve"> dataset of job advertisements underwent both transformations separately, after which the &lt;</w:t>
+      </w:r>
+      <w:proofErr w:type="spellStart"/>
+      <w:r>
+        <w:rPr>
+          <w:rFonts w:cs="Times New Roman"/>
+          <w:szCs w:val="24"/>
+        </w:rPr>
+        <w:t>hstack</w:t>
+      </w:r>
+      <w:proofErr w:type="spellEnd"/>
+      <w:r>
+        <w:rPr>
+          <w:rFonts w:cs="Times New Roman"/>
+          <w:szCs w:val="24"/>
+        </w:rPr>
+        <w:t>&gt; function from SciPy's library was employed to concatenate them into a single dense vector representation.</w:t>
       </w:r>
     </w:p>
     <w:p>
@@ -20345,7 +21453,7 @@
                     </pic:cNvPicPr>
                   </pic:nvPicPr>
                   <pic:blipFill>
-                    <a:blip r:embed="rId29" cstate="print">
+                    <a:blip r:embed="rId28" cstate="print">
                       <a:extLst>
                         <a:ext uri="{28A0092B-C50C-407E-A947-70E740481C1C}">
                           <a14:useLocalDpi xmlns:a14="http://schemas.microsoft.com/office/drawing/2010/main" val="0"/>
@@ -20497,7 +21605,47 @@
           <w:szCs w:val="24"/>
           <w:lang w:val="en-US"/>
         </w:rPr>
-        <w:t>participants are utilized). This approach aims to increase efficiency by eliminating unnecessary computations. Labelled ads and the candidate's data come from the output of the Classification Unit, where they have been sorted into categories and assigned vector values using one of three text representation methods. At this point, each job ad receives a score reflecting its similarity to the user's profile. After the calculation is completed, the data moves to the ranking stage, where jobs are ranked from 1 to 3 based on a normalisation function. The end result is a list of job ads ranked from the most to the least relevant to the selected candidate, which is then passed on to the subsequent processing unit.</w:t>
+        <w:t xml:space="preserve">participants are utilized). This approach aims to increase efficiency by eliminating unnecessary computations. Labelled ads and the candidate's data come from the output of the Classification Unit, where they have been sorted into categories and assigned vector values using one of three text representation methods. At this point, each job ad receives a score reflecting its similarity to the user's profile. After the calculation is completed, the data moves to the ranking stage, where jobs are ranked from 1 to 3 based on a </w:t>
+      </w:r>
+      <w:proofErr w:type="spellStart"/>
+      <w:r>
+        <w:rPr>
+          <w:rFonts w:ascii="Times New Roman" w:hAnsi="Times New Roman" w:cs="Times New Roman"/>
+          <w:sz w:val="24"/>
+          <w:szCs w:val="24"/>
+          <w:lang w:val="en-US"/>
+        </w:rPr>
+        <w:t>normalisation</w:t>
+      </w:r>
+      <w:proofErr w:type="spellEnd"/>
+      <w:r>
+        <w:rPr>
+          <w:rFonts w:ascii="Times New Roman" w:hAnsi="Times New Roman" w:cs="Times New Roman"/>
+          <w:sz w:val="24"/>
+          <w:szCs w:val="24"/>
+          <w:lang w:val="en-US"/>
+        </w:rPr>
+        <w:t xml:space="preserve"> function. </w:t>
+      </w:r>
+      <w:proofErr w:type="gramStart"/>
+      <w:r>
+        <w:rPr>
+          <w:rFonts w:ascii="Times New Roman" w:hAnsi="Times New Roman" w:cs="Times New Roman"/>
+          <w:sz w:val="24"/>
+          <w:szCs w:val="24"/>
+          <w:lang w:val="en-US"/>
+        </w:rPr>
+        <w:t>The end result</w:t>
+      </w:r>
+      <w:proofErr w:type="gramEnd"/>
+      <w:r>
+        <w:rPr>
+          <w:rFonts w:ascii="Times New Roman" w:hAnsi="Times New Roman" w:cs="Times New Roman"/>
+          <w:sz w:val="24"/>
+          <w:szCs w:val="24"/>
+          <w:lang w:val="en-US"/>
+        </w:rPr>
+        <w:t xml:space="preserve"> is a list of job ads ranked from the most to the least relevant to the selected candidate, which is then passed on to the subsequent processing unit.</w:t>
       </w:r>
     </w:p>
     <w:bookmarkEnd w:id="39"/>
@@ -20568,7 +21716,67 @@
           <w:szCs w:val="24"/>
           <w:lang w:val="en-US"/>
         </w:rPr>
-        <w:t>For this experiment, the dataset to be utilised originates from the output of the Classification unit, albeit in a slightly different format. As detailed in the Procedure section of Experiment No. 1, tokenization was previously performed using a custom function that divided the text into head and tail sections, adhering to the 512-token maximum limitation imposed by the BERT model. However, directly truncating the text to fit within this limit would result in a biassed and inaccurate score for the cosine similarity calculation. To circumvent this issue, a custom function named &lt;embed_with_bert&gt; was employed. The purpose of this function is to segment the text into tokens via &lt;BertTokenizer&gt;, calculate the total token count, and apply the &lt;sliding window&gt; technique if the number of tokens surpasses the model’s limit. This technique is used for processing sequences of text by moving a fixed-size window across it by continuously extracting each value on the window and is commonly used in this type of situation (Zhao, 2022).</w:t>
+        <w:t xml:space="preserve">For this experiment, the dataset to be </w:t>
+      </w:r>
+      <w:proofErr w:type="spellStart"/>
+      <w:r>
+        <w:rPr>
+          <w:rFonts w:ascii="Times New Roman" w:hAnsi="Times New Roman" w:cs="Times New Roman"/>
+          <w:sz w:val="24"/>
+          <w:szCs w:val="24"/>
+          <w:lang w:val="en-US"/>
+        </w:rPr>
+        <w:t>utilised</w:t>
+      </w:r>
+      <w:proofErr w:type="spellEnd"/>
+      <w:r>
+        <w:rPr>
+          <w:rFonts w:ascii="Times New Roman" w:hAnsi="Times New Roman" w:cs="Times New Roman"/>
+          <w:sz w:val="24"/>
+          <w:szCs w:val="24"/>
+          <w:lang w:val="en-US"/>
+        </w:rPr>
+        <w:t xml:space="preserve"> originates from the output of the Classification unit, albeit in a slightly different format. As detailed in the Procedure section of Experiment No. 1, tokenization was previously performed using a custom function that divided the text into head and tail sections, adhering to the 512-token maximum limitation imposed by the BERT model. However, directly truncating the text to fit within this limit would result in a biassed and inaccurate score for the cosine similarity calculation. To circumvent this issue, a custom function named &lt;</w:t>
+      </w:r>
+      <w:proofErr w:type="spellStart"/>
+      <w:r>
+        <w:rPr>
+          <w:rFonts w:ascii="Times New Roman" w:hAnsi="Times New Roman" w:cs="Times New Roman"/>
+          <w:sz w:val="24"/>
+          <w:szCs w:val="24"/>
+          <w:lang w:val="en-US"/>
+        </w:rPr>
+        <w:t>embed_with_bert</w:t>
+      </w:r>
+      <w:proofErr w:type="spellEnd"/>
+      <w:r>
+        <w:rPr>
+          <w:rFonts w:ascii="Times New Roman" w:hAnsi="Times New Roman" w:cs="Times New Roman"/>
+          <w:sz w:val="24"/>
+          <w:szCs w:val="24"/>
+          <w:lang w:val="en-US"/>
+        </w:rPr>
+        <w:t>&gt; was employed. The purpose of this function is to segment the text into tokens via &lt;</w:t>
+      </w:r>
+      <w:proofErr w:type="spellStart"/>
+      <w:r>
+        <w:rPr>
+          <w:rFonts w:ascii="Times New Roman" w:hAnsi="Times New Roman" w:cs="Times New Roman"/>
+          <w:sz w:val="24"/>
+          <w:szCs w:val="24"/>
+          <w:lang w:val="en-US"/>
+        </w:rPr>
+        <w:t>BertTokenizer</w:t>
+      </w:r>
+      <w:proofErr w:type="spellEnd"/>
+      <w:r>
+        <w:rPr>
+          <w:rFonts w:ascii="Times New Roman" w:hAnsi="Times New Roman" w:cs="Times New Roman"/>
+          <w:sz w:val="24"/>
+          <w:szCs w:val="24"/>
+          <w:lang w:val="en-US"/>
+        </w:rPr>
+        <w:t>&gt;, calculate the total token count, and apply the &lt;sliding window&gt; technique if the number of tokens surpasses the model’s limit. This technique is used for processing sequences of text by moving a fixed-size window across it by continuously extracting each value on the window and is commonly used in this type of situation (Zhao, 2022).</w:t>
       </w:r>
       <w:r>
         <w:rPr>
@@ -20679,7 +21887,7 @@
                     </pic:cNvPicPr>
                   </pic:nvPicPr>
                   <pic:blipFill>
-                    <a:blip r:embed="rId30">
+                    <a:blip r:embed="rId29">
                       <a:extLst>
                         <a:ext uri="{28A0092B-C50C-407E-A947-70E740481C1C}">
                           <a14:useLocalDpi xmlns:a14="http://schemas.microsoft.com/office/drawing/2010/main" val="0"/>
@@ -20877,7 +22085,7 @@
                     </pic:cNvPicPr>
                   </pic:nvPicPr>
                   <pic:blipFill>
-                    <a:blip r:embed="rId31">
+                    <a:blip r:embed="rId30">
                       <a:extLst>
                         <a:ext uri="{28A0092B-C50C-407E-A947-70E740481C1C}">
                           <a14:useLocalDpi xmlns:a14="http://schemas.microsoft.com/office/drawing/2010/main" val="0"/>
@@ -21365,7 +22573,7 @@
                     </pic:cNvPicPr>
                   </pic:nvPicPr>
                   <pic:blipFill>
-                    <a:blip r:embed="rId32" cstate="print">
+                    <a:blip r:embed="rId31" cstate="print">
                       <a:extLst>
                         <a:ext uri="{28A0092B-C50C-407E-A947-70E740481C1C}">
                           <a14:useLocalDpi xmlns:a14="http://schemas.microsoft.com/office/drawing/2010/main" val="0"/>
@@ -21487,7 +22695,27 @@
           <w:szCs w:val="24"/>
           <w:lang w:val="en-US"/>
         </w:rPr>
-        <w:t xml:space="preserve">. This unit's structure and workflow are relatively simple: it takes in the ranked job listings and the focus candidate data from the preceding unit. Then, by applying specific custom conditions, it either selects </w:t>
+        <w:t xml:space="preserve">. This unit's structure and workflow are relatively simple: it takes in the ranked job listings and the focus candidate data from the preceding unit. Then, by applying specific custom conditions, it </w:t>
+      </w:r>
+      <w:proofErr w:type="gramStart"/>
+      <w:r>
+        <w:rPr>
+          <w:rFonts w:ascii="Times New Roman" w:hAnsi="Times New Roman" w:cs="Times New Roman"/>
+          <w:sz w:val="24"/>
+          <w:szCs w:val="24"/>
+          <w:lang w:val="en-US"/>
+        </w:rPr>
+        <w:t>either selects</w:t>
+      </w:r>
+      <w:proofErr w:type="gramEnd"/>
+      <w:r>
+        <w:rPr>
+          <w:rFonts w:ascii="Times New Roman" w:hAnsi="Times New Roman" w:cs="Times New Roman"/>
+          <w:sz w:val="24"/>
+          <w:szCs w:val="24"/>
+          <w:lang w:val="en-US"/>
+        </w:rPr>
+        <w:t xml:space="preserve"> </w:t>
       </w:r>
       <w:r>
         <w:rPr>
@@ -21570,7 +22798,47 @@
           <w:szCs w:val="24"/>
           <w:lang w:val="en-US"/>
         </w:rPr>
-        <w:t>can be tailored in any way. For this particular study, instead of using the conventional top-N recommendation list—which would traditionally align with the core aim of a RS—the experiment utilises a list that represents the full spectrum of ranked jobs from lowest to highest. The primary method involves using stratified random sampling to choose 30 jobs that meet certain criteria, such as:</w:t>
+        <w:t xml:space="preserve">can be tailored in any way. For this </w:t>
+      </w:r>
+      <w:proofErr w:type="gramStart"/>
+      <w:r>
+        <w:rPr>
+          <w:rFonts w:ascii="Times New Roman" w:hAnsi="Times New Roman" w:cs="Times New Roman"/>
+          <w:sz w:val="24"/>
+          <w:szCs w:val="24"/>
+          <w:lang w:val="en-US"/>
+        </w:rPr>
+        <w:t>particular study</w:t>
+      </w:r>
+      <w:proofErr w:type="gramEnd"/>
+      <w:r>
+        <w:rPr>
+          <w:rFonts w:ascii="Times New Roman" w:hAnsi="Times New Roman" w:cs="Times New Roman"/>
+          <w:sz w:val="24"/>
+          <w:szCs w:val="24"/>
+          <w:lang w:val="en-US"/>
+        </w:rPr>
+        <w:t xml:space="preserve">, instead of using the conventional top-N recommendation list—which would traditionally align with the core aim of a RS—the experiment </w:t>
+      </w:r>
+      <w:proofErr w:type="spellStart"/>
+      <w:r>
+        <w:rPr>
+          <w:rFonts w:ascii="Times New Roman" w:hAnsi="Times New Roman" w:cs="Times New Roman"/>
+          <w:sz w:val="24"/>
+          <w:szCs w:val="24"/>
+          <w:lang w:val="en-US"/>
+        </w:rPr>
+        <w:t>utilises</w:t>
+      </w:r>
+      <w:proofErr w:type="spellEnd"/>
+      <w:r>
+        <w:rPr>
+          <w:rFonts w:ascii="Times New Roman" w:hAnsi="Times New Roman" w:cs="Times New Roman"/>
+          <w:sz w:val="24"/>
+          <w:szCs w:val="24"/>
+          <w:lang w:val="en-US"/>
+        </w:rPr>
+        <w:t xml:space="preserve"> a list that represents the full spectrum of ranked jobs from lowest to highest. The primary method involves using stratified random sampling to choose 30 jobs that meet certain criteria, such as:</w:t>
       </w:r>
     </w:p>
     <w:p>
@@ -22153,7 +23421,27 @@
           <w:szCs w:val="24"/>
           <w:lang w:val="en-US"/>
         </w:rPr>
-        <w:t xml:space="preserve">The increasing trend of using automated methods to harvest data from the internet for both industrial and academic research has increasingly become a norm. Yet, Krotov and Silva (2018) emphasize the importance of legal and ethical compliance in such activities, warning that data collection becomes both illegal and unethical if it violates the terms of the source website. Similar to how individuals are entitled to privacy, organizations have the right to protect specific aspects of their operations. Therefore, obtaining such data without explicit permission is considered unethical and illegal, as noted by Mason in 1986. For example, Indeed's website clearly prohibits users from exploiting the site for commercial purposes. Therefore, ethical data collection from such sites necessitates strict adherence to their terms of service, particularly avoiding the use of confidential company information. As a result, to maintain ethical standards, certain details about companies and </w:t>
+        <w:t xml:space="preserve">The increasing trend of using automated methods to harvest data from the internet for both industrial and academic research has increasingly become a norm. Yet, Krotov and Silva (2018) emphasize the importance of legal and ethical compliance in such activities, warning that data collection becomes both illegal and unethical if it violates the terms of the source website. </w:t>
+      </w:r>
+      <w:proofErr w:type="gramStart"/>
+      <w:r>
+        <w:rPr>
+          <w:rFonts w:ascii="Times New Roman" w:hAnsi="Times New Roman" w:cs="Times New Roman"/>
+          <w:sz w:val="24"/>
+          <w:szCs w:val="24"/>
+          <w:lang w:val="en-US"/>
+        </w:rPr>
+        <w:t>Similar to</w:t>
+      </w:r>
+      <w:proofErr w:type="gramEnd"/>
+      <w:r>
+        <w:rPr>
+          <w:rFonts w:ascii="Times New Roman" w:hAnsi="Times New Roman" w:cs="Times New Roman"/>
+          <w:sz w:val="24"/>
+          <w:szCs w:val="24"/>
+          <w:lang w:val="en-US"/>
+        </w:rPr>
+        <w:t xml:space="preserve"> how individuals are entitled to privacy, organizations have the right to protect specific aspects of their operations. Therefore, obtaining such data without explicit permission is considered unethical and illegal, as noted by Mason in 1986. For example, Indeed's website clearly prohibits users from exploiting the site for commercial purposes. Therefore, ethical data collection from such sites necessitates strict adherence to their terms of service, particularly avoiding the use of confidential company information. As a result, to maintain ethical standards, certain details about companies and </w:t>
       </w:r>
       <w:r>
         <w:rPr>
@@ -22238,7 +23526,25 @@
           <w:sz w:val="24"/>
           <w:szCs w:val="24"/>
         </w:rPr>
-        <w:t xml:space="preserve"> JRS. Detailed information about the unit’s architecture, data preparation, and model development processes is provided in the methodology section (Sub-section 3.3). This section concentrates on the outcomes and insights derived from applying these implementation strategies. The results of each embedding technique are analysed separately before integrating the final results.</w:t>
+        <w:t xml:space="preserve"> JRS. Detailed information about the unit’s architecture, data preparation, and model development processes is provided in the methodology section (Sub-section 3.3). This section concentrates on the outcomes and insights derived from applying these implementation strategies. The results of each embedding technique are analysed separately before integrating the </w:t>
+      </w:r>
+      <w:proofErr w:type="gramStart"/>
+      <w:r>
+        <w:rPr>
+          <w:rFonts w:ascii="Times New Roman" w:hAnsi="Times New Roman" w:cs="Times New Roman"/>
+          <w:sz w:val="24"/>
+          <w:szCs w:val="24"/>
+        </w:rPr>
+        <w:t>final results</w:t>
+      </w:r>
+      <w:proofErr w:type="gramEnd"/>
+      <w:r>
+        <w:rPr>
+          <w:rFonts w:ascii="Times New Roman" w:hAnsi="Times New Roman" w:cs="Times New Roman"/>
+          <w:sz w:val="24"/>
+          <w:szCs w:val="24"/>
+        </w:rPr>
+        <w:t>.</w:t>
       </w:r>
     </w:p>
     <w:bookmarkEnd w:id="49"/>
@@ -22332,7 +23638,7 @@
                     </pic:cNvPicPr>
                   </pic:nvPicPr>
                   <pic:blipFill>
-                    <a:blip r:embed="rId33" cstate="print">
+                    <a:blip r:embed="rId32" cstate="print">
                       <a:extLst>
                         <a:ext uri="{28A0092B-C50C-407E-A947-70E740481C1C}">
                           <a14:useLocalDpi xmlns:a14="http://schemas.microsoft.com/office/drawing/2010/main" val="0"/>
@@ -22378,7 +23684,25 @@
           <w:sz w:val="24"/>
           <w:szCs w:val="24"/>
         </w:rPr>
-        <w:t xml:space="preserve">Following the adjustment of the bert-base-uncased model on the primary dataset and subsequent fine-tuning on the benchmark dataset over three epochs, the following outcomes were observed, as detailed in the referenced figure </w:t>
+        <w:t xml:space="preserve">Following the adjustment of the </w:t>
+      </w:r>
+      <w:proofErr w:type="spellStart"/>
+      <w:r>
+        <w:rPr>
+          <w:rFonts w:ascii="Times New Roman" w:hAnsi="Times New Roman" w:cs="Times New Roman"/>
+          <w:sz w:val="24"/>
+          <w:szCs w:val="24"/>
+        </w:rPr>
+        <w:t>bert</w:t>
+      </w:r>
+      <w:proofErr w:type="spellEnd"/>
+      <w:r>
+        <w:rPr>
+          <w:rFonts w:ascii="Times New Roman" w:hAnsi="Times New Roman" w:cs="Times New Roman"/>
+          <w:sz w:val="24"/>
+          <w:szCs w:val="24"/>
+        </w:rPr>
+        <w:t xml:space="preserve">-base-uncased model on the primary dataset and subsequent fine-tuning on the benchmark dataset over three epochs, the following outcomes were observed, as detailed in the referenced figure </w:t>
       </w:r>
       <w:r>
         <w:rPr>
@@ -22530,7 +23854,7 @@
                     </pic:cNvPicPr>
                   </pic:nvPicPr>
                   <pic:blipFill>
-                    <a:blip r:embed="rId34" cstate="print">
+                    <a:blip r:embed="rId33" cstate="print">
                       <a:extLst>
                         <a:ext uri="{28A0092B-C50C-407E-A947-70E740481C1C}">
                           <a14:useLocalDpi xmlns:a14="http://schemas.microsoft.com/office/drawing/2010/main" val="0"/>
@@ -22599,7 +23923,25 @@
           <w:sz w:val="24"/>
           <w:szCs w:val="24"/>
         </w:rPr>
-        <w:t xml:space="preserve">, the classification report for the primary dataset showed exceptionally high precision, recall, and F1 scores for all classes. Notably, the class for &lt;registered nurse&gt; had achieved perfect scores of 1.00 across all three metrics. Moreover, the classes for &lt;electrician&gt; and &lt;data analyst&gt; had also shown very high-performance metrics, with all scores exceeding 0.96. The overall accuracy of the model had reached 0.99, an extraordinarily high figure, suggesting that the model's performance on the primary dataset was exceedingly robust and comparable to that achieved with BERT embeddings. In reference to the benchmark dataset, the classification report indicated lower precision, recall, and F1 scores </w:t>
+        <w:t xml:space="preserve">, the classification report for the primary dataset showed exceptionally high precision, recall, and F1 scores for all classes. Notably, the class for &lt;registered nurse&gt; had achieved perfect scores of 1.00 across all three metrics. Moreover, the classes for &lt;electrician&gt; and &lt;data analyst&gt; had also shown very high-performance metrics, with all scores exceeding 0.96. The overall accuracy of the model had reached 0.99, an extraordinarily high figure, suggesting that the model's performance on the primary dataset was exceedingly robust and comparable to that achieved with BERT embeddings. In reference to the benchmark dataset, the classification report indicated lower precision, recall, and F1 </w:t>
+      </w:r>
+      <w:proofErr w:type="gramStart"/>
+      <w:r>
+        <w:rPr>
+          <w:rFonts w:ascii="Times New Roman" w:hAnsi="Times New Roman" w:cs="Times New Roman"/>
+          <w:sz w:val="24"/>
+          <w:szCs w:val="24"/>
+        </w:rPr>
+        <w:t>scores</w:t>
+      </w:r>
+      <w:proofErr w:type="gramEnd"/>
+      <w:r>
+        <w:rPr>
+          <w:rFonts w:ascii="Times New Roman" w:hAnsi="Times New Roman" w:cs="Times New Roman"/>
+          <w:sz w:val="24"/>
+          <w:szCs w:val="24"/>
+        </w:rPr>
+        <w:t xml:space="preserve"> </w:t>
       </w:r>
     </w:p>
     <w:p>
@@ -22764,7 +24106,7 @@
                     </pic:cNvPicPr>
                   </pic:nvPicPr>
                   <pic:blipFill>
-                    <a:blip r:embed="rId35" cstate="print">
+                    <a:blip r:embed="rId34" cstate="print">
                       <a:extLst>
                         <a:ext uri="{28A0092B-C50C-407E-A947-70E740481C1C}">
                           <a14:useLocalDpi xmlns:a14="http://schemas.microsoft.com/office/drawing/2010/main" val="0"/>
@@ -22999,7 +24341,7 @@
           <w:szCs w:val="28"/>
         </w:rPr>
         <w:drawing>
-          <wp:anchor distT="0" distB="0" distL="114300" distR="114300" simplePos="0" relativeHeight="251678720" behindDoc="0" locked="0" layoutInCell="1" allowOverlap="1" wp14:anchorId="7F2484EF" wp14:editId="114BE7B8">
+          <wp:anchor distT="0" distB="0" distL="114300" distR="114300" simplePos="0" relativeHeight="251678720" behindDoc="0" locked="0" layoutInCell="1" allowOverlap="1" wp14:anchorId="7F2484EF" wp14:editId="29A7722C">
             <wp:simplePos x="0" y="0"/>
             <wp:positionH relativeFrom="margin">
               <wp:posOffset>2236682</wp:posOffset>
@@ -23032,7 +24374,7 @@
                     </pic:cNvPicPr>
                   </pic:nvPicPr>
                   <pic:blipFill>
-                    <a:blip r:embed="rId36" cstate="print">
+                    <a:blip r:embed="rId35" cstate="print">
                       <a:extLst>
                         <a:ext uri="{28A0092B-C50C-407E-A947-70E740481C1C}">
                           <a14:useLocalDpi xmlns:a14="http://schemas.microsoft.com/office/drawing/2010/main" val="0"/>
@@ -23277,6 +24619,7 @@
         </w:rPr>
         <w:t xml:space="preserve">rovided by </w:t>
       </w:r>
+      <w:proofErr w:type="gramStart"/>
       <w:r>
         <w:rPr>
           <w:rFonts w:ascii="Times New Roman" w:hAnsi="Times New Roman" w:cs="Times New Roman"/>
@@ -23297,6 +24640,7 @@
         </w:rPr>
         <w:t>articipants</w:t>
       </w:r>
+      <w:proofErr w:type="gramEnd"/>
     </w:p>
     <w:p>
       <w:pPr>
@@ -23372,7 +24716,7 @@
                     </pic:cNvPicPr>
                   </pic:nvPicPr>
                   <pic:blipFill>
-                    <a:blip r:embed="rId37">
+                    <a:blip r:embed="rId36">
                       <a:extLst>
                         <a:ext uri="{28A0092B-C50C-407E-A947-70E740481C1C}">
                           <a14:useLocalDpi xmlns:a14="http://schemas.microsoft.com/office/drawing/2010/main" val="0"/>
@@ -23483,7 +24827,25 @@
           <w:sz w:val="24"/>
           <w:szCs w:val="24"/>
         </w:rPr>
-        <w:t xml:space="preserve">, which were collected from Indeed.com on two separate occasions, January 10th and 20th. It consists of six columns, each providing details such as the job title, job ID, page URL, posting date, assigned position label, and a detailed job </w:t>
+        <w:t xml:space="preserve">, which were collected from Indeed.com on two separate occasions, January </w:t>
+      </w:r>
+      <w:proofErr w:type="gramStart"/>
+      <w:r>
+        <w:rPr>
+          <w:rFonts w:ascii="Times New Roman" w:hAnsi="Times New Roman" w:cs="Times New Roman"/>
+          <w:sz w:val="24"/>
+          <w:szCs w:val="24"/>
+        </w:rPr>
+        <w:t>10th</w:t>
+      </w:r>
+      <w:proofErr w:type="gramEnd"/>
+      <w:r>
+        <w:rPr>
+          <w:rFonts w:ascii="Times New Roman" w:hAnsi="Times New Roman" w:cs="Times New Roman"/>
+          <w:sz w:val="24"/>
+          <w:szCs w:val="24"/>
+        </w:rPr>
+        <w:t xml:space="preserve"> and 20th. It consists of six columns, each providing details such as the job title, job ID, page URL, posting date, assigned position label, and a detailed job </w:t>
       </w:r>
       <w:r>
         <w:rPr>
@@ -23574,7 +24936,7 @@
                     </pic:cNvPicPr>
                   </pic:nvPicPr>
                   <pic:blipFill>
-                    <a:blip r:embed="rId38">
+                    <a:blip r:embed="rId37">
                       <a:extLst>
                         <a:ext uri="{28A0092B-C50C-407E-A947-70E740481C1C}">
                           <a14:useLocalDpi xmlns:a14="http://schemas.microsoft.com/office/drawing/2010/main" val="0"/>
@@ -23678,7 +25040,25 @@
           <w:szCs w:val="24"/>
         </w:rPr>
         <w:lastRenderedPageBreak/>
-        <w:t xml:space="preserve">The word count for each job ad varies from a minimum of 10 words to a maximum of 3,145 </w:t>
+        <w:t xml:space="preserve">The word count for each job ad varies from a minimum of 10 words to a maximum of </w:t>
+      </w:r>
+      <w:proofErr w:type="gramStart"/>
+      <w:r>
+        <w:rPr>
+          <w:rFonts w:ascii="Times New Roman" w:hAnsi="Times New Roman" w:cs="Times New Roman"/>
+          <w:sz w:val="24"/>
+          <w:szCs w:val="24"/>
+        </w:rPr>
+        <w:t>3,145</w:t>
+      </w:r>
+      <w:proofErr w:type="gramEnd"/>
+      <w:r>
+        <w:rPr>
+          <w:rFonts w:ascii="Times New Roman" w:hAnsi="Times New Roman" w:cs="Times New Roman"/>
+          <w:sz w:val="24"/>
+          <w:szCs w:val="24"/>
+        </w:rPr>
+        <w:t xml:space="preserve"> </w:t>
       </w:r>
     </w:p>
     <w:p>
@@ -23783,7 +25163,7 @@
                     </pic:cNvPicPr>
                   </pic:nvPicPr>
                   <pic:blipFill>
-                    <a:blip r:embed="rId39">
+                    <a:blip r:embed="rId38">
                       <a:extLst>
                         <a:ext uri="{28A0092B-C50C-407E-A947-70E740481C1C}">
                           <a14:useLocalDpi xmlns:a14="http://schemas.microsoft.com/office/drawing/2010/main" val="0"/>
@@ -23836,7 +25216,25 @@
           <w:sz w:val="24"/>
           <w:szCs w:val="24"/>
         </w:rPr>
-        <w:t xml:space="preserve">The job ads for nursing positions are not only the most in-demand job </w:t>
+        <w:t xml:space="preserve">The job ads for nursing positions are not only the most in-demand </w:t>
+      </w:r>
+      <w:proofErr w:type="gramStart"/>
+      <w:r>
+        <w:rPr>
+          <w:rFonts w:ascii="Times New Roman" w:hAnsi="Times New Roman" w:cs="Times New Roman"/>
+          <w:sz w:val="24"/>
+          <w:szCs w:val="24"/>
+        </w:rPr>
+        <w:t>job</w:t>
+      </w:r>
+      <w:proofErr w:type="gramEnd"/>
+      <w:r>
+        <w:rPr>
+          <w:rFonts w:ascii="Times New Roman" w:hAnsi="Times New Roman" w:cs="Times New Roman"/>
+          <w:sz w:val="24"/>
+          <w:szCs w:val="24"/>
+        </w:rPr>
+        <w:t xml:space="preserve"> </w:t>
       </w:r>
     </w:p>
     <w:p>
@@ -24102,7 +25500,7 @@
                     <pic:cNvPicPr/>
                   </pic:nvPicPr>
                   <pic:blipFill>
-                    <a:blip r:embed="rId40">
+                    <a:blip r:embed="rId39">
                       <a:extLst>
                         <a:ext uri="{28A0092B-C50C-407E-A947-70E740481C1C}">
                           <a14:useLocalDpi xmlns:a14="http://schemas.microsoft.com/office/drawing/2010/main" val="0"/>
@@ -24251,7 +25649,25 @@
           <w:szCs w:val="24"/>
           <w:lang w:val="en-US"/>
         </w:rPr>
-        <w:t>*cos_bert*</w:t>
+        <w:t>*</w:t>
+      </w:r>
+      <w:proofErr w:type="spellStart"/>
+      <w:r>
+        <w:rPr>
+          <w:rFonts w:cs="Times New Roman"/>
+          <w:szCs w:val="24"/>
+          <w:lang w:val="en-US"/>
+        </w:rPr>
+        <w:t>cos_bert</w:t>
+      </w:r>
+      <w:proofErr w:type="spellEnd"/>
+      <w:r>
+        <w:rPr>
+          <w:rFonts w:cs="Times New Roman"/>
+          <w:szCs w:val="24"/>
+          <w:lang w:val="en-US"/>
+        </w:rPr>
+        <w:t>*</w:t>
       </w:r>
       <w:r>
         <w:rPr>
@@ -24277,6 +25693,7 @@
         </w:rPr>
         <w:t>&lt;</w:t>
       </w:r>
+      <w:proofErr w:type="spellStart"/>
       <w:r>
         <w:rPr>
           <w:rFonts w:cs="Times New Roman"/>
@@ -24285,6 +25702,7 @@
         </w:rPr>
         <w:t>cos_bert</w:t>
       </w:r>
+      <w:proofErr w:type="spellEnd"/>
       <w:r>
         <w:rPr>
           <w:rFonts w:cs="Times New Roman"/>
@@ -24299,7 +25717,25 @@
           <w:szCs w:val="24"/>
           <w:lang w:val="en-US"/>
         </w:rPr>
-        <w:t xml:space="preserve"> is 0.3199, indicating a moderate level of semantic similarity across the documents when analysed with BERT. All scores generally range from -0.1996 to 0.728, showing that some document pairs are seen as somewhat dissimilar (with negative values) while others are highly similar. The data exhibits a wide distribution (std of 0.3881), suggesting varied degrees of semantic similarity among document pairs as per BERT's analysis.</w:t>
+        <w:t xml:space="preserve"> is 0.3199, indicating a moderate level of semantic similarity across the documents when </w:t>
+      </w:r>
+      <w:proofErr w:type="spellStart"/>
+      <w:r>
+        <w:rPr>
+          <w:rFonts w:cs="Times New Roman"/>
+          <w:szCs w:val="24"/>
+          <w:lang w:val="en-US"/>
+        </w:rPr>
+        <w:t>analysed</w:t>
+      </w:r>
+      <w:proofErr w:type="spellEnd"/>
+      <w:r>
+        <w:rPr>
+          <w:rFonts w:cs="Times New Roman"/>
+          <w:szCs w:val="24"/>
+          <w:lang w:val="en-US"/>
+        </w:rPr>
+        <w:t xml:space="preserve"> with BERT. All scores generally range from -0.1996 to 0.728, showing that some document pairs are seen as somewhat dissimilar (with negative values) while others are highly similar. The data exhibits a wide distribution (std of 0.3881), suggesting varied degrees of semantic similarity among document pairs as per BERT's analysis.</w:t>
       </w:r>
       <w:r>
         <w:rPr>
@@ -24415,7 +25851,23 @@
           <w:rFonts w:cs="Times New Roman"/>
           <w:szCs w:val="24"/>
         </w:rPr>
-        <w:t xml:space="preserve">-*cos_tfidf*: </w:t>
+        <w:t>-*</w:t>
+      </w:r>
+      <w:proofErr w:type="spellStart"/>
+      <w:r>
+        <w:rPr>
+          <w:rFonts w:cs="Times New Roman"/>
+          <w:szCs w:val="24"/>
+        </w:rPr>
+        <w:t>cos_tfidf</w:t>
+      </w:r>
+      <w:proofErr w:type="spellEnd"/>
+      <w:r>
+        <w:rPr>
+          <w:rFonts w:cs="Times New Roman"/>
+          <w:szCs w:val="24"/>
+        </w:rPr>
+        <w:t xml:space="preserve">*: </w:t>
       </w:r>
       <w:r>
         <w:rPr>
@@ -24436,6 +25888,7 @@
       <w:r>
         <w:t xml:space="preserve"> </w:t>
       </w:r>
+      <w:proofErr w:type="spellStart"/>
       <w:r>
         <w:rPr>
           <w:rFonts w:cs="Times New Roman"/>
@@ -24444,6 +25897,7 @@
         </w:rPr>
         <w:t>cos_tfidf</w:t>
       </w:r>
+      <w:proofErr w:type="spellEnd"/>
       <w:r>
         <w:rPr>
           <w:rFonts w:cs="Times New Roman"/>
@@ -24458,7 +25912,25 @@
           <w:szCs w:val="24"/>
           <w:lang w:val="en-US"/>
         </w:rPr>
-        <w:t>is much lower than for the other two methods, indicating a lower level of textual similarity across documents when using TF-IDF + BoW vectors. A lower standard deviation (0.11) and the range of values suggest that, while there is variability, documents tend to be less similar to each other based on TF-IDF scores.</w:t>
+        <w:t xml:space="preserve">is much lower than for the other two methods, indicating a lower level of textual similarity across documents when using TF-IDF + BoW vectors. A lower standard deviation (0.11) and the range of values suggest that, while there is variability, documents tend to be less </w:t>
+      </w:r>
+      <w:proofErr w:type="gramStart"/>
+      <w:r>
+        <w:rPr>
+          <w:rFonts w:cs="Times New Roman"/>
+          <w:szCs w:val="24"/>
+          <w:lang w:val="en-US"/>
+        </w:rPr>
+        <w:t>similar to</w:t>
+      </w:r>
+      <w:proofErr w:type="gramEnd"/>
+      <w:r>
+        <w:rPr>
+          <w:rFonts w:cs="Times New Roman"/>
+          <w:szCs w:val="24"/>
+          <w:lang w:val="en-US"/>
+        </w:rPr>
+        <w:t xml:space="preserve"> each other based on TF-IDF scores.</w:t>
       </w:r>
     </w:p>
     <w:p>
@@ -24506,7 +25978,7 @@
                     <pic:cNvPicPr/>
                   </pic:nvPicPr>
                   <pic:blipFill>
-                    <a:blip r:embed="rId41">
+                    <a:blip r:embed="rId40">
                       <a:extLst>
                         <a:ext uri="{28A0092B-C50C-407E-A947-70E740481C1C}">
                           <a14:useLocalDpi xmlns:a14="http://schemas.microsoft.com/office/drawing/2010/main" val="0"/>
@@ -24611,7 +26083,23 @@
           <w:rFonts w:cs="Times New Roman"/>
           <w:szCs w:val="24"/>
         </w:rPr>
-        <w:t>*cos_bert*</w:t>
+        <w:t>*</w:t>
+      </w:r>
+      <w:proofErr w:type="spellStart"/>
+      <w:r>
+        <w:rPr>
+          <w:rFonts w:cs="Times New Roman"/>
+          <w:szCs w:val="24"/>
+        </w:rPr>
+        <w:t>cos_bert</w:t>
+      </w:r>
+      <w:proofErr w:type="spellEnd"/>
+      <w:r>
+        <w:rPr>
+          <w:rFonts w:cs="Times New Roman"/>
+          <w:szCs w:val="24"/>
+        </w:rPr>
+        <w:t>*</w:t>
       </w:r>
       <w:r>
         <w:rPr>
@@ -24625,7 +26113,41 @@
           <w:rFonts w:cs="Times New Roman"/>
           <w:szCs w:val="24"/>
         </w:rPr>
-        <w:t xml:space="preserve">The average cosine similarity is -0.025, suggesting a slight overall dissimilarity between documents when analyzed with BERT embeddings. This is a extreme contrast to the Nurse's data, </w:t>
+        <w:t xml:space="preserve">The average cosine similarity is -0.025, suggesting a slight overall dissimilarity between documents when </w:t>
+      </w:r>
+      <w:proofErr w:type="spellStart"/>
+      <w:r>
+        <w:rPr>
+          <w:rFonts w:cs="Times New Roman"/>
+          <w:szCs w:val="24"/>
+        </w:rPr>
+        <w:t>analyzed</w:t>
+      </w:r>
+      <w:proofErr w:type="spellEnd"/>
+      <w:r>
+        <w:rPr>
+          <w:rFonts w:cs="Times New Roman"/>
+          <w:szCs w:val="24"/>
+        </w:rPr>
+        <w:t xml:space="preserve"> with BERT embeddings. This is </w:t>
+      </w:r>
+      <w:proofErr w:type="spellStart"/>
+      <w:proofErr w:type="gramStart"/>
+      <w:r>
+        <w:rPr>
+          <w:rFonts w:cs="Times New Roman"/>
+          <w:szCs w:val="24"/>
+        </w:rPr>
+        <w:t>a</w:t>
+      </w:r>
+      <w:proofErr w:type="spellEnd"/>
+      <w:proofErr w:type="gramEnd"/>
+      <w:r>
+        <w:rPr>
+          <w:rFonts w:cs="Times New Roman"/>
+          <w:szCs w:val="24"/>
+        </w:rPr>
+        <w:t xml:space="preserve"> extreme contrast to the Nurse's data, </w:t>
       </w:r>
       <w:r>
         <w:rPr>
@@ -24796,7 +26318,25 @@
           <w:sz w:val="24"/>
           <w:szCs w:val="24"/>
         </w:rPr>
-        <w:t xml:space="preserve">score of &lt;cos_tfidf&gt; </w:t>
+        <w:t>score of &lt;</w:t>
+      </w:r>
+      <w:proofErr w:type="spellStart"/>
+      <w:r>
+        <w:rPr>
+          <w:rFonts w:ascii="Times New Roman" w:hAnsi="Times New Roman" w:cs="Times New Roman"/>
+          <w:sz w:val="24"/>
+          <w:szCs w:val="24"/>
+        </w:rPr>
+        <w:t>cos_tfidf</w:t>
+      </w:r>
+      <w:proofErr w:type="spellEnd"/>
+      <w:r>
+        <w:rPr>
+          <w:rFonts w:ascii="Times New Roman" w:hAnsi="Times New Roman" w:cs="Times New Roman"/>
+          <w:sz w:val="24"/>
+          <w:szCs w:val="24"/>
+        </w:rPr>
+        <w:t xml:space="preserve">&gt; </w:t>
       </w:r>
       <w:r>
         <w:rPr>
@@ -24813,7 +26353,25 @@
           <w:szCs w:val="24"/>
         </w:rPr>
         <w:lastRenderedPageBreak/>
-        <w:t>and importance of terms. The standard deviation and the range of values indicate a relatively low variability in similarity scores, with most documents being less similar to each other.</w:t>
+        <w:t xml:space="preserve">and importance of terms. The standard deviation and the range of values indicate a relatively low variability in similarity scores, with most documents being less </w:t>
+      </w:r>
+      <w:proofErr w:type="gramStart"/>
+      <w:r>
+        <w:rPr>
+          <w:rFonts w:ascii="Times New Roman" w:hAnsi="Times New Roman" w:cs="Times New Roman"/>
+          <w:sz w:val="24"/>
+          <w:szCs w:val="24"/>
+        </w:rPr>
+        <w:t>similar to</w:t>
+      </w:r>
+      <w:proofErr w:type="gramEnd"/>
+      <w:r>
+        <w:rPr>
+          <w:rFonts w:ascii="Times New Roman" w:hAnsi="Times New Roman" w:cs="Times New Roman"/>
+          <w:sz w:val="24"/>
+          <w:szCs w:val="24"/>
+        </w:rPr>
+        <w:t xml:space="preserve"> each other.</w:t>
       </w:r>
     </w:p>
     <w:p>
@@ -24861,7 +26419,7 @@
                     <pic:cNvPicPr/>
                   </pic:nvPicPr>
                   <pic:blipFill>
-                    <a:blip r:embed="rId42">
+                    <a:blip r:embed="rId41">
                       <a:extLst>
                         <a:ext uri="{28A0092B-C50C-407E-A947-70E740481C1C}">
                           <a14:useLocalDpi xmlns:a14="http://schemas.microsoft.com/office/drawing/2010/main" val="0"/>
@@ -24969,7 +26527,23 @@
           <w:rFonts w:cs="Times New Roman"/>
           <w:szCs w:val="24"/>
         </w:rPr>
-        <w:t>*cos_bert*</w:t>
+        <w:t>*</w:t>
+      </w:r>
+      <w:proofErr w:type="spellStart"/>
+      <w:r>
+        <w:rPr>
+          <w:rFonts w:cs="Times New Roman"/>
+          <w:szCs w:val="24"/>
+        </w:rPr>
+        <w:t>cos_bert</w:t>
+      </w:r>
+      <w:proofErr w:type="spellEnd"/>
+      <w:r>
+        <w:rPr>
+          <w:rFonts w:cs="Times New Roman"/>
+          <w:szCs w:val="24"/>
+        </w:rPr>
+        <w:t>*</w:t>
       </w:r>
       <w:r>
         <w:rPr>
@@ -25073,7 +26647,23 @@
           <w:rFonts w:cs="Times New Roman"/>
           <w:szCs w:val="24"/>
         </w:rPr>
-        <w:t>context when analyzed with BERT embeddings. A relatively high standard deviation (0.356) suggests a wide variability in similarity scores, indicating that some document pairs are found to be quite similar while others are more dissimilar. The range from -0.164 to 0.736 shows variability in document similarity, with the maximum score indicating very high similarity in at least some document comparisons.</w:t>
+        <w:t xml:space="preserve">context when </w:t>
+      </w:r>
+      <w:proofErr w:type="spellStart"/>
+      <w:r>
+        <w:rPr>
+          <w:rFonts w:cs="Times New Roman"/>
+          <w:szCs w:val="24"/>
+        </w:rPr>
+        <w:t>analyzed</w:t>
+      </w:r>
+      <w:proofErr w:type="spellEnd"/>
+      <w:r>
+        <w:rPr>
+          <w:rFonts w:cs="Times New Roman"/>
+          <w:szCs w:val="24"/>
+        </w:rPr>
+        <w:t xml:space="preserve"> with BERT embeddings. A relatively high standard deviation (0.356) suggests a wide variability in similarity scores, indicating that some document pairs are found to be quite similar while others are more dissimilar. The range from -0.164 to 0.736 shows variability in document similarity, with the maximum score indicating very high similarity in at least some document comparisons.</w:t>
       </w:r>
     </w:p>
     <w:p>
@@ -25111,7 +26701,25 @@
           <w:sz w:val="24"/>
           <w:szCs w:val="24"/>
         </w:rPr>
-        <w:t>-*cos_tfidf*: The average similarity of 0.079 is higher than that of the Electrician but lower than the Nurse, indicating a moderate level of dissimilarity based on term frequency and document uniqueness. The relatively high standard deviation (0.117) and the range up to 0.639 indicate that while many documents share few common terms, some pairs share a significant amount of unique terms, leading to higher similarity scores.</w:t>
+        <w:t>-*</w:t>
+      </w:r>
+      <w:proofErr w:type="spellStart"/>
+      <w:r>
+        <w:rPr>
+          <w:rFonts w:ascii="Times New Roman" w:hAnsi="Times New Roman" w:cs="Times New Roman"/>
+          <w:sz w:val="24"/>
+          <w:szCs w:val="24"/>
+        </w:rPr>
+        <w:t>cos_tfidf</w:t>
+      </w:r>
+      <w:proofErr w:type="spellEnd"/>
+      <w:r>
+        <w:rPr>
+          <w:rFonts w:ascii="Times New Roman" w:hAnsi="Times New Roman" w:cs="Times New Roman"/>
+          <w:sz w:val="24"/>
+          <w:szCs w:val="24"/>
+        </w:rPr>
+        <w:t>*: The average similarity of 0.079 is higher than that of the Electrician but lower than the Nurse, indicating a moderate level of dissimilarity based on term frequency and document uniqueness. The relatively high standard deviation (0.117) and the range up to 0.639 indicate that while many documents share few common terms, some pairs share a significant amount of unique terms, leading to higher similarity scores.</w:t>
       </w:r>
     </w:p>
     <w:p>
@@ -25240,7 +26848,7 @@
                     </pic:cNvPicPr>
                   </pic:nvPicPr>
                   <pic:blipFill>
-                    <a:blip r:embed="rId43" cstate="print">
+                    <a:blip r:embed="rId42" cstate="print">
                       <a:extLst>
                         <a:ext uri="{28A0092B-C50C-407E-A947-70E740481C1C}">
                           <a14:useLocalDpi xmlns:a14="http://schemas.microsoft.com/office/drawing/2010/main" val="0"/>
@@ -25420,7 +27028,25 @@
           <w:sz w:val="24"/>
           <w:szCs w:val="24"/>
         </w:rPr>
-        <w:t>other two models. It suggests that this particular encoding method may possess the ability to capture a richer spectrum of contextual information, varying in levels of semantic similarity. Furthermore, both peaks observed for the BERT model in all three instances are situated on both the negative and positive sides, indicating that the provided text for scoring produces either negative or positive similarity scores. Conversely, the TF-</w:t>
+        <w:t xml:space="preserve">other two models. It suggests that this </w:t>
+      </w:r>
+      <w:proofErr w:type="gramStart"/>
+      <w:r>
+        <w:rPr>
+          <w:rFonts w:ascii="Times New Roman" w:hAnsi="Times New Roman" w:cs="Times New Roman"/>
+          <w:sz w:val="24"/>
+          <w:szCs w:val="24"/>
+        </w:rPr>
+        <w:t>particular encoding</w:t>
+      </w:r>
+      <w:proofErr w:type="gramEnd"/>
+      <w:r>
+        <w:rPr>
+          <w:rFonts w:ascii="Times New Roman" w:hAnsi="Times New Roman" w:cs="Times New Roman"/>
+          <w:sz w:val="24"/>
+          <w:szCs w:val="24"/>
+        </w:rPr>
+        <w:t xml:space="preserve"> method may possess the ability to capture a richer spectrum of contextual information, varying in levels of semantic similarity. Furthermore, both peaks observed for the BERT model in all three instances are situated on both the negative and positive sides, indicating that the provided text for scoring produces either negative or positive similarity scores. Conversely, the TF-</w:t>
       </w:r>
       <w:r>
         <w:rPr>
@@ -25489,7 +27115,7 @@
                     <pic:cNvPicPr/>
                   </pic:nvPicPr>
                   <pic:blipFill>
-                    <a:blip r:embed="rId44">
+                    <a:blip r:embed="rId43">
                       <a:extLst>
                         <a:ext uri="{28A0092B-C50C-407E-A947-70E740481C1C}">
                           <a14:useLocalDpi xmlns:a14="http://schemas.microsoft.com/office/drawing/2010/main" val="0"/>
@@ -25655,7 +27281,29 @@
           <w:sz w:val="24"/>
           <w:szCs w:val="24"/>
         </w:rPr>
-        <w:t>Kruskal-Wallis test</w:t>
+        <w:t>Kruskal-</w:t>
+      </w:r>
+      <w:proofErr w:type="gramStart"/>
+      <w:r>
+        <w:rPr>
+          <w:rFonts w:ascii="Times New Roman" w:hAnsi="Times New Roman" w:cs="Times New Roman"/>
+          <w:i/>
+          <w:iCs/>
+          <w:sz w:val="24"/>
+          <w:szCs w:val="24"/>
+        </w:rPr>
+        <w:t>Wallis</w:t>
+      </w:r>
+      <w:proofErr w:type="gramEnd"/>
+      <w:r>
+        <w:rPr>
+          <w:rFonts w:ascii="Times New Roman" w:hAnsi="Times New Roman" w:cs="Times New Roman"/>
+          <w:i/>
+          <w:iCs/>
+          <w:sz w:val="24"/>
+          <w:szCs w:val="24"/>
+        </w:rPr>
+        <w:t xml:space="preserve"> test</w:t>
       </w:r>
     </w:p>
     <w:p>
@@ -25674,7 +27322,41 @@
           <w:sz w:val="24"/>
           <w:szCs w:val="24"/>
         </w:rPr>
-        <w:t xml:space="preserve">Upon observing that the dispersion of cosine similarity scores notably differs across various techniques (BERT, Word2Vec, TF-IDF+BoW), it's crucial to acknowledge that there remains a correlation between them despite these variances. Graphs above, suggests that the scores may not be the same, but they tend to follow similar patterns of linear correlation. Determining which method exhibits significant score variations is crucial for accurate comparisons among the models. As shown in </w:t>
+        <w:t xml:space="preserve">Upon observing that the dispersion of cosine similarity scores notably differs across various techniques (BERT, Word2Vec, </w:t>
+      </w:r>
+      <w:proofErr w:type="spellStart"/>
+      <w:r>
+        <w:rPr>
+          <w:rFonts w:ascii="Times New Roman" w:hAnsi="Times New Roman" w:cs="Times New Roman"/>
+          <w:sz w:val="24"/>
+          <w:szCs w:val="24"/>
+        </w:rPr>
+        <w:t>TF-IDF+BoW</w:t>
+      </w:r>
+      <w:proofErr w:type="spellEnd"/>
+      <w:r>
+        <w:rPr>
+          <w:rFonts w:ascii="Times New Roman" w:hAnsi="Times New Roman" w:cs="Times New Roman"/>
+          <w:sz w:val="24"/>
+          <w:szCs w:val="24"/>
+        </w:rPr>
+        <w:t xml:space="preserve">), it's crucial to acknowledge that there remains a correlation between them despite these variances. Graphs above, suggests that the scores may not be the same, but they tend to follow similar patterns of linear correlation. Determining which method exhibits significant score variations is crucial for accurate comparisons among the models. As shown in </w:t>
+      </w:r>
+      <w:r>
+        <w:rPr>
+          <w:rFonts w:ascii="Times New Roman" w:hAnsi="Times New Roman" w:cs="Times New Roman"/>
+          <w:sz w:val="24"/>
+          <w:szCs w:val="24"/>
+        </w:rPr>
+        <w:t xml:space="preserve">Figure </w:t>
+      </w:r>
+      <w:r>
+        <w:rPr>
+          <w:rFonts w:ascii="Times New Roman" w:hAnsi="Times New Roman" w:cs="Times New Roman"/>
+          <w:sz w:val="24"/>
+          <w:szCs w:val="24"/>
+        </w:rPr>
+        <w:t>24</w:t>
       </w:r>
       <w:r>
         <w:rPr>
@@ -25684,15 +27366,33 @@
           <w:sz w:val="24"/>
           <w:szCs w:val="24"/>
         </w:rPr>
-        <w:t>Figure 5,</w:t>
-      </w:r>
-      <w:r>
-        <w:rPr>
-          <w:rFonts w:ascii="Times New Roman" w:hAnsi="Times New Roman" w:cs="Times New Roman"/>
-          <w:sz w:val="24"/>
-          <w:szCs w:val="24"/>
-        </w:rPr>
-        <w:t xml:space="preserve"> each method displays distributional disparities, encompassing variations in skewness, modalities, and spread. However, to confirm whether these disparities in embedding methods hold statistical significance, conducting a test is necessary. Given the non-normal distribution of the data for each distinct methods, the appropriate test to employ in this scenario is the Kruskal-Wallis test.</w:t>
+        <w:t>,</w:t>
+      </w:r>
+      <w:r>
+        <w:rPr>
+          <w:rFonts w:ascii="Times New Roman" w:hAnsi="Times New Roman" w:cs="Times New Roman"/>
+          <w:sz w:val="24"/>
+          <w:szCs w:val="24"/>
+        </w:rPr>
+        <w:t xml:space="preserve"> each method displays distributional disparities, encompassing variations in skewness, modalities, and spread. However, to confirm whether these disparities in embedding methods hold statistical significance, conducting a test is necessary. Given the non-normal distribution of the data for each distinct methods, the appropriate test to employ in this scenario is the Kruskal-</w:t>
+      </w:r>
+      <w:proofErr w:type="gramStart"/>
+      <w:r>
+        <w:rPr>
+          <w:rFonts w:ascii="Times New Roman" w:hAnsi="Times New Roman" w:cs="Times New Roman"/>
+          <w:sz w:val="24"/>
+          <w:szCs w:val="24"/>
+        </w:rPr>
+        <w:t>Wallis</w:t>
+      </w:r>
+      <w:proofErr w:type="gramEnd"/>
+      <w:r>
+        <w:rPr>
+          <w:rFonts w:ascii="Times New Roman" w:hAnsi="Times New Roman" w:cs="Times New Roman"/>
+          <w:sz w:val="24"/>
+          <w:szCs w:val="24"/>
+        </w:rPr>
+        <w:t xml:space="preserve"> test.</w:t>
       </w:r>
     </w:p>
     <w:p>
@@ -25711,7 +27411,25 @@
           <w:sz w:val="24"/>
           <w:szCs w:val="24"/>
         </w:rPr>
-        <w:t>The null hypothesis and alternative hypotheses for the Kruskal-Wallis test are as follows:</w:t>
+        <w:t>The null hypothesis and alternative hypotheses for the Kruskal-</w:t>
+      </w:r>
+      <w:proofErr w:type="gramStart"/>
+      <w:r>
+        <w:rPr>
+          <w:rFonts w:ascii="Times New Roman" w:hAnsi="Times New Roman" w:cs="Times New Roman"/>
+          <w:sz w:val="24"/>
+          <w:szCs w:val="24"/>
+        </w:rPr>
+        <w:t>Wallis</w:t>
+      </w:r>
+      <w:proofErr w:type="gramEnd"/>
+      <w:r>
+        <w:rPr>
+          <w:rFonts w:ascii="Times New Roman" w:hAnsi="Times New Roman" w:cs="Times New Roman"/>
+          <w:sz w:val="24"/>
+          <w:szCs w:val="24"/>
+        </w:rPr>
+        <w:t xml:space="preserve"> test are as follows:</w:t>
       </w:r>
     </w:p>
     <w:p>
@@ -25839,7 +27557,7 @@
                     <pic:cNvPicPr/>
                   </pic:nvPicPr>
                   <pic:blipFill>
-                    <a:blip r:embed="rId45">
+                    <a:blip r:embed="rId44">
                       <a:extLst>
                         <a:ext uri="{28A0092B-C50C-407E-A947-70E740481C1C}">
                           <a14:useLocalDpi xmlns:a14="http://schemas.microsoft.com/office/drawing/2010/main" val="0"/>
@@ -25996,7 +27714,43 @@
           <w:sz w:val="24"/>
           <w:szCs w:val="24"/>
         </w:rPr>
-        <w:t>. Based on the aforementioned values, it is evident that there exists compelling statistical evidence to reject the null hypothesis. It can be concluded that a statistically significant difference exists in the median cosine similarity scores derived from comparing document pairs through various text embedding techniques (BERT, Word2Vec, and TF-IDF+BoW). It also suggests that the choice of embedding method has a significant impact on the cosine similarity scores, and therefore, different embedding methods may not be equivalent in terms of how they represent document similarities.</w:t>
+        <w:t xml:space="preserve">. Based on the </w:t>
+      </w:r>
+      <w:proofErr w:type="gramStart"/>
+      <w:r>
+        <w:rPr>
+          <w:rFonts w:ascii="Times New Roman" w:hAnsi="Times New Roman" w:cs="Times New Roman"/>
+          <w:sz w:val="24"/>
+          <w:szCs w:val="24"/>
+        </w:rPr>
+        <w:t>aforementioned values</w:t>
+      </w:r>
+      <w:proofErr w:type="gramEnd"/>
+      <w:r>
+        <w:rPr>
+          <w:rFonts w:ascii="Times New Roman" w:hAnsi="Times New Roman" w:cs="Times New Roman"/>
+          <w:sz w:val="24"/>
+          <w:szCs w:val="24"/>
+        </w:rPr>
+        <w:t xml:space="preserve">, it is evident that there exists compelling statistical evidence to reject the null hypothesis. It can be concluded that a statistically significant difference exists in the median cosine similarity scores derived from comparing document pairs through various text embedding techniques (BERT, Word2Vec, and </w:t>
+      </w:r>
+      <w:proofErr w:type="spellStart"/>
+      <w:r>
+        <w:rPr>
+          <w:rFonts w:ascii="Times New Roman" w:hAnsi="Times New Roman" w:cs="Times New Roman"/>
+          <w:sz w:val="24"/>
+          <w:szCs w:val="24"/>
+        </w:rPr>
+        <w:t>TF-IDF+BoW</w:t>
+      </w:r>
+      <w:proofErr w:type="spellEnd"/>
+      <w:r>
+        <w:rPr>
+          <w:rFonts w:ascii="Times New Roman" w:hAnsi="Times New Roman" w:cs="Times New Roman"/>
+          <w:sz w:val="24"/>
+          <w:szCs w:val="24"/>
+        </w:rPr>
+        <w:t>). It also suggests that the choice of embedding method has a significant impact on the cosine similarity scores, and therefore, different embedding methods may not be equivalent in terms of how they represent document similarities.</w:t>
       </w:r>
     </w:p>
     <w:p>
@@ -26038,7 +27792,43 @@
           <w:sz w:val="24"/>
           <w:szCs w:val="24"/>
         </w:rPr>
-        <w:t>The outcomes of the Kruskal-Wallis test provided compelling statistical support for rejecting the null hypothesis, indicating a significant variance in cosine similarity scores among one of the groups. Nevertheless, this test doesn't quantify the extent or importance of these discrepancies. This is where the Cliff's Delta test proves valuable: it complements the Kruskal-Wallis test by not only pinpointing significantly distinct pairs of groups but also quantifying the magnitude of these differences. Therefore, the calculation of delta scores is crucial for reaching conclusions about the effectiveness of the embedding strategies.</w:t>
+        <w:t>The outcomes of the Kruskal-</w:t>
+      </w:r>
+      <w:proofErr w:type="gramStart"/>
+      <w:r>
+        <w:rPr>
+          <w:rFonts w:ascii="Times New Roman" w:hAnsi="Times New Roman" w:cs="Times New Roman"/>
+          <w:sz w:val="24"/>
+          <w:szCs w:val="24"/>
+        </w:rPr>
+        <w:t>Wallis</w:t>
+      </w:r>
+      <w:proofErr w:type="gramEnd"/>
+      <w:r>
+        <w:rPr>
+          <w:rFonts w:ascii="Times New Roman" w:hAnsi="Times New Roman" w:cs="Times New Roman"/>
+          <w:sz w:val="24"/>
+          <w:szCs w:val="24"/>
+        </w:rPr>
+        <w:t xml:space="preserve"> test provided compelling statistical support for rejecting the null hypothesis, indicating a significant variance in cosine similarity scores among one of the groups. Nevertheless, this test doesn't quantify the extent or importance of these discrepancies. This is where the Cliff's Delta test proves valuable: it complements the Kruskal-</w:t>
+      </w:r>
+      <w:proofErr w:type="gramStart"/>
+      <w:r>
+        <w:rPr>
+          <w:rFonts w:ascii="Times New Roman" w:hAnsi="Times New Roman" w:cs="Times New Roman"/>
+          <w:sz w:val="24"/>
+          <w:szCs w:val="24"/>
+        </w:rPr>
+        <w:t>Wallis</w:t>
+      </w:r>
+      <w:proofErr w:type="gramEnd"/>
+      <w:r>
+        <w:rPr>
+          <w:rFonts w:ascii="Times New Roman" w:hAnsi="Times New Roman" w:cs="Times New Roman"/>
+          <w:sz w:val="24"/>
+          <w:szCs w:val="24"/>
+        </w:rPr>
+        <w:t xml:space="preserve"> test by not only pinpointing significantly distinct pairs of groups but also quantifying the magnitude of these differences. Therefore, the calculation of delta scores is crucial for reaching conclusions about the effectiveness of the embedding strategies.</w:t>
       </w:r>
     </w:p>
     <w:p>
@@ -26260,7 +28050,7 @@
                     <pic:cNvPicPr/>
                   </pic:nvPicPr>
                   <pic:blipFill>
-                    <a:blip r:embed="rId46">
+                    <a:blip r:embed="rId45">
                       <a:extLst>
                         <a:ext uri="{28A0092B-C50C-407E-A947-70E740481C1C}">
                           <a14:useLocalDpi xmlns:a14="http://schemas.microsoft.com/office/drawing/2010/main" val="0"/>
@@ -26470,8 +28260,17 @@
           <w:rFonts w:cs="Times New Roman"/>
           <w:szCs w:val="24"/>
         </w:rPr>
-        <w:t>BERT – TF-IDF+BoW</w:t>
-      </w:r>
+        <w:t xml:space="preserve">BERT – </w:t>
+      </w:r>
+      <w:proofErr w:type="spellStart"/>
+      <w:r>
+        <w:rPr>
+          <w:rFonts w:cs="Times New Roman"/>
+          <w:szCs w:val="24"/>
+        </w:rPr>
+        <w:t>TF-IDF+BoW</w:t>
+      </w:r>
+      <w:proofErr w:type="spellEnd"/>
       <w:r>
         <w:rPr>
           <w:rFonts w:cs="Times New Roman"/>
@@ -26555,7 +28354,23 @@
           <w:rFonts w:cs="Times New Roman"/>
           <w:szCs w:val="24"/>
         </w:rPr>
-        <w:t xml:space="preserve"> it suggests that the difference in distributions between BERT and TF-IDF+BoW cosine similarity scores is statistically detectable but small in magnitude. The positive value indicates that, on average, BERT tends to yield slightly higher cosine similarity scores than TF-IDF, but the difference is not substantial.</w:t>
+        <w:t xml:space="preserve"> it suggests that the difference in distributions between BERT and </w:t>
+      </w:r>
+      <w:proofErr w:type="spellStart"/>
+      <w:r>
+        <w:rPr>
+          <w:rFonts w:cs="Times New Roman"/>
+          <w:szCs w:val="24"/>
+        </w:rPr>
+        <w:t>TF-IDF+BoW</w:t>
+      </w:r>
+      <w:proofErr w:type="spellEnd"/>
+      <w:r>
+        <w:rPr>
+          <w:rFonts w:cs="Times New Roman"/>
+          <w:szCs w:val="24"/>
+        </w:rPr>
+        <w:t xml:space="preserve"> cosine similarity scores is statistically detectable but small in magnitude. The positive value indicates that, on average, BERT tends to yield slightly higher cosine similarity scores than TF-IDF, but the difference is not substantial.</w:t>
       </w:r>
     </w:p>
     <w:p>
@@ -26641,8 +28456,17 @@
           <w:rFonts w:cs="Times New Roman"/>
           <w:szCs w:val="24"/>
         </w:rPr>
-        <w:t>Word2Vec – TF-IDF+BoW</w:t>
-      </w:r>
+        <w:t xml:space="preserve">Word2Vec – </w:t>
+      </w:r>
+      <w:proofErr w:type="spellStart"/>
+      <w:r>
+        <w:rPr>
+          <w:rFonts w:cs="Times New Roman"/>
+          <w:szCs w:val="24"/>
+        </w:rPr>
+        <w:t>TF-IDF+BoW</w:t>
+      </w:r>
+      <w:proofErr w:type="spellEnd"/>
       <w:r>
         <w:rPr>
           <w:rFonts w:cs="Times New Roman"/>
@@ -26688,7 +28512,43 @@
           <w:sz w:val="24"/>
           <w:szCs w:val="24"/>
         </w:rPr>
-        <w:t>By conducting Kruskal-Wallis hypothesis test without incorporating human evaluation, it can be determined that the cosine scores generated through various embedding techniques differ, despite showing some level of correlation. Moreover, upon applying Cliff's Delta test, it was discovered that a substantial discrepancy exists in cosine calculation score between Word2Vec and TF-IDF+BoW, with a moderate difference observed between BERT and Word2Vec models.</w:t>
+        <w:t>By conducting Kruskal-</w:t>
+      </w:r>
+      <w:proofErr w:type="gramStart"/>
+      <w:r>
+        <w:rPr>
+          <w:rFonts w:ascii="Times New Roman" w:hAnsi="Times New Roman" w:cs="Times New Roman"/>
+          <w:sz w:val="24"/>
+          <w:szCs w:val="24"/>
+        </w:rPr>
+        <w:t>Wallis</w:t>
+      </w:r>
+      <w:proofErr w:type="gramEnd"/>
+      <w:r>
+        <w:rPr>
+          <w:rFonts w:ascii="Times New Roman" w:hAnsi="Times New Roman" w:cs="Times New Roman"/>
+          <w:sz w:val="24"/>
+          <w:szCs w:val="24"/>
+        </w:rPr>
+        <w:t xml:space="preserve"> hypothesis test without incorporating human evaluation, it can be determined that the cosine scores generated through various embedding techniques differ, despite showing some level of correlation. Moreover, upon applying Cliff's Delta test, it was discovered that a substantial discrepancy exists in cosine calculation score between Word2Vec and </w:t>
+      </w:r>
+      <w:proofErr w:type="spellStart"/>
+      <w:r>
+        <w:rPr>
+          <w:rFonts w:ascii="Times New Roman" w:hAnsi="Times New Roman" w:cs="Times New Roman"/>
+          <w:sz w:val="24"/>
+          <w:szCs w:val="24"/>
+        </w:rPr>
+        <w:t>TF-IDF+BoW</w:t>
+      </w:r>
+      <w:proofErr w:type="spellEnd"/>
+      <w:r>
+        <w:rPr>
+          <w:rFonts w:ascii="Times New Roman" w:hAnsi="Times New Roman" w:cs="Times New Roman"/>
+          <w:sz w:val="24"/>
+          <w:szCs w:val="24"/>
+        </w:rPr>
+        <w:t>, with a moderate difference observed between BERT and Word2Vec models.</w:t>
       </w:r>
     </w:p>
     <w:p>
@@ -26779,7 +28639,25 @@
           <w:sz w:val="24"/>
           <w:szCs w:val="24"/>
         </w:rPr>
-        <w:t>This section delves into the analysis of rankings based on cosine similarity scores obtained from three different text representation techniques, aiming to fulfill and discuss the experiment's objective. Differing from previous analyses, this experiment incorporates human evaluation to gauge the efficacy of the various text representation methods. It begins with an examination of the ranking outcomes, followed by the results from human evaluation, and concludes with the insights gathered from these two assessments.</w:t>
+        <w:t xml:space="preserve">This section delves into the analysis of rankings based on cosine similarity scores obtained from three different text representation techniques, aiming to </w:t>
+      </w:r>
+      <w:proofErr w:type="spellStart"/>
+      <w:r>
+        <w:rPr>
+          <w:rFonts w:ascii="Times New Roman" w:hAnsi="Times New Roman" w:cs="Times New Roman"/>
+          <w:sz w:val="24"/>
+          <w:szCs w:val="24"/>
+        </w:rPr>
+        <w:t>fulfill</w:t>
+      </w:r>
+      <w:proofErr w:type="spellEnd"/>
+      <w:r>
+        <w:rPr>
+          <w:rFonts w:ascii="Times New Roman" w:hAnsi="Times New Roman" w:cs="Times New Roman"/>
+          <w:sz w:val="24"/>
+          <w:szCs w:val="24"/>
+        </w:rPr>
+        <w:t xml:space="preserve"> and discuss the experiment's objective. Differing from previous analyses, this experiment incorporates human evaluation to gauge the efficacy of the various text representation methods. It begins with an examination of the ranking outcomes, followed by the results from human evaluation, and concludes with the insights gathered from these two assessments.</w:t>
       </w:r>
     </w:p>
     <w:p>
@@ -26813,7 +28691,25 @@
           <w:sz w:val="24"/>
           <w:szCs w:val="24"/>
         </w:rPr>
-        <w:t>From the information provided in previous sections, it is noted that three participants voluntarily joined the experiment. These participants consented to share their private information and assist in conducting the experiment focused on assessing person-job matching experience. Furthemore, these volunteers agreed to evaluate the recommendations through a ranking process and this subsection will examine the results from both the model and human evaluation for each participant.</w:t>
+        <w:t xml:space="preserve">From the information provided in previous sections, it is noted that three participants voluntarily joined the experiment. These participants consented to share their private information and assist in conducting the experiment focused on assessing person-job matching experience. </w:t>
+      </w:r>
+      <w:proofErr w:type="spellStart"/>
+      <w:r>
+        <w:rPr>
+          <w:rFonts w:ascii="Times New Roman" w:hAnsi="Times New Roman" w:cs="Times New Roman"/>
+          <w:sz w:val="24"/>
+          <w:szCs w:val="24"/>
+        </w:rPr>
+        <w:t>Furthemore</w:t>
+      </w:r>
+      <w:proofErr w:type="spellEnd"/>
+      <w:r>
+        <w:rPr>
+          <w:rFonts w:ascii="Times New Roman" w:hAnsi="Times New Roman" w:cs="Times New Roman"/>
+          <w:sz w:val="24"/>
+          <w:szCs w:val="24"/>
+        </w:rPr>
+        <w:t>, these volunteers agreed to evaluate the recommendations through a ranking process and this subsection will examine the results from both the model and human evaluation for each participant.</w:t>
       </w:r>
     </w:p>
     <w:p>
@@ -26870,7 +28766,7 @@
                     <pic:cNvPicPr/>
                   </pic:nvPicPr>
                   <pic:blipFill>
-                    <a:blip r:embed="rId47">
+                    <a:blip r:embed="rId46">
                       <a:extLst>
                         <a:ext uri="{28A0092B-C50C-407E-A947-70E740481C1C}">
                           <a14:useLocalDpi xmlns:a14="http://schemas.microsoft.com/office/drawing/2010/main" val="0"/>
@@ -27079,7 +28975,7 @@
                     <pic:cNvPicPr/>
                   </pic:nvPicPr>
                   <pic:blipFill>
-                    <a:blip r:embed="rId48">
+                    <a:blip r:embed="rId47">
                       <a:extLst>
                         <a:ext uri="{28A0092B-C50C-407E-A947-70E740481C1C}">
                           <a14:useLocalDpi xmlns:a14="http://schemas.microsoft.com/office/drawing/2010/main" val="0"/>
@@ -27368,7 +29264,7 @@
                     <pic:cNvPicPr/>
                   </pic:nvPicPr>
                   <pic:blipFill>
-                    <a:blip r:embed="rId49">
+                    <a:blip r:embed="rId48">
                       <a:extLst>
                         <a:ext uri="{28A0092B-C50C-407E-A947-70E740481C1C}">
                           <a14:useLocalDpi xmlns:a14="http://schemas.microsoft.com/office/drawing/2010/main" val="0"/>
@@ -27562,7 +29458,25 @@
           <w:sz w:val="24"/>
           <w:szCs w:val="24"/>
         </w:rPr>
-        <w:t>demonstrates superior performance, with the first incorrect occurrence index at 373, indicating that a large number of job ads were ranked correctly before encountering the first misclassification. This model also has the highest correct ranking percentage at 99.734043%. Contrary to previous results, Word2Vec had an incorrect first occurrence much earlier in the ranking at index 103, and the correct ranking percentage for Word2Vec went down to 77.393617%, the lowest among the three models, indicating a considerable drop in precision compared to the previous two results. Lastly, the first incorrect occurrence for TF-IDF + BoW is observed at the earliest index among the three, at 55. However, its correct ranking percentage stands at 86.702128%, which is higher than that of Word2Vec again.</w:t>
+        <w:t xml:space="preserve">demonstrates superior performance, with the first incorrect occurrence index at 373, indicating that </w:t>
+      </w:r>
+      <w:proofErr w:type="gramStart"/>
+      <w:r>
+        <w:rPr>
+          <w:rFonts w:ascii="Times New Roman" w:hAnsi="Times New Roman" w:cs="Times New Roman"/>
+          <w:sz w:val="24"/>
+          <w:szCs w:val="24"/>
+        </w:rPr>
+        <w:t>a large number of</w:t>
+      </w:r>
+      <w:proofErr w:type="gramEnd"/>
+      <w:r>
+        <w:rPr>
+          <w:rFonts w:ascii="Times New Roman" w:hAnsi="Times New Roman" w:cs="Times New Roman"/>
+          <w:sz w:val="24"/>
+          <w:szCs w:val="24"/>
+        </w:rPr>
+        <w:t xml:space="preserve"> job ads were ranked correctly before encountering the first misclassification. This model also has the highest correct ranking percentage at 99.734043%. Contrary to previous results, Word2Vec had an incorrect first occurrence much earlier in the ranking at index 103, and the correct ranking percentage for Word2Vec went down to 77.393617%, the lowest among the three models, indicating a considerable drop in precision compared to the previous two results. Lastly, the first incorrect occurrence for TF-IDF + BoW is observed at the earliest index among the three, at 55. However, its correct ranking percentage stands at 86.702128%, which is higher than that of Word2Vec again.</w:t>
       </w:r>
     </w:p>
     <w:p>
@@ -27754,7 +29668,7 @@
                     <pic:cNvPicPr/>
                   </pic:nvPicPr>
                   <pic:blipFill>
-                    <a:blip r:embed="rId50">
+                    <a:blip r:embed="rId49">
                       <a:extLst>
                         <a:ext uri="{28A0092B-C50C-407E-A947-70E740481C1C}">
                           <a14:useLocalDpi xmlns:a14="http://schemas.microsoft.com/office/drawing/2010/main" val="0"/>
@@ -27866,7 +29780,25 @@
           <w:sz w:val="24"/>
           <w:szCs w:val="24"/>
         </w:rPr>
-        <w:t xml:space="preserve">, it's evident that the BERT model achieved the most matches, totaling 23 out of 30 rankings. In contrast, the TF-IDF + BoW method had the lowest matches, with 16 out of 30. </w:t>
+        <w:t xml:space="preserve">, it's evident that the BERT model achieved the most matches, </w:t>
+      </w:r>
+      <w:proofErr w:type="spellStart"/>
+      <w:r>
+        <w:rPr>
+          <w:rFonts w:ascii="Times New Roman" w:hAnsi="Times New Roman" w:cs="Times New Roman"/>
+          <w:sz w:val="24"/>
+          <w:szCs w:val="24"/>
+        </w:rPr>
+        <w:t>totaling</w:t>
+      </w:r>
+      <w:proofErr w:type="spellEnd"/>
+      <w:r>
+        <w:rPr>
+          <w:rFonts w:ascii="Times New Roman" w:hAnsi="Times New Roman" w:cs="Times New Roman"/>
+          <w:sz w:val="24"/>
+          <w:szCs w:val="24"/>
+        </w:rPr>
+        <w:t xml:space="preserve"> 23 out of 30 rankings. In contrast, the TF-IDF + BoW method had the lowest matches, with 16 out of 30. </w:t>
       </w:r>
     </w:p>
     <w:p>
@@ -27959,6 +29891,14 @@
         </w:rPr>
         <w:lastRenderedPageBreak/>
         <w:t xml:space="preserve">Word2Vec performed marginally better than TF-IDF + BoW, securing 18 matches out of a total </w:t>
+      </w:r>
+      <w:r>
+        <w:rPr>
+          <w:rFonts w:ascii="Times New Roman" w:hAnsi="Times New Roman" w:cs="Times New Roman"/>
+          <w:sz w:val="24"/>
+          <w:szCs w:val="24"/>
+        </w:rPr>
+        <w:t xml:space="preserve"> </w:t>
       </w:r>
       <w:r>
         <w:rPr>
@@ -28043,7 +29983,7 @@
                     <pic:cNvPicPr/>
                   </pic:nvPicPr>
                   <pic:blipFill>
-                    <a:blip r:embed="rId51">
+                    <a:blip r:embed="rId50">
                       <a:extLst>
                         <a:ext uri="{28A0092B-C50C-407E-A947-70E740481C1C}">
                           <a14:useLocalDpi xmlns:a14="http://schemas.microsoft.com/office/drawing/2010/main" val="0"/>
@@ -28279,7 +30219,7 @@
                     <pic:cNvPicPr/>
                   </pic:nvPicPr>
                   <pic:blipFill>
-                    <a:blip r:embed="rId52">
+                    <a:blip r:embed="rId51">
                       <a:extLst>
                         <a:ext uri="{28A0092B-C50C-407E-A947-70E740481C1C}">
                           <a14:useLocalDpi xmlns:a14="http://schemas.microsoft.com/office/drawing/2010/main" val="0"/>
@@ -28755,7 +30695,7 @@
           <w:sz w:val="24"/>
           <w:szCs w:val="24"/>
         </w:rPr>
-        <w:t xml:space="preserve">The investigation into the effectiveness of various text representation techniques—BERT (encoding), Word2Vec (embedding), and TF-IDF with BoW—within the custom-developed Job Recommendation System (JRS) framework, has yielded insightful conclusions. </w:t>
+        <w:t xml:space="preserve">The investigation into the effectiveness of various text representation techniques—BERT (encoding), Word2Vec (embedding), and TF-IDF with BoW—within the custom-developed Job Recommendation System framework, has yielded insightful conclusions. </w:t>
       </w:r>
       <w:r>
         <w:rPr>
@@ -28961,7 +30901,25 @@
           <w:sz w:val="24"/>
           <w:szCs w:val="24"/>
         </w:rPr>
-        <w:t>Al-Otaibi, S. T., &amp; Ykhlef, M. (2012). A survey of job recommender systems. International Journal of the Physical Sciences, 7(29), 5127-5142.</w:t>
+        <w:t xml:space="preserve">Al-Otaibi, S. T., &amp; </w:t>
+      </w:r>
+      <w:proofErr w:type="spellStart"/>
+      <w:r>
+        <w:rPr>
+          <w:rFonts w:ascii="Times New Roman" w:hAnsi="Times New Roman" w:cs="Times New Roman"/>
+          <w:sz w:val="24"/>
+          <w:szCs w:val="24"/>
+        </w:rPr>
+        <w:t>Ykhlef</w:t>
+      </w:r>
+      <w:proofErr w:type="spellEnd"/>
+      <w:r>
+        <w:rPr>
+          <w:rFonts w:ascii="Times New Roman" w:hAnsi="Times New Roman" w:cs="Times New Roman"/>
+          <w:sz w:val="24"/>
+          <w:szCs w:val="24"/>
+        </w:rPr>
+        <w:t>, M. (2012). A survey of job recommender systems. International Journal of the Physical Sciences, 7(29), 5127-5142.</w:t>
       </w:r>
     </w:p>
     <w:p>
@@ -29018,7 +30976,25 @@
           <w:sz w:val="24"/>
           <w:szCs w:val="24"/>
         </w:rPr>
-        <w:t>Apaza, H., Rubin de Celis Vidal, A. A., &amp; Chire Saire, J. E. (2021). Job recommendation based on curriculum vitae using text mining. In Advances in Information and Communication: Proceedings of the 2021 Future of Information and Communication Conference (FICC), Volume 1 (pp. 1051-1059). Springer International Publishing.</w:t>
+        <w:t xml:space="preserve">Apaza, H., Rubin de Celis Vidal, A. A., &amp; </w:t>
+      </w:r>
+      <w:proofErr w:type="spellStart"/>
+      <w:r>
+        <w:rPr>
+          <w:rFonts w:ascii="Times New Roman" w:hAnsi="Times New Roman" w:cs="Times New Roman"/>
+          <w:sz w:val="24"/>
+          <w:szCs w:val="24"/>
+        </w:rPr>
+        <w:t>Chire</w:t>
+      </w:r>
+      <w:proofErr w:type="spellEnd"/>
+      <w:r>
+        <w:rPr>
+          <w:rFonts w:ascii="Times New Roman" w:hAnsi="Times New Roman" w:cs="Times New Roman"/>
+          <w:sz w:val="24"/>
+          <w:szCs w:val="24"/>
+        </w:rPr>
+        <w:t xml:space="preserve"> Saire, J. E. (2021). Job recommendation based on curriculum vitae using text mining. In Advances in Information and Communication: Proceedings of the 2021 Future of Information and Communication Conference (FICC), Volume 1 (pp. 1051-1059). Springer International Publishing.</w:t>
       </w:r>
     </w:p>
     <w:p>
@@ -29056,7 +31032,25 @@
           <w:sz w:val="24"/>
           <w:szCs w:val="24"/>
         </w:rPr>
-        <w:t>Bansal, S., Srivastava, A., and Arora, A. (2017). Topic modeling driven content-based jobs recommendation engine for recruitment industry. Procedia computer science, 122, (pp. 865-872).</w:t>
+        <w:t xml:space="preserve">Bansal, S., Srivastava, A., and Arora, A. (2017). Topic </w:t>
+      </w:r>
+      <w:proofErr w:type="spellStart"/>
+      <w:r>
+        <w:rPr>
+          <w:rFonts w:ascii="Times New Roman" w:hAnsi="Times New Roman" w:cs="Times New Roman"/>
+          <w:sz w:val="24"/>
+          <w:szCs w:val="24"/>
+        </w:rPr>
+        <w:t>modeling</w:t>
+      </w:r>
+      <w:proofErr w:type="spellEnd"/>
+      <w:r>
+        <w:rPr>
+          <w:rFonts w:ascii="Times New Roman" w:hAnsi="Times New Roman" w:cs="Times New Roman"/>
+          <w:sz w:val="24"/>
+          <w:szCs w:val="24"/>
+        </w:rPr>
+        <w:t xml:space="preserve"> driven content-based jobs recommendation engine for recruitment industry. Procedia computer science, 122, (pp. 865-872).</w:t>
       </w:r>
     </w:p>
     <w:p>
@@ -29209,7 +31203,25 @@
           <w:sz w:val="24"/>
           <w:szCs w:val="24"/>
         </w:rPr>
-        <w:t>Chapagain, A. (2019). Hands-On Web Scraping with Python: Perform advanced scraping operations using various Python libraries and tools such as Selenium, Regex, and others. Packt Publishing Ltd.</w:t>
+        <w:t xml:space="preserve">Chapagain, A. (2019). Hands-On Web Scraping with Python: Perform advanced scraping operations using various Python libraries and tools such as Selenium, Regex, and others. </w:t>
+      </w:r>
+      <w:proofErr w:type="spellStart"/>
+      <w:r>
+        <w:rPr>
+          <w:rFonts w:ascii="Times New Roman" w:hAnsi="Times New Roman" w:cs="Times New Roman"/>
+          <w:sz w:val="24"/>
+          <w:szCs w:val="24"/>
+        </w:rPr>
+        <w:t>Packt</w:t>
+      </w:r>
+      <w:proofErr w:type="spellEnd"/>
+      <w:r>
+        <w:rPr>
+          <w:rFonts w:ascii="Times New Roman" w:hAnsi="Times New Roman" w:cs="Times New Roman"/>
+          <w:sz w:val="24"/>
+          <w:szCs w:val="24"/>
+        </w:rPr>
+        <w:t xml:space="preserve"> Publishing Ltd.</w:t>
       </w:r>
     </w:p>
     <w:p>
@@ -29304,7 +31316,25 @@
           <w:sz w:val="24"/>
           <w:szCs w:val="24"/>
         </w:rPr>
-        <w:t>Elsafty, A., Riedl, M., &amp; Biemann, C. (2018). Document-based recommender system for job postings using dense representations. In Proceedings of the 2018 Conference of the North American Chapter of the Association for Computational Linguistics: Human Language Technologies, Volume 3 (Industry Papers) (pp. 216-224).</w:t>
+        <w:t xml:space="preserve">Elsafty, A., Riedl, M., &amp; </w:t>
+      </w:r>
+      <w:proofErr w:type="spellStart"/>
+      <w:r>
+        <w:rPr>
+          <w:rFonts w:ascii="Times New Roman" w:hAnsi="Times New Roman" w:cs="Times New Roman"/>
+          <w:sz w:val="24"/>
+          <w:szCs w:val="24"/>
+        </w:rPr>
+        <w:t>Biemann</w:t>
+      </w:r>
+      <w:proofErr w:type="spellEnd"/>
+      <w:r>
+        <w:rPr>
+          <w:rFonts w:ascii="Times New Roman" w:hAnsi="Times New Roman" w:cs="Times New Roman"/>
+          <w:sz w:val="24"/>
+          <w:szCs w:val="24"/>
+        </w:rPr>
+        <w:t>, C. (2018). Document-based recommender system for job postings using dense representations. In Proceedings of the 2018 Conference of the North American Chapter of the Association for Computational Linguistics: Human Language Technologies, Volume 3 (Industry Papers) (pp. 216-224).</w:t>
       </w:r>
     </w:p>
     <w:p>
@@ -29361,7 +31391,25 @@
           <w:sz w:val="24"/>
           <w:szCs w:val="24"/>
         </w:rPr>
-        <w:t>Gao, M., Fu, Y., Chen, Y., &amp; Jiang, F. (2012). User-Weight Model for Item-based Recommendation Systems. J. Softw., 7(9), 2133-2140.</w:t>
+        <w:t xml:space="preserve">Gao, M., Fu, Y., Chen, Y., &amp; Jiang, F. (2012). User-Weight Model for Item-based Recommendation Systems. J. </w:t>
+      </w:r>
+      <w:proofErr w:type="spellStart"/>
+      <w:r>
+        <w:rPr>
+          <w:rFonts w:ascii="Times New Roman" w:hAnsi="Times New Roman" w:cs="Times New Roman"/>
+          <w:sz w:val="24"/>
+          <w:szCs w:val="24"/>
+        </w:rPr>
+        <w:t>Softw</w:t>
+      </w:r>
+      <w:proofErr w:type="spellEnd"/>
+      <w:r>
+        <w:rPr>
+          <w:rFonts w:ascii="Times New Roman" w:hAnsi="Times New Roman" w:cs="Times New Roman"/>
+          <w:sz w:val="24"/>
+          <w:szCs w:val="24"/>
+        </w:rPr>
+        <w:t>., 7(9), 2133-2140.</w:t>
       </w:r>
     </w:p>
     <w:p>
@@ -29622,13 +31670,41 @@
           <w:szCs w:val="24"/>
         </w:rPr>
       </w:pPr>
-      <w:r>
-        <w:rPr>
-          <w:rFonts w:ascii="Times New Roman" w:hAnsi="Times New Roman" w:cs="Times New Roman"/>
-          <w:sz w:val="24"/>
-          <w:szCs w:val="24"/>
-        </w:rPr>
-        <w:t>Karabiber, F. (2024) 'Cosine Similarity', LearnDataSci. Available at: https://www.learndatasci.com/glossary/cosine-similarity/ (Accessed: 24 February 2024).</w:t>
+      <w:proofErr w:type="spellStart"/>
+      <w:r>
+        <w:rPr>
+          <w:rFonts w:ascii="Times New Roman" w:hAnsi="Times New Roman" w:cs="Times New Roman"/>
+          <w:sz w:val="24"/>
+          <w:szCs w:val="24"/>
+        </w:rPr>
+        <w:t>Karabiber</w:t>
+      </w:r>
+      <w:proofErr w:type="spellEnd"/>
+      <w:r>
+        <w:rPr>
+          <w:rFonts w:ascii="Times New Roman" w:hAnsi="Times New Roman" w:cs="Times New Roman"/>
+          <w:sz w:val="24"/>
+          <w:szCs w:val="24"/>
+        </w:rPr>
+        <w:t xml:space="preserve">, F. (2024) 'Cosine Similarity', </w:t>
+      </w:r>
+      <w:proofErr w:type="spellStart"/>
+      <w:r>
+        <w:rPr>
+          <w:rFonts w:ascii="Times New Roman" w:hAnsi="Times New Roman" w:cs="Times New Roman"/>
+          <w:sz w:val="24"/>
+          <w:szCs w:val="24"/>
+        </w:rPr>
+        <w:t>LearnDataSci</w:t>
+      </w:r>
+      <w:proofErr w:type="spellEnd"/>
+      <w:r>
+        <w:rPr>
+          <w:rFonts w:ascii="Times New Roman" w:hAnsi="Times New Roman" w:cs="Times New Roman"/>
+          <w:sz w:val="24"/>
+          <w:szCs w:val="24"/>
+        </w:rPr>
+        <w:t>. Available at: https://www.learndatasci.com/glossary/cosine-similarity/ (Accessed: 24 February 2024).</w:t>
       </w:r>
     </w:p>
     <w:p>
@@ -29686,7 +31762,25 @@
           <w:sz w:val="24"/>
           <w:szCs w:val="24"/>
         </w:rPr>
-        <w:t>Kerlinger, F.N. (1966) Foundations of behavioral research.</w:t>
+        <w:t xml:space="preserve">Kerlinger, F.N. (1966) Foundations of </w:t>
+      </w:r>
+      <w:proofErr w:type="spellStart"/>
+      <w:r>
+        <w:rPr>
+          <w:rFonts w:ascii="Times New Roman" w:hAnsi="Times New Roman" w:cs="Times New Roman"/>
+          <w:sz w:val="24"/>
+          <w:szCs w:val="24"/>
+        </w:rPr>
+        <w:t>behavioral</w:t>
+      </w:r>
+      <w:proofErr w:type="spellEnd"/>
+      <w:r>
+        <w:rPr>
+          <w:rFonts w:ascii="Times New Roman" w:hAnsi="Times New Roman" w:cs="Times New Roman"/>
+          <w:sz w:val="24"/>
+          <w:szCs w:val="24"/>
+        </w:rPr>
+        <w:t xml:space="preserve"> research.</w:t>
       </w:r>
     </w:p>
     <w:p>
@@ -29781,7 +31875,25 @@
           <w:sz w:val="24"/>
           <w:szCs w:val="24"/>
         </w:rPr>
-        <w:t xml:space="preserve">Lacic, E., Reiter-Haas, M., Kowald, D., Reddy Dareddy, M., Cho, J. and Lex, E. (2020) Using autoencoders for session-based job recommendations. User Modeling and User-Adapted Interaction, 30, pp.617-658. </w:t>
+        <w:t xml:space="preserve">Lacic, E., Reiter-Haas, M., Kowald, D., Reddy Dareddy, M., Cho, J. and Lex, E. (2020) Using autoencoders for session-based job recommendations. User </w:t>
+      </w:r>
+      <w:proofErr w:type="spellStart"/>
+      <w:r>
+        <w:rPr>
+          <w:rFonts w:ascii="Times New Roman" w:hAnsi="Times New Roman" w:cs="Times New Roman"/>
+          <w:sz w:val="24"/>
+          <w:szCs w:val="24"/>
+        </w:rPr>
+        <w:t>Modeling</w:t>
+      </w:r>
+      <w:proofErr w:type="spellEnd"/>
+      <w:r>
+        <w:rPr>
+          <w:rFonts w:ascii="Times New Roman" w:hAnsi="Times New Roman" w:cs="Times New Roman"/>
+          <w:sz w:val="24"/>
+          <w:szCs w:val="24"/>
+        </w:rPr>
+        <w:t xml:space="preserve"> and User-Adapted Interaction, 30, pp.617-658. </w:t>
       </w:r>
     </w:p>
     <w:p>
@@ -29800,7 +31912,79 @@
           <w:sz w:val="24"/>
           <w:szCs w:val="24"/>
         </w:rPr>
-        <w:t>Lavi, D., Medentsiy, V., &amp; Graus, D. (2021). consultantbert: Fine-tuned siamese sentence-bert for matching jobs and job seekers. arXiv preprint arXiv:2109.06501.</w:t>
+        <w:t xml:space="preserve">Lavi, D., </w:t>
+      </w:r>
+      <w:proofErr w:type="spellStart"/>
+      <w:r>
+        <w:rPr>
+          <w:rFonts w:ascii="Times New Roman" w:hAnsi="Times New Roman" w:cs="Times New Roman"/>
+          <w:sz w:val="24"/>
+          <w:szCs w:val="24"/>
+        </w:rPr>
+        <w:t>Medentsiy</w:t>
+      </w:r>
+      <w:proofErr w:type="spellEnd"/>
+      <w:r>
+        <w:rPr>
+          <w:rFonts w:ascii="Times New Roman" w:hAnsi="Times New Roman" w:cs="Times New Roman"/>
+          <w:sz w:val="24"/>
+          <w:szCs w:val="24"/>
+        </w:rPr>
+        <w:t xml:space="preserve">, V., &amp; Graus, D. (2021). </w:t>
+      </w:r>
+      <w:proofErr w:type="spellStart"/>
+      <w:r>
+        <w:rPr>
+          <w:rFonts w:ascii="Times New Roman" w:hAnsi="Times New Roman" w:cs="Times New Roman"/>
+          <w:sz w:val="24"/>
+          <w:szCs w:val="24"/>
+        </w:rPr>
+        <w:t>consultantbert</w:t>
+      </w:r>
+      <w:proofErr w:type="spellEnd"/>
+      <w:r>
+        <w:rPr>
+          <w:rFonts w:ascii="Times New Roman" w:hAnsi="Times New Roman" w:cs="Times New Roman"/>
+          <w:sz w:val="24"/>
+          <w:szCs w:val="24"/>
+        </w:rPr>
+        <w:t xml:space="preserve">: Fine-tuned </w:t>
+      </w:r>
+      <w:proofErr w:type="spellStart"/>
+      <w:r>
+        <w:rPr>
+          <w:rFonts w:ascii="Times New Roman" w:hAnsi="Times New Roman" w:cs="Times New Roman"/>
+          <w:sz w:val="24"/>
+          <w:szCs w:val="24"/>
+        </w:rPr>
+        <w:t>siamese</w:t>
+      </w:r>
+      <w:proofErr w:type="spellEnd"/>
+      <w:r>
+        <w:rPr>
+          <w:rFonts w:ascii="Times New Roman" w:hAnsi="Times New Roman" w:cs="Times New Roman"/>
+          <w:sz w:val="24"/>
+          <w:szCs w:val="24"/>
+        </w:rPr>
+        <w:t xml:space="preserve"> sentence-</w:t>
+      </w:r>
+      <w:proofErr w:type="spellStart"/>
+      <w:r>
+        <w:rPr>
+          <w:rFonts w:ascii="Times New Roman" w:hAnsi="Times New Roman" w:cs="Times New Roman"/>
+          <w:sz w:val="24"/>
+          <w:szCs w:val="24"/>
+        </w:rPr>
+        <w:t>bert</w:t>
+      </w:r>
+      <w:proofErr w:type="spellEnd"/>
+      <w:r>
+        <w:rPr>
+          <w:rFonts w:ascii="Times New Roman" w:hAnsi="Times New Roman" w:cs="Times New Roman"/>
+          <w:sz w:val="24"/>
+          <w:szCs w:val="24"/>
+        </w:rPr>
+        <w:t xml:space="preserve"> for matching jobs and job seekers. arXiv preprint arXiv:2109.06501.</w:t>
       </w:r>
     </w:p>
     <w:p>
@@ -29838,7 +32022,25 @@
           <w:sz w:val="24"/>
           <w:szCs w:val="24"/>
         </w:rPr>
-        <w:t>Liu, K., Shi, X., Kumar, A., Zhu, L. and Natarajan, P. (2016) Temporal learning and sequence modeling for a job recommender system. In Proceedings of the Recommender Systems Challenge (pp. 1-4).</w:t>
+        <w:t xml:space="preserve">Liu, K., Shi, X., Kumar, A., Zhu, L. and Natarajan, P. (2016) Temporal learning and sequence </w:t>
+      </w:r>
+      <w:proofErr w:type="spellStart"/>
+      <w:r>
+        <w:rPr>
+          <w:rFonts w:ascii="Times New Roman" w:hAnsi="Times New Roman" w:cs="Times New Roman"/>
+          <w:sz w:val="24"/>
+          <w:szCs w:val="24"/>
+        </w:rPr>
+        <w:t>modeling</w:t>
+      </w:r>
+      <w:proofErr w:type="spellEnd"/>
+      <w:r>
+        <w:rPr>
+          <w:rFonts w:ascii="Times New Roman" w:hAnsi="Times New Roman" w:cs="Times New Roman"/>
+          <w:sz w:val="24"/>
+          <w:szCs w:val="24"/>
+        </w:rPr>
+        <w:t xml:space="preserve"> for a job recommender system. In Proceedings of the Recommender Systems Challenge (pp. 1-4).</w:t>
       </w:r>
     </w:p>
     <w:p>
@@ -29857,7 +32059,61 @@
           <w:sz w:val="24"/>
           <w:szCs w:val="24"/>
         </w:rPr>
-        <w:t>Liu, L., &amp; Özsu, M. T. (Eds.). (2009). Encyclopedia of database systems (Vol. 6). New York, NY, USA:: Springer.</w:t>
+        <w:t xml:space="preserve">Liu, L., &amp; </w:t>
+      </w:r>
+      <w:proofErr w:type="spellStart"/>
+      <w:r>
+        <w:rPr>
+          <w:rFonts w:ascii="Times New Roman" w:hAnsi="Times New Roman" w:cs="Times New Roman"/>
+          <w:sz w:val="24"/>
+          <w:szCs w:val="24"/>
+        </w:rPr>
+        <w:t>Özsu</w:t>
+      </w:r>
+      <w:proofErr w:type="spellEnd"/>
+      <w:r>
+        <w:rPr>
+          <w:rFonts w:ascii="Times New Roman" w:hAnsi="Times New Roman" w:cs="Times New Roman"/>
+          <w:sz w:val="24"/>
+          <w:szCs w:val="24"/>
+        </w:rPr>
+        <w:t xml:space="preserve">, M. T. (Eds.). (2009). </w:t>
+      </w:r>
+      <w:proofErr w:type="spellStart"/>
+      <w:r>
+        <w:rPr>
+          <w:rFonts w:ascii="Times New Roman" w:hAnsi="Times New Roman" w:cs="Times New Roman"/>
+          <w:sz w:val="24"/>
+          <w:szCs w:val="24"/>
+        </w:rPr>
+        <w:t>Encyclopedia</w:t>
+      </w:r>
+      <w:proofErr w:type="spellEnd"/>
+      <w:r>
+        <w:rPr>
+          <w:rFonts w:ascii="Times New Roman" w:hAnsi="Times New Roman" w:cs="Times New Roman"/>
+          <w:sz w:val="24"/>
+          <w:szCs w:val="24"/>
+        </w:rPr>
+        <w:t xml:space="preserve"> of database systems (Vol. 6). New York, NY, </w:t>
+      </w:r>
+      <w:proofErr w:type="gramStart"/>
+      <w:r>
+        <w:rPr>
+          <w:rFonts w:ascii="Times New Roman" w:hAnsi="Times New Roman" w:cs="Times New Roman"/>
+          <w:sz w:val="24"/>
+          <w:szCs w:val="24"/>
+        </w:rPr>
+        <w:t>USA::</w:t>
+      </w:r>
+      <w:proofErr w:type="gramEnd"/>
+      <w:r>
+        <w:rPr>
+          <w:rFonts w:ascii="Times New Roman" w:hAnsi="Times New Roman" w:cs="Times New Roman"/>
+          <w:sz w:val="24"/>
+          <w:szCs w:val="24"/>
+        </w:rPr>
+        <w:t xml:space="preserve"> Springer.</w:t>
       </w:r>
     </w:p>
     <w:p>
@@ -29876,7 +32132,43 @@
           <w:sz w:val="24"/>
           <w:szCs w:val="24"/>
         </w:rPr>
-        <w:t>Mahdi, H. F., Dagli, R., Mustufa, A., &amp; Nanivadekar, S. (2021). Job descriptions keyword extraction using attention based deep learning models with bert. In 2021 3rd International Congress on Human-Computer Interaction, Optimization and Robotic Applications (HORA) (pp. 1-6). IEEE.</w:t>
+        <w:t xml:space="preserve">Mahdi, H. F., Dagli, R., </w:t>
+      </w:r>
+      <w:proofErr w:type="spellStart"/>
+      <w:r>
+        <w:rPr>
+          <w:rFonts w:ascii="Times New Roman" w:hAnsi="Times New Roman" w:cs="Times New Roman"/>
+          <w:sz w:val="24"/>
+          <w:szCs w:val="24"/>
+        </w:rPr>
+        <w:t>Mustufa</w:t>
+      </w:r>
+      <w:proofErr w:type="spellEnd"/>
+      <w:r>
+        <w:rPr>
+          <w:rFonts w:ascii="Times New Roman" w:hAnsi="Times New Roman" w:cs="Times New Roman"/>
+          <w:sz w:val="24"/>
+          <w:szCs w:val="24"/>
+        </w:rPr>
+        <w:t xml:space="preserve">, A., &amp; Nanivadekar, S. (2021). Job descriptions keyword extraction using attention based deep learning models with </w:t>
+      </w:r>
+      <w:proofErr w:type="spellStart"/>
+      <w:r>
+        <w:rPr>
+          <w:rFonts w:ascii="Times New Roman" w:hAnsi="Times New Roman" w:cs="Times New Roman"/>
+          <w:sz w:val="24"/>
+          <w:szCs w:val="24"/>
+        </w:rPr>
+        <w:t>bert</w:t>
+      </w:r>
+      <w:proofErr w:type="spellEnd"/>
+      <w:r>
+        <w:rPr>
+          <w:rFonts w:ascii="Times New Roman" w:hAnsi="Times New Roman" w:cs="Times New Roman"/>
+          <w:sz w:val="24"/>
+          <w:szCs w:val="24"/>
+        </w:rPr>
+        <w:t>. In 2021 3rd International Congress on Human-Computer Interaction, Optimization and Robotic Applications (HORA) (pp. 1-6). IEEE.</w:t>
       </w:r>
     </w:p>
     <w:p>
@@ -29972,7 +32264,25 @@
           <w:sz w:val="24"/>
           <w:szCs w:val="24"/>
         </w:rPr>
-        <w:t>Neelima, A., &amp; Mehrotra, S. (2023, February). A Comprehensive Review on Word Embedding Techniques. In 2023 International Conference on Intelligent Systems for Communication, IoT and Security (ICISCoIS) (pp. 538-543). IEEE.</w:t>
+        <w:t>Neelima, A., &amp; Mehrotra, S. (2023). A Comprehensive Review on Word Embedding Techniques. In 2023 International Conference on Intelligent Systems for Communication, IoT and Security (</w:t>
+      </w:r>
+      <w:proofErr w:type="spellStart"/>
+      <w:r>
+        <w:rPr>
+          <w:rFonts w:ascii="Times New Roman" w:hAnsi="Times New Roman" w:cs="Times New Roman"/>
+          <w:sz w:val="24"/>
+          <w:szCs w:val="24"/>
+        </w:rPr>
+        <w:t>ICISCoIS</w:t>
+      </w:r>
+      <w:proofErr w:type="spellEnd"/>
+      <w:r>
+        <w:rPr>
+          <w:rFonts w:ascii="Times New Roman" w:hAnsi="Times New Roman" w:cs="Times New Roman"/>
+          <w:sz w:val="24"/>
+          <w:szCs w:val="24"/>
+        </w:rPr>
+        <w:t>) (pp. 538-543). IEEE.</w:t>
       </w:r>
     </w:p>
     <w:p>
@@ -30048,7 +32358,23 @@
           <w:sz w:val="24"/>
           <w:szCs w:val="24"/>
         </w:rPr>
-        <w:t>Panchasara, S., Gupta, R. K., &amp; Sharma, A. (2023). AI Based Job Recommendation System using BERT. In 2023 7th International Conference on Computing, Communication, Control And Automation (ICCUBEA) (pp. 1-6). IEEE.</w:t>
+        <w:t xml:space="preserve">Panchasara, S., Gupta, R. K., &amp; Sharma, A. (2023). AI Based Job Recommendation System using BERT. In 2023 7th International Conference on Computing, Communication, Control </w:t>
+      </w:r>
+      <w:r>
+        <w:rPr>
+          <w:rFonts w:ascii="Times New Roman" w:hAnsi="Times New Roman" w:cs="Times New Roman"/>
+          <w:sz w:val="24"/>
+          <w:szCs w:val="24"/>
+        </w:rPr>
+        <w:t>and</w:t>
+      </w:r>
+      <w:r>
+        <w:rPr>
+          <w:rFonts w:ascii="Times New Roman" w:hAnsi="Times New Roman" w:cs="Times New Roman"/>
+          <w:sz w:val="24"/>
+          <w:szCs w:val="24"/>
+        </w:rPr>
+        <w:t xml:space="preserve"> Automation (ICCUBEA) (pp. 1-6). IEEE.</w:t>
       </w:r>
     </w:p>
     <w:p>
@@ -30067,7 +32393,25 @@
           <w:sz w:val="24"/>
           <w:szCs w:val="24"/>
         </w:rPr>
-        <w:t>Peska, L. and Vojtas, P. (2020) Off-line vs. On-line Evaluation of Recommender Systems in Small E-commerce. In Proceedings of the 31st ACM Conference on Hypertext and Social Media (pp. 291-300).</w:t>
+        <w:t xml:space="preserve">Peska, L. and Vojtas, P. (2020) Off-line vs. On-line Evaluation of Recommender Systems in Small E-commerce. In Proceedings of the 31st ACM Conference on Hypertext and </w:t>
+      </w:r>
+      <w:proofErr w:type="gramStart"/>
+      <w:r>
+        <w:rPr>
+          <w:rFonts w:ascii="Times New Roman" w:hAnsi="Times New Roman" w:cs="Times New Roman"/>
+          <w:sz w:val="24"/>
+          <w:szCs w:val="24"/>
+        </w:rPr>
+        <w:t>Social Media</w:t>
+      </w:r>
+      <w:proofErr w:type="gramEnd"/>
+      <w:r>
+        <w:rPr>
+          <w:rFonts w:ascii="Times New Roman" w:hAnsi="Times New Roman" w:cs="Times New Roman"/>
+          <w:sz w:val="24"/>
+          <w:szCs w:val="24"/>
+        </w:rPr>
+        <w:t xml:space="preserve"> (pp. 291-300).</w:t>
       </w:r>
     </w:p>
     <w:p>
@@ -30143,7 +32487,61 @@
           <w:sz w:val="24"/>
           <w:szCs w:val="24"/>
         </w:rPr>
-        <w:t>Rexha, A., Kröll, M., Kern, R., &amp; Dragoni, M. (2017). An embedding approach for microblog polarity classification. In Proceedings of the 3rd International Workshop on Emotions, Modality, Sentiment Analysis and the Semantic Web co-located with 14th ESWC.</w:t>
+        <w:t xml:space="preserve">Rexha, A., </w:t>
+      </w:r>
+      <w:proofErr w:type="spellStart"/>
+      <w:r>
+        <w:rPr>
+          <w:rFonts w:ascii="Times New Roman" w:hAnsi="Times New Roman" w:cs="Times New Roman"/>
+          <w:sz w:val="24"/>
+          <w:szCs w:val="24"/>
+        </w:rPr>
+        <w:t>Kröll</w:t>
+      </w:r>
+      <w:proofErr w:type="spellEnd"/>
+      <w:r>
+        <w:rPr>
+          <w:rFonts w:ascii="Times New Roman" w:hAnsi="Times New Roman" w:cs="Times New Roman"/>
+          <w:sz w:val="24"/>
+          <w:szCs w:val="24"/>
+        </w:rPr>
+        <w:t xml:space="preserve">, M., Kern, R., &amp; </w:t>
+      </w:r>
+      <w:proofErr w:type="spellStart"/>
+      <w:r>
+        <w:rPr>
+          <w:rFonts w:ascii="Times New Roman" w:hAnsi="Times New Roman" w:cs="Times New Roman"/>
+          <w:sz w:val="24"/>
+          <w:szCs w:val="24"/>
+        </w:rPr>
+        <w:t>Dragoni</w:t>
+      </w:r>
+      <w:proofErr w:type="spellEnd"/>
+      <w:r>
+        <w:rPr>
+          <w:rFonts w:ascii="Times New Roman" w:hAnsi="Times New Roman" w:cs="Times New Roman"/>
+          <w:sz w:val="24"/>
+          <w:szCs w:val="24"/>
+        </w:rPr>
+        <w:t xml:space="preserve">, M. (2017). An embedding approach for microblog polarity classification. In Proceedings of the 3rd International Workshop on Emotions, Modality, Sentiment </w:t>
+      </w:r>
+      <w:proofErr w:type="gramStart"/>
+      <w:r>
+        <w:rPr>
+          <w:rFonts w:ascii="Times New Roman" w:hAnsi="Times New Roman" w:cs="Times New Roman"/>
+          <w:sz w:val="24"/>
+          <w:szCs w:val="24"/>
+        </w:rPr>
+        <w:t>Analysis</w:t>
+      </w:r>
+      <w:proofErr w:type="gramEnd"/>
+      <w:r>
+        <w:rPr>
+          <w:rFonts w:ascii="Times New Roman" w:hAnsi="Times New Roman" w:cs="Times New Roman"/>
+          <w:sz w:val="24"/>
+          <w:szCs w:val="24"/>
+        </w:rPr>
+        <w:t xml:space="preserve"> and the Semantic Web co-located with 14th ESWC.</w:t>
       </w:r>
     </w:p>
     <w:p>
@@ -30162,7 +32560,61 @@
           <w:sz w:val="24"/>
           <w:szCs w:val="24"/>
         </w:rPr>
-        <w:t>Romadon, A. W., Lhaksmana, K. M., Kurniawan, I., &amp; Richasdy, D. (2020, June). Analyzing TF-IDF and word embedding for implementing automation in job interview grading. In 2020 8th International Conference on Information and Communication Technology (ICoICT) (pp. 1-4). IEEE.</w:t>
+        <w:t xml:space="preserve">Romadon, A. W., </w:t>
+      </w:r>
+      <w:proofErr w:type="spellStart"/>
+      <w:r>
+        <w:rPr>
+          <w:rFonts w:ascii="Times New Roman" w:hAnsi="Times New Roman" w:cs="Times New Roman"/>
+          <w:sz w:val="24"/>
+          <w:szCs w:val="24"/>
+        </w:rPr>
+        <w:t>Lhaksmana</w:t>
+      </w:r>
+      <w:proofErr w:type="spellEnd"/>
+      <w:r>
+        <w:rPr>
+          <w:rFonts w:ascii="Times New Roman" w:hAnsi="Times New Roman" w:cs="Times New Roman"/>
+          <w:sz w:val="24"/>
+          <w:szCs w:val="24"/>
+        </w:rPr>
+        <w:t xml:space="preserve">, K. M., Kurniawan, I., &amp; </w:t>
+      </w:r>
+      <w:proofErr w:type="spellStart"/>
+      <w:r>
+        <w:rPr>
+          <w:rFonts w:ascii="Times New Roman" w:hAnsi="Times New Roman" w:cs="Times New Roman"/>
+          <w:sz w:val="24"/>
+          <w:szCs w:val="24"/>
+        </w:rPr>
+        <w:t>Richasdy</w:t>
+      </w:r>
+      <w:proofErr w:type="spellEnd"/>
+      <w:r>
+        <w:rPr>
+          <w:rFonts w:ascii="Times New Roman" w:hAnsi="Times New Roman" w:cs="Times New Roman"/>
+          <w:sz w:val="24"/>
+          <w:szCs w:val="24"/>
+        </w:rPr>
+        <w:t>, D. (2020). Analyzing TF-IDF and word embedding for implementing automation in job interview grading. In 2020 8th International Conference on Information and Communication Technology (</w:t>
+      </w:r>
+      <w:proofErr w:type="spellStart"/>
+      <w:r>
+        <w:rPr>
+          <w:rFonts w:ascii="Times New Roman" w:hAnsi="Times New Roman" w:cs="Times New Roman"/>
+          <w:sz w:val="24"/>
+          <w:szCs w:val="24"/>
+        </w:rPr>
+        <w:t>ICoICT</w:t>
+      </w:r>
+      <w:proofErr w:type="spellEnd"/>
+      <w:r>
+        <w:rPr>
+          <w:rFonts w:ascii="Times New Roman" w:hAnsi="Times New Roman" w:cs="Times New Roman"/>
+          <w:sz w:val="24"/>
+          <w:szCs w:val="24"/>
+        </w:rPr>
+        <w:t>) (pp. 1-4). IEEE.</w:t>
       </w:r>
     </w:p>
     <w:p>
@@ -30220,7 +32672,25 @@
           <w:sz w:val="24"/>
           <w:szCs w:val="24"/>
         </w:rPr>
-        <w:t>Saeed, A., Khan, H. U., Shankar, A., Imran, T., Khan, D., Kamran, M., &amp; Khan, M. A. (2023). Topic Modeling based Text Classification Regarding Islamophobia using Word Embedding and Transformers Techniques. ACM Transactions on Asian and Low-Resource Language Information Processing.</w:t>
+        <w:t xml:space="preserve">Saeed, A., Khan, H. U., Shankar, A., Imran, T., Khan, D., Kamran, M., &amp; Khan, M. A. (2023). Topic </w:t>
+      </w:r>
+      <w:proofErr w:type="spellStart"/>
+      <w:r>
+        <w:rPr>
+          <w:rFonts w:ascii="Times New Roman" w:hAnsi="Times New Roman" w:cs="Times New Roman"/>
+          <w:sz w:val="24"/>
+          <w:szCs w:val="24"/>
+        </w:rPr>
+        <w:t>Modeling</w:t>
+      </w:r>
+      <w:proofErr w:type="spellEnd"/>
+      <w:r>
+        <w:rPr>
+          <w:rFonts w:ascii="Times New Roman" w:hAnsi="Times New Roman" w:cs="Times New Roman"/>
+          <w:sz w:val="24"/>
+          <w:szCs w:val="24"/>
+        </w:rPr>
+        <w:t xml:space="preserve"> based Text Classification Regarding Islamophobia using Word Embedding and Transformers Techniques. ACM Transactions on Asian and Low-Resource Language Information Processing.</w:t>
       </w:r>
     </w:p>
     <w:p>
@@ -30391,7 +32861,25 @@
           <w:sz w:val="24"/>
           <w:szCs w:val="24"/>
         </w:rPr>
-        <w:t>Singh, P., Jain, B., &amp; Sinha, K. (2023, July). Evaluating Bert and GPT-2 Models for Personalised Linkedin Post Recommendation. In 2023 14th International Conference on Computing Communication and Networking Technologies (ICCCNT) (pp. 1-7). IEEE.</w:t>
+        <w:t xml:space="preserve">Singh, P., Jain, B., &amp; Sinha, K. (2023). Evaluating Bert and GPT-2 Models for Personalised </w:t>
+      </w:r>
+      <w:proofErr w:type="spellStart"/>
+      <w:r>
+        <w:rPr>
+          <w:rFonts w:ascii="Times New Roman" w:hAnsi="Times New Roman" w:cs="Times New Roman"/>
+          <w:sz w:val="24"/>
+          <w:szCs w:val="24"/>
+        </w:rPr>
+        <w:t>Linkedin</w:t>
+      </w:r>
+      <w:proofErr w:type="spellEnd"/>
+      <w:r>
+        <w:rPr>
+          <w:rFonts w:ascii="Times New Roman" w:hAnsi="Times New Roman" w:cs="Times New Roman"/>
+          <w:sz w:val="24"/>
+          <w:szCs w:val="24"/>
+        </w:rPr>
+        <w:t xml:space="preserve"> Post Recommendation. In 2023 14th International Conference on Computing Communication and Networking Technologies (ICCCNT) (pp. 1-7). IEEE.</w:t>
       </w:r>
     </w:p>
     <w:p>
@@ -30525,7 +33013,61 @@
           <w:sz w:val="24"/>
           <w:szCs w:val="24"/>
         </w:rPr>
-        <w:t>Vaswani, A., Shazeer, N., Parmar, N., Uszkoreit, J., Jones, L., Gomez, A. N., ... &amp; Polosukhin, I. (2017). Attention is all you need. Advances in neural information processing systems, 30.</w:t>
+        <w:t xml:space="preserve">Vaswani, A., </w:t>
+      </w:r>
+      <w:proofErr w:type="spellStart"/>
+      <w:r>
+        <w:rPr>
+          <w:rFonts w:ascii="Times New Roman" w:hAnsi="Times New Roman" w:cs="Times New Roman"/>
+          <w:sz w:val="24"/>
+          <w:szCs w:val="24"/>
+        </w:rPr>
+        <w:t>Shazeer</w:t>
+      </w:r>
+      <w:proofErr w:type="spellEnd"/>
+      <w:r>
+        <w:rPr>
+          <w:rFonts w:ascii="Times New Roman" w:hAnsi="Times New Roman" w:cs="Times New Roman"/>
+          <w:sz w:val="24"/>
+          <w:szCs w:val="24"/>
+        </w:rPr>
+        <w:t xml:space="preserve">, N., Parmar, N., </w:t>
+      </w:r>
+      <w:proofErr w:type="spellStart"/>
+      <w:r>
+        <w:rPr>
+          <w:rFonts w:ascii="Times New Roman" w:hAnsi="Times New Roman" w:cs="Times New Roman"/>
+          <w:sz w:val="24"/>
+          <w:szCs w:val="24"/>
+        </w:rPr>
+        <w:t>Uszkoreit</w:t>
+      </w:r>
+      <w:proofErr w:type="spellEnd"/>
+      <w:r>
+        <w:rPr>
+          <w:rFonts w:ascii="Times New Roman" w:hAnsi="Times New Roman" w:cs="Times New Roman"/>
+          <w:sz w:val="24"/>
+          <w:szCs w:val="24"/>
+        </w:rPr>
+        <w:t xml:space="preserve">, J., Jones, L., Gomez, A. N., ... &amp; </w:t>
+      </w:r>
+      <w:proofErr w:type="spellStart"/>
+      <w:r>
+        <w:rPr>
+          <w:rFonts w:ascii="Times New Roman" w:hAnsi="Times New Roman" w:cs="Times New Roman"/>
+          <w:sz w:val="24"/>
+          <w:szCs w:val="24"/>
+        </w:rPr>
+        <w:t>Polosukhin</w:t>
+      </w:r>
+      <w:proofErr w:type="spellEnd"/>
+      <w:r>
+        <w:rPr>
+          <w:rFonts w:ascii="Times New Roman" w:hAnsi="Times New Roman" w:cs="Times New Roman"/>
+          <w:sz w:val="24"/>
+          <w:szCs w:val="24"/>
+        </w:rPr>
+        <w:t>, I. (2017). Attention is all you need. Advances in neural information processing systems, 30.</w:t>
       </w:r>
     </w:p>
     <w:p>
@@ -30563,7 +33105,25 @@
           <w:sz w:val="24"/>
           <w:szCs w:val="24"/>
         </w:rPr>
-        <w:t>Volkovs, M., Yu, G.W. and Poutanen, T. (2017) Content-based neighbor models for cold start in recommender systems. In Proceedings of the Recommender Systems Challenge 2017 (pp. 1-6).</w:t>
+        <w:t xml:space="preserve">Volkovs, M., Yu, G.W. and Poutanen, T. (2017) Content-based </w:t>
+      </w:r>
+      <w:proofErr w:type="spellStart"/>
+      <w:r>
+        <w:rPr>
+          <w:rFonts w:ascii="Times New Roman" w:hAnsi="Times New Roman" w:cs="Times New Roman"/>
+          <w:sz w:val="24"/>
+          <w:szCs w:val="24"/>
+        </w:rPr>
+        <w:t>neighbor</w:t>
+      </w:r>
+      <w:proofErr w:type="spellEnd"/>
+      <w:r>
+        <w:rPr>
+          <w:rFonts w:ascii="Times New Roman" w:hAnsi="Times New Roman" w:cs="Times New Roman"/>
+          <w:sz w:val="24"/>
+          <w:szCs w:val="24"/>
+        </w:rPr>
+        <w:t xml:space="preserve"> models for cold start in recommender systems. In Proceedings of the Recommender Systems Challenge 2017 (pp. 1-6).</w:t>
       </w:r>
     </w:p>
     <w:p>
@@ -30620,7 +33180,25 @@
           <w:sz w:val="24"/>
           <w:szCs w:val="24"/>
         </w:rPr>
-        <w:t>Yang, C., Hou, Y., Song, Y., Zhang, T., Wen, J.R. and Zhao, W.X.  (2022) Modeling two-way selection preference for person-job fit. In Proceedings of the 16th ACM Conference on Recommender Systems (pp. 102-112).</w:t>
+        <w:t xml:space="preserve">Yang, C., Hou, Y., Song, Y., Zhang, T., Wen, J.R. and Zhao, W.X.  (2022) </w:t>
+      </w:r>
+      <w:proofErr w:type="spellStart"/>
+      <w:r>
+        <w:rPr>
+          <w:rFonts w:ascii="Times New Roman" w:hAnsi="Times New Roman" w:cs="Times New Roman"/>
+          <w:sz w:val="24"/>
+          <w:szCs w:val="24"/>
+        </w:rPr>
+        <w:t>Modeling</w:t>
+      </w:r>
+      <w:proofErr w:type="spellEnd"/>
+      <w:r>
+        <w:rPr>
+          <w:rFonts w:ascii="Times New Roman" w:hAnsi="Times New Roman" w:cs="Times New Roman"/>
+          <w:sz w:val="24"/>
+          <w:szCs w:val="24"/>
+        </w:rPr>
+        <w:t xml:space="preserve"> two-way selection preference for person-job fit. In Proceedings of the 16th ACM Conference on Recommender Systems (pp. 102-112).</w:t>
       </w:r>
     </w:p>
     <w:p>
@@ -30719,7 +33297,7 @@
       </w:r>
     </w:p>
     <w:sectPr>
-      <w:footerReference w:type="default" r:id="rId53"/>
+      <w:footerReference w:type="default" r:id="rId52"/>
       <w:pgSz w:w="11906" w:h="16838"/>
       <w:pgMar w:top="1134" w:right="1134" w:bottom="1134" w:left="1701" w:header="709" w:footer="709" w:gutter="0"/>
       <w:pgNumType w:start="1"/>
@@ -30766,6 +33344,7 @@
         <w:bCs/>
       </w:rPr>
     </w:pPr>
+    <w:proofErr w:type="spellStart"/>
     <w:r>
       <w:rPr>
         <w:b/>
@@ -30773,6 +33352,7 @@
       </w:rPr>
       <w:t>i</w:t>
     </w:r>
+    <w:proofErr w:type="spellEnd"/>
   </w:p>
 </w:ftr>
 </file>

</xml_diff>